<commit_message>
added marks for report
</commit_message>
<xml_diff>
--- a/Report/РПЗ Пронин А.С. ИУ7-52б.docx
+++ b/Report/РПЗ Пронин А.С. ИУ7-52б.docx
@@ -35,9 +35,9 @@
             </w:rPr>
             <w:t>Оглавление</w:t>
           </w:r>
+          <w:bookmarkStart w:id="1" w:name="_GoBack"/>
+          <w:bookmarkEnd w:id="1"/>
         </w:p>
-        <w:bookmarkStart w:id="1" w:name="_GoBack"/>
-        <w:bookmarkEnd w:id="1"/>
         <w:p>
           <w:pPr>
             <w:pStyle w:val="11"/>
@@ -2805,6 +2805,7 @@
       <w:r>
         <w:t xml:space="preserve"> генерации и построения трехмерного изображения ландшафта</w:t>
       </w:r>
+      <w:commentRangeStart w:id="3"/>
       <w:r>
         <w:t xml:space="preserve">, а также </w:t>
       </w:r>
@@ -2822,6 +2823,13 @@
       </w:r>
       <w:r>
         <w:t>.</w:t>
+      </w:r>
+      <w:commentRangeEnd w:id="3"/>
+      <w:r>
+        <w:rPr>
+          <w:rStyle w:val="affd"/>
+        </w:rPr>
+        <w:commentReference w:id="3"/>
       </w:r>
     </w:p>
     <w:p>
@@ -2840,6 +2848,7 @@
           <w:numId w:val="8"/>
         </w:numPr>
       </w:pPr>
+      <w:commentRangeStart w:id="4"/>
       <w:r>
         <w:t>в</w:t>
       </w:r>
@@ -2927,6 +2936,13 @@
       <w:r>
         <w:t>;</w:t>
       </w:r>
+      <w:commentRangeEnd w:id="4"/>
+      <w:r>
+        <w:rPr>
+          <w:rStyle w:val="affd"/>
+        </w:rPr>
+        <w:commentReference w:id="4"/>
+      </w:r>
     </w:p>
     <w:p>
       <w:pPr>
@@ -2957,6 +2973,7 @@
           <w:numId w:val="8"/>
         </w:numPr>
       </w:pPr>
+      <w:commentRangeStart w:id="5"/>
       <w:r>
         <w:t>провести с</w:t>
       </w:r>
@@ -2979,13 +2996,20 @@
       </w:r>
       <w:r>
         <w:t>с использованием параллельных вычислений и без.</w:t>
+      </w:r>
+      <w:commentRangeEnd w:id="5"/>
+      <w:r>
+        <w:rPr>
+          <w:rStyle w:val="affd"/>
+        </w:rPr>
+        <w:commentReference w:id="5"/>
       </w:r>
     </w:p>
     <w:p>
       <w:pPr>
         <w:pStyle w:val="1"/>
       </w:pPr>
-      <w:bookmarkStart w:id="3" w:name="_Toc90590380"/>
+      <w:bookmarkStart w:id="6" w:name="_Toc90590380"/>
       <w:r>
         <w:lastRenderedPageBreak/>
         <w:t xml:space="preserve">1. </w:t>
@@ -2993,7 +3017,7 @@
       <w:r>
         <w:t>Аналитическая часть</w:t>
       </w:r>
-      <w:bookmarkEnd w:id="3"/>
+      <w:bookmarkEnd w:id="6"/>
     </w:p>
     <w:p>
       <w:r>
@@ -3031,7 +3055,7 @@
       <w:pPr>
         <w:pStyle w:val="2"/>
       </w:pPr>
-      <w:bookmarkStart w:id="4" w:name="_Toc90590381"/>
+      <w:bookmarkStart w:id="7" w:name="_Toc90590381"/>
       <w:r>
         <w:t>1.1 Формализация</w:t>
       </w:r>
@@ -3041,7 +3065,7 @@
       <w:r>
         <w:t>объектов синтезируемой сцены</w:t>
       </w:r>
-      <w:bookmarkEnd w:id="4"/>
+      <w:bookmarkEnd w:id="7"/>
     </w:p>
     <w:p>
       <w:r>
@@ -3057,7 +3081,10 @@
         <w:t xml:space="preserve"> </w:t>
       </w:r>
       <w:r>
-        <w:t>изображаемую сцену. Сцена состоит из следующих объектов:</w:t>
+        <w:t>изображаемую сцену. Сцена состоит из следующих объектов</w:t>
+      </w:r>
+      <w:r>
+        <w:t>, описанных ниже.</w:t>
       </w:r>
     </w:p>
     <w:p>
@@ -3115,7 +3142,7 @@
       <w:pPr>
         <w:pStyle w:val="2"/>
       </w:pPr>
-      <w:bookmarkStart w:id="5" w:name="_Toc90590382"/>
+      <w:bookmarkStart w:id="8" w:name="_Toc90590382"/>
       <w:r>
         <w:t>1.</w:t>
       </w:r>
@@ -3128,7 +3155,7 @@
       <w:r>
         <w:t>Представление данных о ландшафте</w:t>
       </w:r>
-      <w:bookmarkEnd w:id="5"/>
+      <w:bookmarkEnd w:id="8"/>
     </w:p>
     <w:p>
       <w:r>
@@ -3144,7 +3171,10 @@
         </w:numPr>
       </w:pPr>
       <w:r>
-        <w:t>Первый –</w:t>
+        <w:t>п</w:t>
+      </w:r>
+      <w:r>
+        <w:t>ервый –</w:t>
       </w:r>
       <w:r>
         <w:t xml:space="preserve"> использование регулярной сетки высот (</w:t>
@@ -3165,7 +3195,10 @@
         </w:numPr>
       </w:pPr>
       <w:r>
-        <w:t>Второ</w:t>
+        <w:t>в</w:t>
+      </w:r>
+      <w:r>
+        <w:t>торо</w:t>
       </w:r>
       <w:r>
         <w:t>й –</w:t>
@@ -3186,17 +3219,26 @@
         </w:numPr>
       </w:pPr>
       <w:r>
-        <w:t>Третий –</w:t>
-      </w:r>
-      <w:r>
-        <w:t xml:space="preserve"> хранение карты ландшафта, но в данном случае хранятся не конкретные высоты, а информация об использованном блоке. В этом случае создается некоторое количество заранее построенных сегментов, а на карте указываются только индексы этих сегментов. </w:t>
+        <w:t>т</w:t>
+      </w:r>
+      <w:r>
+        <w:t>ретий –</w:t>
+      </w:r>
+      <w:r>
+        <w:t xml:space="preserve"> хранение карты ландшафта, но в данном случае хранятся не конкретные высоты, а информация об использованном блоке</w:t>
+      </w:r>
+      <w:r>
+        <w:t>, в</w:t>
+      </w:r>
+      <w:r>
+        <w:t xml:space="preserve"> этом случае создается некоторое количество заранее построенных сегментов, а на карте указываются только индексы этих сегментов. </w:t>
       </w:r>
     </w:p>
     <w:p>
       <w:pPr>
         <w:pStyle w:val="3"/>
       </w:pPr>
-      <w:bookmarkStart w:id="6" w:name="_Toc90590383"/>
+      <w:bookmarkStart w:id="9" w:name="_Toc90590383"/>
       <w:r>
         <w:lastRenderedPageBreak/>
         <w:t>1.</w:t>
@@ -3213,7 +3255,7 @@
       <w:r>
         <w:t>сетка высот</w:t>
       </w:r>
-      <w:bookmarkEnd w:id="6"/>
+      <w:bookmarkEnd w:id="9"/>
     </w:p>
     <w:p>
       <w:r>
@@ -3300,7 +3342,21 @@
         <w:t xml:space="preserve"> В случае, если мы хотим изменить какую-то конкретную высоту или область ландшафта, мы легко можем это сделать. Кроме этого, для каждого элемента такой карты можно хранить не только значения высот, но и другие параметры, которые хранят информацию об особенностях ландшафта в конкретной точке (например, цвет). Также, поскольку </w:t>
       </w:r>
       <w:r>
-        <w:t>вершины расположены регулярно и достаточно близко, можно более точно производить динамическое освещение.</w:t>
+        <w:t xml:space="preserve">вершины расположены регулярно и достаточно близко, можно более точно производить динамическое </w:t>
+      </w:r>
+      <w:commentRangeStart w:id="10"/>
+      <w:r>
+        <w:t>освещение</w:t>
+      </w:r>
+      <w:commentRangeEnd w:id="10"/>
+      <w:r>
+        <w:rPr>
+          <w:rStyle w:val="affd"/>
+        </w:rPr>
+        <w:commentReference w:id="10"/>
+      </w:r>
+      <w:r>
+        <w:t>.</w:t>
       </w:r>
       <w:r>
         <w:t xml:space="preserve"> </w:t>
@@ -3427,7 +3483,7 @@
       <w:pPr>
         <w:pStyle w:val="3"/>
       </w:pPr>
-      <w:bookmarkStart w:id="7" w:name="_Toc90590384"/>
+      <w:bookmarkStart w:id="11" w:name="_Toc90590384"/>
       <w:r>
         <w:t>1.</w:t>
       </w:r>
@@ -3443,7 +3499,7 @@
       <w:r>
         <w:t>ррегулярная сетка</w:t>
       </w:r>
-      <w:bookmarkEnd w:id="7"/>
+      <w:bookmarkEnd w:id="11"/>
     </w:p>
     <w:p>
       <w:r>
@@ -3585,7 +3641,7 @@
       <w:pPr>
         <w:pStyle w:val="3"/>
       </w:pPr>
-      <w:bookmarkStart w:id="8" w:name="_Toc90590385"/>
+      <w:bookmarkStart w:id="12" w:name="_Toc90590385"/>
       <w:r>
         <w:t>1.</w:t>
       </w:r>
@@ -3606,7 +3662,7 @@
       <w:r>
         <w:t xml:space="preserve"> карта высот</w:t>
       </w:r>
-      <w:bookmarkEnd w:id="8"/>
+      <w:bookmarkEnd w:id="12"/>
     </w:p>
     <w:p>
       <w:r>
@@ -3711,7 +3767,13 @@
         </w:numPr>
       </w:pPr>
       <w:r>
-        <w:t>возможность создания нескольких вариантов одного и того же сегмента, но при разной степени детализации. В зависимости от скорости или загруженности компьютера можно выбирать более или менее детализованные варианты.</w:t>
+        <w:t>возможность создания нескольких вариантов одного и того же сегмента, но при разной степени детализации</w:t>
+      </w:r>
+      <w:r>
+        <w:t>; в</w:t>
+      </w:r>
+      <w:r>
+        <w:t xml:space="preserve"> зависимости от скорости или загруженности компьютера можно выбирать более или менее детализованные варианты.</w:t>
       </w:r>
     </w:p>
     <w:p>
@@ -3762,7 +3824,7 @@
       <w:pPr>
         <w:pStyle w:val="2"/>
       </w:pPr>
-      <w:bookmarkStart w:id="9" w:name="_Toc90590386"/>
+      <w:bookmarkStart w:id="13" w:name="_Toc90590386"/>
       <w:r>
         <w:lastRenderedPageBreak/>
         <w:t>1.</w:t>
@@ -3776,7 +3838,7 @@
       <w:r>
         <w:t>Выбор алгоритма генерации ландшафта</w:t>
       </w:r>
-      <w:bookmarkEnd w:id="9"/>
+      <w:bookmarkEnd w:id="13"/>
     </w:p>
     <w:p>
       <w:r>
@@ -3785,15 +3847,12 @@
       <w:r>
         <w:t xml:space="preserve"> </w:t>
       </w:r>
-      <w:r>
-        <w:t>Далее рассмотрены некоторые из них.</w:t>
-      </w:r>
     </w:p>
     <w:p>
       <w:pPr>
         <w:pStyle w:val="3"/>
       </w:pPr>
-      <w:bookmarkStart w:id="10" w:name="_Toc90590387"/>
+      <w:bookmarkStart w:id="14" w:name="_Toc90590387"/>
       <w:r>
         <w:t>1.</w:t>
       </w:r>
@@ -3809,11 +3868,14 @@
       <w:r>
         <w:t>алгоритм</w:t>
       </w:r>
-      <w:bookmarkEnd w:id="10"/>
+      <w:bookmarkEnd w:id="14"/>
     </w:p>
     <w:p>
       <w:r>
-        <w:t>Данный алгоритм можно разделить на следующие шаги:</w:t>
+        <w:t>Данный алгоритм можно разделить на следующие шаги</w:t>
+      </w:r>
+      <w:r>
+        <w:t>.</w:t>
       </w:r>
     </w:p>
     <w:p>
@@ -3941,7 +4003,7 @@
       <w:pPr>
         <w:pStyle w:val="3"/>
       </w:pPr>
-      <w:bookmarkStart w:id="11" w:name="_Toc90590388"/>
+      <w:bookmarkStart w:id="15" w:name="_Toc90590388"/>
       <w:r>
         <w:t>1.</w:t>
       </w:r>
@@ -3954,7 +4016,7 @@
       <w:r>
         <w:t>Шум Перлина</w:t>
       </w:r>
-      <w:bookmarkEnd w:id="11"/>
+      <w:bookmarkEnd w:id="15"/>
     </w:p>
     <w:p>
       <w:r>
@@ -4065,7 +4127,7 @@
       <w:pPr>
         <w:pStyle w:val="3"/>
       </w:pPr>
-      <w:bookmarkStart w:id="12" w:name="_Toc90590389"/>
+      <w:bookmarkStart w:id="16" w:name="_Toc90590389"/>
       <w:r>
         <w:t>1.</w:t>
       </w:r>
@@ -4109,11 +4171,25 @@
       <w:r>
         <w:t>)</w:t>
       </w:r>
-      <w:bookmarkEnd w:id="12"/>
+      <w:bookmarkEnd w:id="16"/>
     </w:p>
     <w:p>
       <w:r>
-        <w:t>Это простой итерационный алгоритм, основанный на нескольких входных параметрах. Алгоритм изложен в следующих шагах:</w:t>
+        <w:t xml:space="preserve">Это простой итерационный алгоритм, основанный на нескольких входных параметрах. Алгоритм изложен в следующих </w:t>
+      </w:r>
+      <w:commentRangeStart w:id="17"/>
+      <w:r>
+        <w:t>шагах</w:t>
+      </w:r>
+      <w:commentRangeEnd w:id="17"/>
+      <w:r>
+        <w:rPr>
+          <w:rStyle w:val="affd"/>
+        </w:rPr>
+        <w:commentReference w:id="17"/>
+      </w:r>
+      <w:r>
+        <w:t>:</w:t>
       </w:r>
     </w:p>
     <w:p>
@@ -4224,7 +4300,7 @@
       <w:pPr>
         <w:pStyle w:val="3"/>
       </w:pPr>
-      <w:bookmarkStart w:id="13" w:name="_Toc90590390"/>
+      <w:bookmarkStart w:id="18" w:name="_Toc90590390"/>
       <w:r>
         <w:t>1.</w:t>
       </w:r>
@@ -4249,7 +4325,7 @@
         </w:rPr>
         <w:t>square</w:t>
       </w:r>
-      <w:bookmarkEnd w:id="13"/>
+      <w:bookmarkEnd w:id="18"/>
     </w:p>
     <w:p>
       <w:r>
@@ -4563,7 +4639,7 @@
       <w:pPr>
         <w:pStyle w:val="2"/>
       </w:pPr>
-      <w:bookmarkStart w:id="14" w:name="_Toc90590391"/>
+      <w:bookmarkStart w:id="19" w:name="_Toc90590391"/>
       <w:r>
         <w:t>1.</w:t>
       </w:r>
@@ -4579,7 +4655,7 @@
       <w:r>
         <w:t>поверхностей</w:t>
       </w:r>
-      <w:bookmarkEnd w:id="14"/>
+      <w:bookmarkEnd w:id="19"/>
     </w:p>
     <w:p>
       <w:r>
@@ -4640,7 +4716,7 @@
       <w:pPr>
         <w:pStyle w:val="3"/>
       </w:pPr>
-      <w:bookmarkStart w:id="15" w:name="_Toc90590392"/>
+      <w:bookmarkStart w:id="20" w:name="_Toc90590392"/>
       <w:r>
         <w:lastRenderedPageBreak/>
         <w:t>1.</w:t>
@@ -4657,7 +4733,7 @@
       <w:r>
         <w:t>Алгоритм плавающего горизонта</w:t>
       </w:r>
-      <w:bookmarkEnd w:id="15"/>
+      <w:bookmarkEnd w:id="20"/>
     </w:p>
     <w:p>
       <w:pPr>
@@ -4943,8 +5019,8 @@
       <w:pPr>
         <w:pStyle w:val="3"/>
       </w:pPr>
-      <w:bookmarkStart w:id="16" w:name="_Toc88449725"/>
-      <w:bookmarkStart w:id="17" w:name="_Toc90590393"/>
+      <w:bookmarkStart w:id="21" w:name="_Toc88449725"/>
+      <w:bookmarkStart w:id="22" w:name="_Toc90590393"/>
       <w:r>
         <w:t>1.</w:t>
       </w:r>
@@ -4960,8 +5036,8 @@
       <w:r>
         <w:t>Алгоритм Робертса</w:t>
       </w:r>
-      <w:bookmarkEnd w:id="16"/>
-      <w:bookmarkEnd w:id="17"/>
+      <w:bookmarkEnd w:id="21"/>
+      <w:bookmarkEnd w:id="22"/>
     </w:p>
     <w:p>
       <w:r>
@@ -5001,7 +5077,18 @@
     </w:p>
     <w:p>
       <w:r>
-        <w:t>Работа Алгоритм Робертса проходит в два этапа:</w:t>
+        <w:t>Работа Алгоритм Робертса проходит в два этап</w:t>
+      </w:r>
+      <w:commentRangeStart w:id="23"/>
+      <w:r>
+        <w:t>а:</w:t>
+      </w:r>
+      <w:commentRangeEnd w:id="23"/>
+      <w:r>
+        <w:rPr>
+          <w:rStyle w:val="affd"/>
+        </w:rPr>
+        <w:commentReference w:id="23"/>
       </w:r>
     </w:p>
     <w:p>
@@ -5074,7 +5161,7 @@
       <w:pPr>
         <w:pStyle w:val="3"/>
       </w:pPr>
-      <w:bookmarkStart w:id="18" w:name="_Toc90590394"/>
+      <w:bookmarkStart w:id="24" w:name="_Toc90590394"/>
       <w:r>
         <w:t>1.</w:t>
       </w:r>
@@ -5103,7 +5190,7 @@
       <w:r>
         <w:t>буффер</w:t>
       </w:r>
-      <w:bookmarkEnd w:id="18"/>
+      <w:bookmarkEnd w:id="24"/>
       <w:proofErr w:type="spellEnd"/>
     </w:p>
     <w:p>
@@ -5171,6 +5258,12 @@
       </w:r>
     </w:p>
     <w:p>
+      <w:pPr>
+        <w:jc w:val="left"/>
+        <w:rPr>
+          <w:b/>
+        </w:rPr>
+      </w:pPr>
       <w:r>
         <w:t>Основной недостаток алгоритма - большой объем требуемой памяти.</w:t>
       </w:r>
@@ -5187,15 +5280,16 @@
     <w:p>
       <w:pPr>
         <w:pStyle w:val="2"/>
-      </w:pPr>
-      <w:bookmarkStart w:id="19" w:name="_Toc90590395"/>
+        <w:jc w:val="left"/>
+      </w:pPr>
+      <w:bookmarkStart w:id="25" w:name="_Toc90590395"/>
       <w:r>
         <w:t>Вывод</w:t>
       </w:r>
       <w:r>
         <w:t xml:space="preserve"> из аналитической части</w:t>
       </w:r>
-      <w:bookmarkEnd w:id="19"/>
+      <w:bookmarkEnd w:id="25"/>
     </w:p>
     <w:p>
       <w:r>
@@ -5316,7 +5410,21 @@
         <w:t>по моему мнению,</w:t>
       </w:r>
       <w:r>
-        <w:t xml:space="preserve"> разумно выбрать 2ой вариант по следующим причинам: </w:t>
+        <w:t xml:space="preserve"> разумно выбрать </w:t>
+      </w:r>
+      <w:commentRangeStart w:id="26"/>
+      <w:r>
+        <w:t>2ой</w:t>
+      </w:r>
+      <w:commentRangeEnd w:id="26"/>
+      <w:r>
+        <w:rPr>
+          <w:rStyle w:val="affd"/>
+        </w:rPr>
+        <w:commentReference w:id="26"/>
+      </w:r>
+      <w:r>
+        <w:t xml:space="preserve"> вариант по следующим причинам: </w:t>
       </w:r>
       <w:r>
         <w:t>во-первых,</w:t>
@@ -5388,7 +5496,21 @@
         <w:t>Кроме этого,</w:t>
       </w:r>
       <w:r>
-        <w:t xml:space="preserve"> для поставленной задачи, 1ый этап алгоритма Робертса оказывается бессмысленным, т.к. он работает только для выпуклых многогранников, а мы работаем со случайно сгенерированным ландшафтом.</w:t>
+        <w:t xml:space="preserve"> для поставленной задачи, </w:t>
+      </w:r>
+      <w:commentRangeStart w:id="27"/>
+      <w:r>
+        <w:t>1ый</w:t>
+      </w:r>
+      <w:commentRangeEnd w:id="27"/>
+      <w:r>
+        <w:rPr>
+          <w:rStyle w:val="affd"/>
+        </w:rPr>
+        <w:commentReference w:id="27"/>
+      </w:r>
+      <w:r>
+        <w:t xml:space="preserve"> этап алгоритма Робертса оказывается бессмысленным, т.к. он работает только для выпуклых многогранников, а мы работаем со случайно сгенерированным ландшафтом.</w:t>
       </w:r>
       <w:r>
         <w:t xml:space="preserve"> </w:t>
@@ -5491,7 +5613,7 @@
       <w:pPr>
         <w:pStyle w:val="1"/>
       </w:pPr>
-      <w:bookmarkStart w:id="20" w:name="_Toc90590396"/>
+      <w:bookmarkStart w:id="28" w:name="_Toc90590396"/>
       <w:r>
         <w:lastRenderedPageBreak/>
         <w:t xml:space="preserve">2. </w:t>
@@ -5499,7 +5621,7 @@
       <w:r>
         <w:t>Конструкторская часть</w:t>
       </w:r>
-      <w:bookmarkEnd w:id="20"/>
+      <w:bookmarkEnd w:id="28"/>
     </w:p>
     <w:p>
       <w:r>
@@ -5522,7 +5644,7 @@
       <w:pPr>
         <w:pStyle w:val="2"/>
       </w:pPr>
-      <w:bookmarkStart w:id="21" w:name="_Toc90590397"/>
+      <w:bookmarkStart w:id="29" w:name="_Toc90590397"/>
       <w:r>
         <w:t xml:space="preserve">2.1 </w:t>
       </w:r>
@@ -5541,7 +5663,7 @@
         </w:rPr>
         <w:t>square</w:t>
       </w:r>
-      <w:bookmarkEnd w:id="21"/>
+      <w:bookmarkEnd w:id="29"/>
     </w:p>
     <w:p>
       <w:r>
@@ -5811,6 +5933,7 @@
           <w:rFonts w:eastAsiaTheme="minorEastAsia"/>
         </w:rPr>
       </w:pPr>
+      <w:commentRangeStart w:id="30"/>
       <w:r>
         <w:t xml:space="preserve">Если же говорить об алгоритме </w:t>
       </w:r>
@@ -5827,6 +5950,13 @@
       </w:r>
       <w:r>
         <w:t xml:space="preserve">было решено реализовать его следующим образом. </w:t>
+      </w:r>
+      <w:commentRangeEnd w:id="30"/>
+      <w:r>
+        <w:rPr>
+          <w:rStyle w:val="affd"/>
+        </w:rPr>
+        <w:commentReference w:id="30"/>
       </w:r>
       <w:r>
         <w:t>Во-первых,</w:t>
@@ -6041,7 +6171,7 @@
       </w:pPr>
       <w:r>
         <w:drawing>
-          <wp:inline distT="0" distB="0" distL="0" distR="0" wp14:anchorId="4D8735A1" wp14:editId="572139C1">
+          <wp:inline distT="0" distB="0" distL="0" distR="0" wp14:anchorId="13CB1D4E" wp14:editId="72300396">
             <wp:extent cx="4919133" cy="7430001"/>
             <wp:effectExtent l="0" t="0" r="0" b="0"/>
             <wp:docPr id="5" name="Рисунок 5"/>
@@ -6058,7 +6188,7 @@
                     </pic:cNvPicPr>
                   </pic:nvPicPr>
                   <pic:blipFill>
-                    <a:blip r:embed="rId8">
+                    <a:blip r:embed="rId11">
                       <a:extLst>
                         <a:ext uri="{28A0092B-C50C-407E-A947-70E740481C1C}">
                           <a14:useLocalDpi xmlns:a14="http://schemas.microsoft.com/office/drawing/2010/main" val="0"/>
@@ -6134,7 +6264,7 @@
       <w:r>
         <w:lastRenderedPageBreak/>
         <w:drawing>
-          <wp:inline distT="0" distB="0" distL="0" distR="0">
+          <wp:inline distT="0" distB="0" distL="0" distR="0" wp14:anchorId="370691EC" wp14:editId="1218CB1A">
             <wp:extent cx="3759200" cy="8592680"/>
             <wp:effectExtent l="0" t="0" r="0" b="0"/>
             <wp:docPr id="6" name="Рисунок 6"/>
@@ -6151,7 +6281,7 @@
                     </pic:cNvPicPr>
                   </pic:nvPicPr>
                   <pic:blipFill>
-                    <a:blip r:embed="rId9">
+                    <a:blip r:embed="rId12">
                       <a:extLst>
                         <a:ext uri="{28A0092B-C50C-407E-A947-70E740481C1C}">
                           <a14:useLocalDpi xmlns:a14="http://schemas.microsoft.com/office/drawing/2010/main" val="0"/>
@@ -6230,7 +6360,7 @@
       <w:r>
         <w:lastRenderedPageBreak/>
         <w:drawing>
-          <wp:inline distT="0" distB="0" distL="0" distR="0">
+          <wp:inline distT="0" distB="0" distL="0" distR="0" wp14:anchorId="5C34590B" wp14:editId="5F48E877">
             <wp:extent cx="1913255" cy="1151255"/>
             <wp:effectExtent l="0" t="0" r="0" b="0"/>
             <wp:docPr id="7" name="Рисунок 7"/>
@@ -6247,7 +6377,7 @@
                     </pic:cNvPicPr>
                   </pic:nvPicPr>
                   <pic:blipFill>
-                    <a:blip r:embed="rId10">
+                    <a:blip r:embed="rId13">
                       <a:extLst>
                         <a:ext uri="{28A0092B-C50C-407E-A947-70E740481C1C}">
                           <a14:useLocalDpi xmlns:a14="http://schemas.microsoft.com/office/drawing/2010/main" val="0"/>
@@ -6310,14 +6440,29 @@
         <w:t xml:space="preserve">3 </w:t>
       </w:r>
       <w:r>
-        <w:t>(Конец)</w:t>
+        <w:t>(</w:t>
+      </w:r>
+      <w:commentRangeStart w:id="31"/>
+      <w:r>
+        <w:t>Конец</w:t>
+      </w:r>
+      <w:commentRangeEnd w:id="31"/>
+      <w:r>
+        <w:rPr>
+          <w:rStyle w:val="affd"/>
+          <w:iCs w:val="0"/>
+        </w:rPr>
+        <w:commentReference w:id="31"/>
+      </w:r>
+      <w:r>
+        <w:t>)</w:t>
       </w:r>
     </w:p>
     <w:p>
       <w:pPr>
         <w:pStyle w:val="2"/>
       </w:pPr>
-      <w:bookmarkStart w:id="22" w:name="_Toc90590398"/>
+      <w:bookmarkStart w:id="32" w:name="_Toc90590398"/>
       <w:r>
         <w:t xml:space="preserve">2.2 </w:t>
       </w:r>
@@ -6333,7 +6478,7 @@
       <w:r>
         <w:t>буфер</w:t>
       </w:r>
-      <w:bookmarkEnd w:id="22"/>
+      <w:bookmarkEnd w:id="32"/>
     </w:p>
     <w:p>
       <w:pPr>
@@ -6644,571 +6789,576 @@
     </w:p>
     <w:p>
       <w:pPr>
+        <w:jc w:val="center"/>
         <w:rPr>
           <w:rFonts w:eastAsiaTheme="minorEastAsia"/>
         </w:rPr>
       </w:pPr>
-      <m:oMathPara>
-        <m:oMath>
-          <m:d>
-            <m:dPr>
-              <m:begChr m:val="|"/>
-              <m:endChr m:val="|"/>
-              <m:ctrlPr>
-                <w:rPr>
-                  <w:rFonts w:ascii="Cambria Math" w:eastAsiaTheme="minorEastAsia" w:hAnsi="Cambria Math"/>
-                  <w:i/>
-                </w:rPr>
-              </m:ctrlPr>
-            </m:dPr>
-            <m:e>
-              <m:m>
-                <m:mPr>
-                  <m:mcs>
-                    <m:mc>
-                      <m:mcPr>
-                        <m:count m:val="3"/>
-                        <m:mcJc m:val="center"/>
-                      </m:mcPr>
-                    </m:mc>
-                  </m:mcs>
-                  <m:ctrlPr>
+      <m:oMath>
+        <m:d>
+          <m:dPr>
+            <m:begChr m:val="|"/>
+            <m:endChr m:val="|"/>
+            <m:ctrlPr>
+              <w:rPr>
+                <w:rFonts w:ascii="Cambria Math" w:eastAsiaTheme="minorEastAsia" w:hAnsi="Cambria Math"/>
+                <w:i/>
+              </w:rPr>
+            </m:ctrlPr>
+          </m:dPr>
+          <m:e>
+            <m:m>
+              <m:mPr>
+                <m:mcs>
+                  <m:mc>
+                    <m:mcPr>
+                      <m:count m:val="3"/>
+                      <m:mcJc m:val="center"/>
+                    </m:mcPr>
+                  </m:mc>
+                </m:mcs>
+                <m:ctrlPr>
+                  <w:rPr>
+                    <w:rFonts w:ascii="Cambria Math" w:eastAsiaTheme="minorEastAsia" w:hAnsi="Cambria Math"/>
+                    <w:i/>
+                  </w:rPr>
+                </m:ctrlPr>
+              </m:mPr>
+              <m:mr>
+                <m:e>
+                  <m:r>
                     <w:rPr>
                       <w:rFonts w:ascii="Cambria Math" w:eastAsiaTheme="minorEastAsia" w:hAnsi="Cambria Math"/>
-                      <w:i/>
-                    </w:rPr>
-                  </m:ctrlPr>
-                </m:mPr>
-                <m:mr>
-                  <m:e>
-                    <m:r>
-                      <w:rPr>
-                        <w:rFonts w:ascii="Cambria Math" w:eastAsiaTheme="minorEastAsia" w:hAnsi="Cambria Math"/>
-                        <w:lang w:val="en-US"/>
-                      </w:rPr>
-                      <m:t>x</m:t>
-                    </m:r>
-                    <m:r>
-                      <w:rPr>
-                        <w:rFonts w:ascii="Cambria Math" w:eastAsiaTheme="minorEastAsia" w:hAnsi="Cambria Math"/>
-                      </w:rPr>
-                      <m:t>-</m:t>
-                    </m:r>
-                    <m:sSub>
-                      <m:sSubPr>
-                        <m:ctrlPr>
-                          <w:rPr>
-                            <w:rFonts w:ascii="Cambria Math" w:eastAsiaTheme="minorEastAsia" w:hAnsi="Cambria Math"/>
-                            <w:i/>
-                            <w:lang w:val="en-US"/>
-                          </w:rPr>
-                        </m:ctrlPr>
-                      </m:sSubPr>
-                      <m:e>
-                        <m:r>
-                          <w:rPr>
-                            <w:rFonts w:ascii="Cambria Math" w:eastAsiaTheme="minorEastAsia" w:hAnsi="Cambria Math"/>
-                            <w:lang w:val="en-US"/>
-                          </w:rPr>
-                          <m:t>x</m:t>
-                        </m:r>
-                      </m:e>
-                      <m:sub>
-                        <m:r>
-                          <w:rPr>
-                            <w:rFonts w:ascii="Cambria Math" w:eastAsiaTheme="minorEastAsia" w:hAnsi="Cambria Math"/>
-                          </w:rPr>
-                          <m:t>1</m:t>
-                        </m:r>
-                      </m:sub>
-                    </m:sSub>
-                  </m:e>
-                  <m:e>
-                    <m:r>
-                      <w:rPr>
-                        <w:rFonts w:ascii="Cambria Math" w:eastAsiaTheme="minorEastAsia" w:hAnsi="Cambria Math"/>
-                        <w:lang w:val="en-US"/>
-                      </w:rPr>
-                      <m:t>y</m:t>
-                    </m:r>
-                    <m:r>
-                      <w:rPr>
-                        <w:rFonts w:ascii="Cambria Math" w:eastAsiaTheme="minorEastAsia" w:hAnsi="Cambria Math"/>
-                      </w:rPr>
-                      <m:t>-</m:t>
-                    </m:r>
-                    <m:sSub>
-                      <m:sSubPr>
-                        <m:ctrlPr>
-                          <w:rPr>
-                            <w:rFonts w:ascii="Cambria Math" w:eastAsiaTheme="minorEastAsia" w:hAnsi="Cambria Math"/>
-                            <w:i/>
-                            <w:lang w:val="en-US"/>
-                          </w:rPr>
-                        </m:ctrlPr>
-                      </m:sSubPr>
-                      <m:e>
-                        <m:r>
-                          <w:rPr>
-                            <w:rFonts w:ascii="Cambria Math" w:eastAsiaTheme="minorEastAsia" w:hAnsi="Cambria Math"/>
-                            <w:lang w:val="en-US"/>
-                          </w:rPr>
-                          <m:t>y</m:t>
-                        </m:r>
-                      </m:e>
-                      <m:sub>
-                        <m:r>
-                          <w:rPr>
-                            <w:rFonts w:ascii="Cambria Math" w:eastAsiaTheme="minorEastAsia" w:hAnsi="Cambria Math"/>
-                          </w:rPr>
-                          <m:t>1</m:t>
-                        </m:r>
-                      </m:sub>
-                    </m:sSub>
-                  </m:e>
-                  <m:e>
-                    <m:r>
-                      <w:rPr>
-                        <w:rFonts w:ascii="Cambria Math" w:eastAsiaTheme="minorEastAsia" w:hAnsi="Cambria Math"/>
-                        <w:lang w:val="en-US"/>
-                      </w:rPr>
-                      <m:t>z</m:t>
-                    </m:r>
-                    <m:r>
-                      <w:rPr>
-                        <w:rFonts w:ascii="Cambria Math" w:eastAsiaTheme="minorEastAsia" w:hAnsi="Cambria Math"/>
-                      </w:rPr>
-                      <m:t>-</m:t>
-                    </m:r>
-                    <m:sSub>
-                      <m:sSubPr>
-                        <m:ctrlPr>
-                          <w:rPr>
-                            <w:rFonts w:ascii="Cambria Math" w:eastAsiaTheme="minorEastAsia" w:hAnsi="Cambria Math"/>
-                            <w:i/>
-                            <w:lang w:val="en-US"/>
-                          </w:rPr>
-                        </m:ctrlPr>
-                      </m:sSubPr>
-                      <m:e>
-                        <m:r>
-                          <w:rPr>
-                            <w:rFonts w:ascii="Cambria Math" w:eastAsiaTheme="minorEastAsia" w:hAnsi="Cambria Math"/>
-                            <w:lang w:val="en-US"/>
-                          </w:rPr>
-                          <m:t>z</m:t>
-                        </m:r>
-                      </m:e>
-                      <m:sub>
-                        <m:r>
-                          <w:rPr>
-                            <w:rFonts w:ascii="Cambria Math" w:eastAsiaTheme="minorEastAsia" w:hAnsi="Cambria Math"/>
-                          </w:rPr>
-                          <m:t>1</m:t>
-                        </m:r>
-                      </m:sub>
-                    </m:sSub>
-                  </m:e>
-                </m:mr>
-                <m:mr>
-                  <m:e>
-                    <m:sSub>
-                      <m:sSubPr>
-                        <m:ctrlPr>
-                          <w:rPr>
-                            <w:rFonts w:ascii="Cambria Math" w:eastAsiaTheme="minorEastAsia" w:hAnsi="Cambria Math"/>
-                            <w:i/>
-                            <w:lang w:val="en-US"/>
-                          </w:rPr>
-                        </m:ctrlPr>
-                      </m:sSubPr>
-                      <m:e>
-                        <m:r>
-                          <w:rPr>
-                            <w:rFonts w:ascii="Cambria Math" w:eastAsiaTheme="minorEastAsia" w:hAnsi="Cambria Math"/>
-                            <w:lang w:val="en-US"/>
-                          </w:rPr>
-                          <m:t>x</m:t>
-                        </m:r>
-                      </m:e>
-                      <m:sub>
-                        <m:r>
-                          <w:rPr>
-                            <w:rFonts w:ascii="Cambria Math" w:eastAsiaTheme="minorEastAsia" w:hAnsi="Cambria Math"/>
-                          </w:rPr>
-                          <m:t>1</m:t>
-                        </m:r>
-                      </m:sub>
-                    </m:sSub>
-                    <m:r>
-                      <w:rPr>
-                        <w:rFonts w:ascii="Cambria Math" w:eastAsiaTheme="minorEastAsia" w:hAnsi="Cambria Math"/>
-                      </w:rPr>
-                      <m:t>-</m:t>
-                    </m:r>
-                    <m:sSub>
-                      <m:sSubPr>
-                        <m:ctrlPr>
-                          <w:rPr>
-                            <w:rFonts w:ascii="Cambria Math" w:eastAsiaTheme="minorEastAsia" w:hAnsi="Cambria Math"/>
-                            <w:i/>
-                            <w:lang w:val="en-US"/>
-                          </w:rPr>
-                        </m:ctrlPr>
-                      </m:sSubPr>
-                      <m:e>
-                        <m:r>
-                          <w:rPr>
-                            <w:rFonts w:ascii="Cambria Math" w:eastAsiaTheme="minorEastAsia" w:hAnsi="Cambria Math"/>
-                            <w:lang w:val="en-US"/>
-                          </w:rPr>
-                          <m:t>x</m:t>
-                        </m:r>
-                      </m:e>
-                      <m:sub>
-                        <m:r>
-                          <w:rPr>
-                            <w:rFonts w:ascii="Cambria Math" w:eastAsiaTheme="minorEastAsia" w:hAnsi="Cambria Math"/>
-                          </w:rPr>
-                          <m:t>2</m:t>
-                        </m:r>
-                      </m:sub>
-                    </m:sSub>
-                  </m:e>
-                  <m:e>
-                    <m:sSub>
-                      <m:sSubPr>
-                        <m:ctrlPr>
-                          <w:rPr>
-                            <w:rFonts w:ascii="Cambria Math" w:eastAsiaTheme="minorEastAsia" w:hAnsi="Cambria Math"/>
-                            <w:i/>
-                            <w:lang w:val="en-US"/>
-                          </w:rPr>
-                        </m:ctrlPr>
-                      </m:sSubPr>
-                      <m:e>
-                        <m:r>
-                          <w:rPr>
-                            <w:rFonts w:ascii="Cambria Math" w:eastAsiaTheme="minorEastAsia" w:hAnsi="Cambria Math"/>
-                            <w:lang w:val="en-US"/>
-                          </w:rPr>
-                          <m:t>y</m:t>
-                        </m:r>
-                      </m:e>
-                      <m:sub>
-                        <m:r>
-                          <w:rPr>
-                            <w:rFonts w:ascii="Cambria Math" w:eastAsiaTheme="minorEastAsia" w:hAnsi="Cambria Math"/>
-                          </w:rPr>
-                          <m:t>1</m:t>
-                        </m:r>
-                      </m:sub>
-                    </m:sSub>
-                    <m:r>
-                      <w:rPr>
-                        <w:rFonts w:ascii="Cambria Math" w:eastAsiaTheme="minorEastAsia" w:hAnsi="Cambria Math"/>
-                      </w:rPr>
-                      <m:t>-</m:t>
-                    </m:r>
-                    <m:sSub>
-                      <m:sSubPr>
-                        <m:ctrlPr>
-                          <w:rPr>
-                            <w:rFonts w:ascii="Cambria Math" w:eastAsiaTheme="minorEastAsia" w:hAnsi="Cambria Math"/>
-                            <w:i/>
-                            <w:lang w:val="en-US"/>
-                          </w:rPr>
-                        </m:ctrlPr>
-                      </m:sSubPr>
-                      <m:e>
-                        <m:r>
-                          <w:rPr>
-                            <w:rFonts w:ascii="Cambria Math" w:eastAsiaTheme="minorEastAsia" w:hAnsi="Cambria Math"/>
-                            <w:lang w:val="en-US"/>
-                          </w:rPr>
-                          <m:t>y</m:t>
-                        </m:r>
-                      </m:e>
-                      <m:sub>
-                        <m:r>
-                          <w:rPr>
-                            <w:rFonts w:ascii="Cambria Math" w:eastAsiaTheme="minorEastAsia" w:hAnsi="Cambria Math"/>
-                          </w:rPr>
-                          <m:t>2</m:t>
-                        </m:r>
-                      </m:sub>
-                    </m:sSub>
-                  </m:e>
-                  <m:e>
-                    <m:sSub>
-                      <m:sSubPr>
-                        <m:ctrlPr>
-                          <w:rPr>
-                            <w:rFonts w:ascii="Cambria Math" w:eastAsiaTheme="minorEastAsia" w:hAnsi="Cambria Math"/>
-                            <w:i/>
-                            <w:lang w:val="en-US"/>
-                          </w:rPr>
-                        </m:ctrlPr>
-                      </m:sSubPr>
-                      <m:e>
-                        <m:r>
-                          <w:rPr>
-                            <w:rFonts w:ascii="Cambria Math" w:eastAsiaTheme="minorEastAsia" w:hAnsi="Cambria Math"/>
-                            <w:lang w:val="en-US"/>
-                          </w:rPr>
-                          <m:t>z</m:t>
-                        </m:r>
-                      </m:e>
-                      <m:sub>
-                        <m:r>
-                          <w:rPr>
-                            <w:rFonts w:ascii="Cambria Math" w:eastAsiaTheme="minorEastAsia" w:hAnsi="Cambria Math"/>
-                          </w:rPr>
-                          <m:t>1</m:t>
-                        </m:r>
-                      </m:sub>
-                    </m:sSub>
-                    <m:r>
-                      <w:rPr>
-                        <w:rFonts w:ascii="Cambria Math" w:eastAsiaTheme="minorEastAsia" w:hAnsi="Cambria Math"/>
-                      </w:rPr>
-                      <m:t>-</m:t>
-                    </m:r>
-                    <m:sSub>
-                      <m:sSubPr>
-                        <m:ctrlPr>
-                          <w:rPr>
-                            <w:rFonts w:ascii="Cambria Math" w:eastAsiaTheme="minorEastAsia" w:hAnsi="Cambria Math"/>
-                            <w:i/>
-                            <w:lang w:val="en-US"/>
-                          </w:rPr>
-                        </m:ctrlPr>
-                      </m:sSubPr>
-                      <m:e>
-                        <m:r>
-                          <w:rPr>
-                            <w:rFonts w:ascii="Cambria Math" w:eastAsiaTheme="minorEastAsia" w:hAnsi="Cambria Math"/>
-                            <w:lang w:val="en-US"/>
-                          </w:rPr>
-                          <m:t>z</m:t>
-                        </m:r>
-                      </m:e>
-                      <m:sub>
-                        <m:r>
-                          <w:rPr>
-                            <w:rFonts w:ascii="Cambria Math" w:eastAsiaTheme="minorEastAsia" w:hAnsi="Cambria Math"/>
-                          </w:rPr>
-                          <m:t>2</m:t>
-                        </m:r>
-                      </m:sub>
-                    </m:sSub>
-                  </m:e>
-                </m:mr>
-                <m:mr>
-                  <m:e>
-                    <m:sSub>
-                      <m:sSubPr>
-                        <m:ctrlPr>
-                          <w:rPr>
-                            <w:rFonts w:ascii="Cambria Math" w:eastAsiaTheme="minorEastAsia" w:hAnsi="Cambria Math"/>
-                            <w:i/>
-                            <w:lang w:val="en-US"/>
-                          </w:rPr>
-                        </m:ctrlPr>
-                      </m:sSubPr>
-                      <m:e>
-                        <m:r>
-                          <w:rPr>
-                            <w:rFonts w:ascii="Cambria Math" w:eastAsiaTheme="minorEastAsia" w:hAnsi="Cambria Math"/>
-                            <w:lang w:val="en-US"/>
-                          </w:rPr>
-                          <m:t>x</m:t>
-                        </m:r>
-                      </m:e>
-                      <m:sub>
-                        <m:r>
-                          <w:rPr>
-                            <w:rFonts w:ascii="Cambria Math" w:eastAsiaTheme="minorEastAsia" w:hAnsi="Cambria Math"/>
-                          </w:rPr>
-                          <m:t>2</m:t>
-                        </m:r>
-                      </m:sub>
-                    </m:sSub>
-                    <m:r>
-                      <w:rPr>
-                        <w:rFonts w:ascii="Cambria Math" w:eastAsiaTheme="minorEastAsia" w:hAnsi="Cambria Math"/>
-                      </w:rPr>
-                      <m:t>-</m:t>
-                    </m:r>
-                    <m:sSub>
-                      <m:sSubPr>
-                        <m:ctrlPr>
-                          <w:rPr>
-                            <w:rFonts w:ascii="Cambria Math" w:eastAsiaTheme="minorEastAsia" w:hAnsi="Cambria Math"/>
-                            <w:i/>
-                            <w:lang w:val="en-US"/>
-                          </w:rPr>
-                        </m:ctrlPr>
-                      </m:sSubPr>
-                      <m:e>
-                        <m:r>
-                          <w:rPr>
-                            <w:rFonts w:ascii="Cambria Math" w:eastAsiaTheme="minorEastAsia" w:hAnsi="Cambria Math"/>
-                            <w:lang w:val="en-US"/>
-                          </w:rPr>
-                          <m:t>x</m:t>
-                        </m:r>
-                      </m:e>
-                      <m:sub>
-                        <m:r>
-                          <w:rPr>
-                            <w:rFonts w:ascii="Cambria Math" w:eastAsiaTheme="minorEastAsia" w:hAnsi="Cambria Math"/>
-                          </w:rPr>
-                          <m:t>3</m:t>
-                        </m:r>
-                      </m:sub>
-                    </m:sSub>
-                  </m:e>
-                  <m:e>
-                    <m:sSub>
-                      <m:sSubPr>
-                        <m:ctrlPr>
-                          <w:rPr>
-                            <w:rFonts w:ascii="Cambria Math" w:eastAsiaTheme="minorEastAsia" w:hAnsi="Cambria Math"/>
-                            <w:i/>
-                            <w:lang w:val="en-US"/>
-                          </w:rPr>
-                        </m:ctrlPr>
-                      </m:sSubPr>
-                      <m:e>
-                        <m:r>
-                          <w:rPr>
-                            <w:rFonts w:ascii="Cambria Math" w:eastAsiaTheme="minorEastAsia" w:hAnsi="Cambria Math"/>
-                            <w:lang w:val="en-US"/>
-                          </w:rPr>
-                          <m:t>y</m:t>
-                        </m:r>
-                      </m:e>
-                      <m:sub>
-                        <m:r>
-                          <w:rPr>
-                            <w:rFonts w:ascii="Cambria Math" w:eastAsiaTheme="minorEastAsia" w:hAnsi="Cambria Math"/>
-                          </w:rPr>
-                          <m:t>2</m:t>
-                        </m:r>
-                      </m:sub>
-                    </m:sSub>
-                    <m:r>
-                      <w:rPr>
-                        <w:rFonts w:ascii="Cambria Math" w:eastAsiaTheme="minorEastAsia" w:hAnsi="Cambria Math"/>
-                      </w:rPr>
-                      <m:t>-</m:t>
-                    </m:r>
-                    <m:sSub>
-                      <m:sSubPr>
-                        <m:ctrlPr>
-                          <w:rPr>
-                            <w:rFonts w:ascii="Cambria Math" w:eastAsiaTheme="minorEastAsia" w:hAnsi="Cambria Math"/>
-                            <w:i/>
-                            <w:lang w:val="en-US"/>
-                          </w:rPr>
-                        </m:ctrlPr>
-                      </m:sSubPr>
-                      <m:e>
-                        <m:r>
-                          <w:rPr>
-                            <w:rFonts w:ascii="Cambria Math" w:eastAsiaTheme="minorEastAsia" w:hAnsi="Cambria Math"/>
-                            <w:lang w:val="en-US"/>
-                          </w:rPr>
-                          <m:t>y</m:t>
-                        </m:r>
-                      </m:e>
-                      <m:sub>
-                        <m:r>
-                          <w:rPr>
-                            <w:rFonts w:ascii="Cambria Math" w:eastAsiaTheme="minorEastAsia" w:hAnsi="Cambria Math"/>
-                          </w:rPr>
-                          <m:t>3</m:t>
-                        </m:r>
-                      </m:sub>
-                    </m:sSub>
-                  </m:e>
-                  <m:e>
-                    <m:sSub>
-                      <m:sSubPr>
-                        <m:ctrlPr>
-                          <w:rPr>
-                            <w:rFonts w:ascii="Cambria Math" w:eastAsiaTheme="minorEastAsia" w:hAnsi="Cambria Math"/>
-                            <w:i/>
-                            <w:lang w:val="en-US"/>
-                          </w:rPr>
-                        </m:ctrlPr>
-                      </m:sSubPr>
-                      <m:e>
-                        <m:r>
-                          <w:rPr>
-                            <w:rFonts w:ascii="Cambria Math" w:eastAsiaTheme="minorEastAsia" w:hAnsi="Cambria Math"/>
-                            <w:lang w:val="en-US"/>
-                          </w:rPr>
-                          <m:t>z</m:t>
-                        </m:r>
-                      </m:e>
-                      <m:sub>
-                        <m:r>
-                          <w:rPr>
-                            <w:rFonts w:ascii="Cambria Math" w:eastAsiaTheme="minorEastAsia" w:hAnsi="Cambria Math"/>
-                          </w:rPr>
-                          <m:t>2</m:t>
-                        </m:r>
-                      </m:sub>
-                    </m:sSub>
-                    <m:r>
-                      <w:rPr>
-                        <w:rFonts w:ascii="Cambria Math" w:eastAsiaTheme="minorEastAsia" w:hAnsi="Cambria Math"/>
-                      </w:rPr>
-                      <m:t>-</m:t>
-                    </m:r>
-                    <m:sSub>
-                      <m:sSubPr>
-                        <m:ctrlPr>
-                          <w:rPr>
-                            <w:rFonts w:ascii="Cambria Math" w:eastAsiaTheme="minorEastAsia" w:hAnsi="Cambria Math"/>
-                            <w:i/>
-                            <w:lang w:val="en-US"/>
-                          </w:rPr>
-                        </m:ctrlPr>
-                      </m:sSubPr>
-                      <m:e>
-                        <m:r>
-                          <w:rPr>
-                            <w:rFonts w:ascii="Cambria Math" w:eastAsiaTheme="minorEastAsia" w:hAnsi="Cambria Math"/>
-                            <w:lang w:val="en-US"/>
-                          </w:rPr>
-                          <m:t>z</m:t>
-                        </m:r>
-                      </m:e>
-                      <m:sub>
-                        <m:r>
-                          <w:rPr>
-                            <w:rFonts w:ascii="Cambria Math" w:eastAsiaTheme="minorEastAsia" w:hAnsi="Cambria Math"/>
-                          </w:rPr>
-                          <m:t>3</m:t>
-                        </m:r>
-                      </m:sub>
-                    </m:sSub>
-                  </m:e>
-                </m:mr>
-              </m:m>
-            </m:e>
-          </m:d>
-          <m:r>
-            <w:rPr>
-              <w:rFonts w:ascii="Cambria Math" w:eastAsiaTheme="minorEastAsia" w:hAnsi="Cambria Math"/>
-            </w:rPr>
-            <m:t>=0</m:t>
-          </m:r>
-        </m:oMath>
-      </m:oMathPara>
+                      <w:lang w:val="en-US"/>
+                    </w:rPr>
+                    <m:t>x</m:t>
+                  </m:r>
+                  <m:r>
+                    <w:rPr>
+                      <w:rFonts w:ascii="Cambria Math" w:eastAsiaTheme="minorEastAsia" w:hAnsi="Cambria Math"/>
+                    </w:rPr>
+                    <m:t>-</m:t>
+                  </m:r>
+                  <m:sSub>
+                    <m:sSubPr>
+                      <m:ctrlPr>
+                        <w:rPr>
+                          <w:rFonts w:ascii="Cambria Math" w:eastAsiaTheme="minorEastAsia" w:hAnsi="Cambria Math"/>
+                          <w:i/>
+                          <w:lang w:val="en-US"/>
+                        </w:rPr>
+                      </m:ctrlPr>
+                    </m:sSubPr>
+                    <m:e>
+                      <m:r>
+                        <w:rPr>
+                          <w:rFonts w:ascii="Cambria Math" w:eastAsiaTheme="minorEastAsia" w:hAnsi="Cambria Math"/>
+                          <w:lang w:val="en-US"/>
+                        </w:rPr>
+                        <m:t>x</m:t>
+                      </m:r>
+                    </m:e>
+                    <m:sub>
+                      <m:r>
+                        <w:rPr>
+                          <w:rFonts w:ascii="Cambria Math" w:eastAsiaTheme="minorEastAsia" w:hAnsi="Cambria Math"/>
+                        </w:rPr>
+                        <m:t>1</m:t>
+                      </m:r>
+                    </m:sub>
+                  </m:sSub>
+                </m:e>
+                <m:e>
+                  <m:r>
+                    <w:rPr>
+                      <w:rFonts w:ascii="Cambria Math" w:eastAsiaTheme="minorEastAsia" w:hAnsi="Cambria Math"/>
+                      <w:lang w:val="en-US"/>
+                    </w:rPr>
+                    <m:t>y</m:t>
+                  </m:r>
+                  <m:r>
+                    <w:rPr>
+                      <w:rFonts w:ascii="Cambria Math" w:eastAsiaTheme="minorEastAsia" w:hAnsi="Cambria Math"/>
+                    </w:rPr>
+                    <m:t>-</m:t>
+                  </m:r>
+                  <m:sSub>
+                    <m:sSubPr>
+                      <m:ctrlPr>
+                        <w:rPr>
+                          <w:rFonts w:ascii="Cambria Math" w:eastAsiaTheme="minorEastAsia" w:hAnsi="Cambria Math"/>
+                          <w:i/>
+                          <w:lang w:val="en-US"/>
+                        </w:rPr>
+                      </m:ctrlPr>
+                    </m:sSubPr>
+                    <m:e>
+                      <m:r>
+                        <w:rPr>
+                          <w:rFonts w:ascii="Cambria Math" w:eastAsiaTheme="minorEastAsia" w:hAnsi="Cambria Math"/>
+                          <w:lang w:val="en-US"/>
+                        </w:rPr>
+                        <m:t>y</m:t>
+                      </m:r>
+                    </m:e>
+                    <m:sub>
+                      <m:r>
+                        <w:rPr>
+                          <w:rFonts w:ascii="Cambria Math" w:eastAsiaTheme="minorEastAsia" w:hAnsi="Cambria Math"/>
+                        </w:rPr>
+                        <m:t>1</m:t>
+                      </m:r>
+                    </m:sub>
+                  </m:sSub>
+                </m:e>
+                <m:e>
+                  <m:r>
+                    <w:rPr>
+                      <w:rFonts w:ascii="Cambria Math" w:eastAsiaTheme="minorEastAsia" w:hAnsi="Cambria Math"/>
+                      <w:lang w:val="en-US"/>
+                    </w:rPr>
+                    <m:t>z</m:t>
+                  </m:r>
+                  <m:r>
+                    <w:rPr>
+                      <w:rFonts w:ascii="Cambria Math" w:eastAsiaTheme="minorEastAsia" w:hAnsi="Cambria Math"/>
+                    </w:rPr>
+                    <m:t>-</m:t>
+                  </m:r>
+                  <m:sSub>
+                    <m:sSubPr>
+                      <m:ctrlPr>
+                        <w:rPr>
+                          <w:rFonts w:ascii="Cambria Math" w:eastAsiaTheme="minorEastAsia" w:hAnsi="Cambria Math"/>
+                          <w:i/>
+                          <w:lang w:val="en-US"/>
+                        </w:rPr>
+                      </m:ctrlPr>
+                    </m:sSubPr>
+                    <m:e>
+                      <m:r>
+                        <w:rPr>
+                          <w:rFonts w:ascii="Cambria Math" w:eastAsiaTheme="minorEastAsia" w:hAnsi="Cambria Math"/>
+                          <w:lang w:val="en-US"/>
+                        </w:rPr>
+                        <m:t>z</m:t>
+                      </m:r>
+                    </m:e>
+                    <m:sub>
+                      <m:r>
+                        <w:rPr>
+                          <w:rFonts w:ascii="Cambria Math" w:eastAsiaTheme="minorEastAsia" w:hAnsi="Cambria Math"/>
+                        </w:rPr>
+                        <m:t>1</m:t>
+                      </m:r>
+                    </m:sub>
+                  </m:sSub>
+                </m:e>
+              </m:mr>
+              <m:mr>
+                <m:e>
+                  <m:sSub>
+                    <m:sSubPr>
+                      <m:ctrlPr>
+                        <w:rPr>
+                          <w:rFonts w:ascii="Cambria Math" w:eastAsiaTheme="minorEastAsia" w:hAnsi="Cambria Math"/>
+                          <w:i/>
+                          <w:lang w:val="en-US"/>
+                        </w:rPr>
+                      </m:ctrlPr>
+                    </m:sSubPr>
+                    <m:e>
+                      <m:r>
+                        <w:rPr>
+                          <w:rFonts w:ascii="Cambria Math" w:eastAsiaTheme="minorEastAsia" w:hAnsi="Cambria Math"/>
+                          <w:lang w:val="en-US"/>
+                        </w:rPr>
+                        <m:t>x</m:t>
+                      </m:r>
+                    </m:e>
+                    <m:sub>
+                      <m:r>
+                        <w:rPr>
+                          <w:rFonts w:ascii="Cambria Math" w:eastAsiaTheme="minorEastAsia" w:hAnsi="Cambria Math"/>
+                        </w:rPr>
+                        <m:t>1</m:t>
+                      </m:r>
+                    </m:sub>
+                  </m:sSub>
+                  <m:r>
+                    <w:rPr>
+                      <w:rFonts w:ascii="Cambria Math" w:eastAsiaTheme="minorEastAsia" w:hAnsi="Cambria Math"/>
+                    </w:rPr>
+                    <m:t>-</m:t>
+                  </m:r>
+                  <m:sSub>
+                    <m:sSubPr>
+                      <m:ctrlPr>
+                        <w:rPr>
+                          <w:rFonts w:ascii="Cambria Math" w:eastAsiaTheme="minorEastAsia" w:hAnsi="Cambria Math"/>
+                          <w:i/>
+                          <w:lang w:val="en-US"/>
+                        </w:rPr>
+                      </m:ctrlPr>
+                    </m:sSubPr>
+                    <m:e>
+                      <m:r>
+                        <w:rPr>
+                          <w:rFonts w:ascii="Cambria Math" w:eastAsiaTheme="minorEastAsia" w:hAnsi="Cambria Math"/>
+                          <w:lang w:val="en-US"/>
+                        </w:rPr>
+                        <m:t>x</m:t>
+                      </m:r>
+                    </m:e>
+                    <m:sub>
+                      <m:r>
+                        <w:rPr>
+                          <w:rFonts w:ascii="Cambria Math" w:eastAsiaTheme="minorEastAsia" w:hAnsi="Cambria Math"/>
+                        </w:rPr>
+                        <m:t>2</m:t>
+                      </m:r>
+                    </m:sub>
+                  </m:sSub>
+                </m:e>
+                <m:e>
+                  <m:sSub>
+                    <m:sSubPr>
+                      <m:ctrlPr>
+                        <w:rPr>
+                          <w:rFonts w:ascii="Cambria Math" w:eastAsiaTheme="minorEastAsia" w:hAnsi="Cambria Math"/>
+                          <w:i/>
+                          <w:lang w:val="en-US"/>
+                        </w:rPr>
+                      </m:ctrlPr>
+                    </m:sSubPr>
+                    <m:e>
+                      <m:r>
+                        <w:rPr>
+                          <w:rFonts w:ascii="Cambria Math" w:eastAsiaTheme="minorEastAsia" w:hAnsi="Cambria Math"/>
+                          <w:lang w:val="en-US"/>
+                        </w:rPr>
+                        <m:t>y</m:t>
+                      </m:r>
+                    </m:e>
+                    <m:sub>
+                      <m:r>
+                        <w:rPr>
+                          <w:rFonts w:ascii="Cambria Math" w:eastAsiaTheme="minorEastAsia" w:hAnsi="Cambria Math"/>
+                        </w:rPr>
+                        <m:t>1</m:t>
+                      </m:r>
+                    </m:sub>
+                  </m:sSub>
+                  <m:r>
+                    <w:rPr>
+                      <w:rFonts w:ascii="Cambria Math" w:eastAsiaTheme="minorEastAsia" w:hAnsi="Cambria Math"/>
+                    </w:rPr>
+                    <m:t>-</m:t>
+                  </m:r>
+                  <m:sSub>
+                    <m:sSubPr>
+                      <m:ctrlPr>
+                        <w:rPr>
+                          <w:rFonts w:ascii="Cambria Math" w:eastAsiaTheme="minorEastAsia" w:hAnsi="Cambria Math"/>
+                          <w:i/>
+                          <w:lang w:val="en-US"/>
+                        </w:rPr>
+                      </m:ctrlPr>
+                    </m:sSubPr>
+                    <m:e>
+                      <m:r>
+                        <w:rPr>
+                          <w:rFonts w:ascii="Cambria Math" w:eastAsiaTheme="minorEastAsia" w:hAnsi="Cambria Math"/>
+                          <w:lang w:val="en-US"/>
+                        </w:rPr>
+                        <m:t>y</m:t>
+                      </m:r>
+                    </m:e>
+                    <m:sub>
+                      <m:r>
+                        <w:rPr>
+                          <w:rFonts w:ascii="Cambria Math" w:eastAsiaTheme="minorEastAsia" w:hAnsi="Cambria Math"/>
+                        </w:rPr>
+                        <m:t>2</m:t>
+                      </m:r>
+                    </m:sub>
+                  </m:sSub>
+                </m:e>
+                <m:e>
+                  <m:sSub>
+                    <m:sSubPr>
+                      <m:ctrlPr>
+                        <w:rPr>
+                          <w:rFonts w:ascii="Cambria Math" w:eastAsiaTheme="minorEastAsia" w:hAnsi="Cambria Math"/>
+                          <w:i/>
+                          <w:lang w:val="en-US"/>
+                        </w:rPr>
+                      </m:ctrlPr>
+                    </m:sSubPr>
+                    <m:e>
+                      <m:r>
+                        <w:rPr>
+                          <w:rFonts w:ascii="Cambria Math" w:eastAsiaTheme="minorEastAsia" w:hAnsi="Cambria Math"/>
+                          <w:lang w:val="en-US"/>
+                        </w:rPr>
+                        <m:t>z</m:t>
+                      </m:r>
+                    </m:e>
+                    <m:sub>
+                      <m:r>
+                        <w:rPr>
+                          <w:rFonts w:ascii="Cambria Math" w:eastAsiaTheme="minorEastAsia" w:hAnsi="Cambria Math"/>
+                        </w:rPr>
+                        <m:t>1</m:t>
+                      </m:r>
+                    </m:sub>
+                  </m:sSub>
+                  <m:r>
+                    <w:rPr>
+                      <w:rFonts w:ascii="Cambria Math" w:eastAsiaTheme="minorEastAsia" w:hAnsi="Cambria Math"/>
+                    </w:rPr>
+                    <m:t>-</m:t>
+                  </m:r>
+                  <m:sSub>
+                    <m:sSubPr>
+                      <m:ctrlPr>
+                        <w:rPr>
+                          <w:rFonts w:ascii="Cambria Math" w:eastAsiaTheme="minorEastAsia" w:hAnsi="Cambria Math"/>
+                          <w:i/>
+                          <w:lang w:val="en-US"/>
+                        </w:rPr>
+                      </m:ctrlPr>
+                    </m:sSubPr>
+                    <m:e>
+                      <m:r>
+                        <w:rPr>
+                          <w:rFonts w:ascii="Cambria Math" w:eastAsiaTheme="minorEastAsia" w:hAnsi="Cambria Math"/>
+                          <w:lang w:val="en-US"/>
+                        </w:rPr>
+                        <m:t>z</m:t>
+                      </m:r>
+                    </m:e>
+                    <m:sub>
+                      <m:r>
+                        <w:rPr>
+                          <w:rFonts w:ascii="Cambria Math" w:eastAsiaTheme="minorEastAsia" w:hAnsi="Cambria Math"/>
+                        </w:rPr>
+                        <m:t>2</m:t>
+                      </m:r>
+                    </m:sub>
+                  </m:sSub>
+                </m:e>
+              </m:mr>
+              <m:mr>
+                <m:e>
+                  <m:sSub>
+                    <m:sSubPr>
+                      <m:ctrlPr>
+                        <w:rPr>
+                          <w:rFonts w:ascii="Cambria Math" w:eastAsiaTheme="minorEastAsia" w:hAnsi="Cambria Math"/>
+                          <w:i/>
+                          <w:lang w:val="en-US"/>
+                        </w:rPr>
+                      </m:ctrlPr>
+                    </m:sSubPr>
+                    <m:e>
+                      <m:r>
+                        <w:rPr>
+                          <w:rFonts w:ascii="Cambria Math" w:eastAsiaTheme="minorEastAsia" w:hAnsi="Cambria Math"/>
+                          <w:lang w:val="en-US"/>
+                        </w:rPr>
+                        <m:t>x</m:t>
+                      </m:r>
+                    </m:e>
+                    <m:sub>
+                      <m:r>
+                        <w:rPr>
+                          <w:rFonts w:ascii="Cambria Math" w:eastAsiaTheme="minorEastAsia" w:hAnsi="Cambria Math"/>
+                        </w:rPr>
+                        <m:t>2</m:t>
+                      </m:r>
+                    </m:sub>
+                  </m:sSub>
+                  <m:r>
+                    <w:rPr>
+                      <w:rFonts w:ascii="Cambria Math" w:eastAsiaTheme="minorEastAsia" w:hAnsi="Cambria Math"/>
+                    </w:rPr>
+                    <m:t>-</m:t>
+                  </m:r>
+                  <m:sSub>
+                    <m:sSubPr>
+                      <m:ctrlPr>
+                        <w:rPr>
+                          <w:rFonts w:ascii="Cambria Math" w:eastAsiaTheme="minorEastAsia" w:hAnsi="Cambria Math"/>
+                          <w:i/>
+                          <w:lang w:val="en-US"/>
+                        </w:rPr>
+                      </m:ctrlPr>
+                    </m:sSubPr>
+                    <m:e>
+                      <m:r>
+                        <w:rPr>
+                          <w:rFonts w:ascii="Cambria Math" w:eastAsiaTheme="minorEastAsia" w:hAnsi="Cambria Math"/>
+                          <w:lang w:val="en-US"/>
+                        </w:rPr>
+                        <m:t>x</m:t>
+                      </m:r>
+                    </m:e>
+                    <m:sub>
+                      <m:r>
+                        <w:rPr>
+                          <w:rFonts w:ascii="Cambria Math" w:eastAsiaTheme="minorEastAsia" w:hAnsi="Cambria Math"/>
+                        </w:rPr>
+                        <m:t>3</m:t>
+                      </m:r>
+                    </m:sub>
+                  </m:sSub>
+                </m:e>
+                <m:e>
+                  <m:sSub>
+                    <m:sSubPr>
+                      <m:ctrlPr>
+                        <w:rPr>
+                          <w:rFonts w:ascii="Cambria Math" w:eastAsiaTheme="minorEastAsia" w:hAnsi="Cambria Math"/>
+                          <w:i/>
+                          <w:lang w:val="en-US"/>
+                        </w:rPr>
+                      </m:ctrlPr>
+                    </m:sSubPr>
+                    <m:e>
+                      <m:r>
+                        <w:rPr>
+                          <w:rFonts w:ascii="Cambria Math" w:eastAsiaTheme="minorEastAsia" w:hAnsi="Cambria Math"/>
+                          <w:lang w:val="en-US"/>
+                        </w:rPr>
+                        <m:t>y</m:t>
+                      </m:r>
+                    </m:e>
+                    <m:sub>
+                      <m:r>
+                        <w:rPr>
+                          <w:rFonts w:ascii="Cambria Math" w:eastAsiaTheme="minorEastAsia" w:hAnsi="Cambria Math"/>
+                        </w:rPr>
+                        <m:t>2</m:t>
+                      </m:r>
+                    </m:sub>
+                  </m:sSub>
+                  <m:r>
+                    <w:rPr>
+                      <w:rFonts w:ascii="Cambria Math" w:eastAsiaTheme="minorEastAsia" w:hAnsi="Cambria Math"/>
+                    </w:rPr>
+                    <m:t>-</m:t>
+                  </m:r>
+                  <m:sSub>
+                    <m:sSubPr>
+                      <m:ctrlPr>
+                        <w:rPr>
+                          <w:rFonts w:ascii="Cambria Math" w:eastAsiaTheme="minorEastAsia" w:hAnsi="Cambria Math"/>
+                          <w:i/>
+                          <w:lang w:val="en-US"/>
+                        </w:rPr>
+                      </m:ctrlPr>
+                    </m:sSubPr>
+                    <m:e>
+                      <m:r>
+                        <w:rPr>
+                          <w:rFonts w:ascii="Cambria Math" w:eastAsiaTheme="minorEastAsia" w:hAnsi="Cambria Math"/>
+                          <w:lang w:val="en-US"/>
+                        </w:rPr>
+                        <m:t>y</m:t>
+                      </m:r>
+                    </m:e>
+                    <m:sub>
+                      <m:r>
+                        <w:rPr>
+                          <w:rFonts w:ascii="Cambria Math" w:eastAsiaTheme="minorEastAsia" w:hAnsi="Cambria Math"/>
+                        </w:rPr>
+                        <m:t>3</m:t>
+                      </m:r>
+                    </m:sub>
+                  </m:sSub>
+                </m:e>
+                <m:e>
+                  <m:sSub>
+                    <m:sSubPr>
+                      <m:ctrlPr>
+                        <w:rPr>
+                          <w:rFonts w:ascii="Cambria Math" w:eastAsiaTheme="minorEastAsia" w:hAnsi="Cambria Math"/>
+                          <w:i/>
+                          <w:lang w:val="en-US"/>
+                        </w:rPr>
+                      </m:ctrlPr>
+                    </m:sSubPr>
+                    <m:e>
+                      <m:r>
+                        <w:rPr>
+                          <w:rFonts w:ascii="Cambria Math" w:eastAsiaTheme="minorEastAsia" w:hAnsi="Cambria Math"/>
+                          <w:lang w:val="en-US"/>
+                        </w:rPr>
+                        <m:t>z</m:t>
+                      </m:r>
+                    </m:e>
+                    <m:sub>
+                      <m:r>
+                        <w:rPr>
+                          <w:rFonts w:ascii="Cambria Math" w:eastAsiaTheme="minorEastAsia" w:hAnsi="Cambria Math"/>
+                        </w:rPr>
+                        <m:t>2</m:t>
+                      </m:r>
+                    </m:sub>
+                  </m:sSub>
+                  <m:r>
+                    <w:rPr>
+                      <w:rFonts w:ascii="Cambria Math" w:eastAsiaTheme="minorEastAsia" w:hAnsi="Cambria Math"/>
+                    </w:rPr>
+                    <m:t>-</m:t>
+                  </m:r>
+                  <m:sSub>
+                    <m:sSubPr>
+                      <m:ctrlPr>
+                        <w:rPr>
+                          <w:rFonts w:ascii="Cambria Math" w:eastAsiaTheme="minorEastAsia" w:hAnsi="Cambria Math"/>
+                          <w:i/>
+                          <w:lang w:val="en-US"/>
+                        </w:rPr>
+                      </m:ctrlPr>
+                    </m:sSubPr>
+                    <m:e>
+                      <m:r>
+                        <w:rPr>
+                          <w:rFonts w:ascii="Cambria Math" w:eastAsiaTheme="minorEastAsia" w:hAnsi="Cambria Math"/>
+                          <w:lang w:val="en-US"/>
+                        </w:rPr>
+                        <m:t>z</m:t>
+                      </m:r>
+                    </m:e>
+                    <m:sub>
+                      <m:r>
+                        <w:rPr>
+                          <w:rFonts w:ascii="Cambria Math" w:eastAsiaTheme="minorEastAsia" w:hAnsi="Cambria Math"/>
+                        </w:rPr>
+                        <m:t>3</m:t>
+                      </m:r>
+                    </m:sub>
+                  </m:sSub>
+                </m:e>
+              </m:mr>
+            </m:m>
+          </m:e>
+        </m:d>
+        <m:r>
+          <w:rPr>
+            <w:rFonts w:ascii="Cambria Math" w:eastAsiaTheme="minorEastAsia" w:hAnsi="Cambria Math"/>
+          </w:rPr>
+          <m:t>=0</m:t>
+        </m:r>
+      </m:oMath>
+      <w:r>
+        <w:rPr>
+          <w:rFonts w:eastAsiaTheme="minorEastAsia"/>
+        </w:rPr>
+        <w:t>.</w:t>
+      </w:r>
     </w:p>
     <w:p>
       <w:pPr>
@@ -7320,7 +7470,103 @@
             <w:rPr>
               <w:rFonts w:ascii="Cambria Math" w:hAnsi="Cambria Math"/>
             </w:rPr>
-            <m:t xml:space="preserve">    D = -(x1 * (y2 * z3 - y3 * z2) + x2 * (y3 * z1 - y1 * z3) + x3 * (y1 * z2 - y2 * z1));</m:t>
+            <m:t xml:space="preserve">    D =</m:t>
+          </m:r>
+          <m:r>
+            <w:rPr>
+              <w:rFonts w:ascii="Cambria Math" w:hAnsi="Cambria Math"/>
+            </w:rPr>
+            <m:t xml:space="preserve"> -</m:t>
+          </m:r>
+          <m:d>
+            <m:dPr>
+              <m:ctrlPr>
+                <w:rPr>
+                  <w:rFonts w:ascii="Cambria Math" w:hAnsi="Cambria Math"/>
+                  <w:i/>
+                </w:rPr>
+              </m:ctrlPr>
+            </m:dPr>
+            <m:e>
+              <m:r>
+                <w:rPr>
+                  <w:rFonts w:ascii="Cambria Math" w:hAnsi="Cambria Math"/>
+                </w:rPr>
+                <m:t xml:space="preserve">x1 * </m:t>
+              </m:r>
+              <m:d>
+                <m:dPr>
+                  <m:ctrlPr>
+                    <w:rPr>
+                      <w:rFonts w:ascii="Cambria Math" w:hAnsi="Cambria Math"/>
+                      <w:i/>
+                    </w:rPr>
+                  </m:ctrlPr>
+                </m:dPr>
+                <m:e>
+                  <m:r>
+                    <w:rPr>
+                      <w:rFonts w:ascii="Cambria Math" w:hAnsi="Cambria Math"/>
+                    </w:rPr>
+                    <m:t>y2 * z3 - y3 * z2</m:t>
+                  </m:r>
+                </m:e>
+              </m:d>
+              <m:r>
+                <w:rPr>
+                  <w:rFonts w:ascii="Cambria Math" w:hAnsi="Cambria Math"/>
+                </w:rPr>
+                <m:t xml:space="preserve">+ x2 * </m:t>
+              </m:r>
+              <m:d>
+                <m:dPr>
+                  <m:ctrlPr>
+                    <w:rPr>
+                      <w:rFonts w:ascii="Cambria Math" w:hAnsi="Cambria Math"/>
+                      <w:i/>
+                    </w:rPr>
+                  </m:ctrlPr>
+                </m:dPr>
+                <m:e>
+                  <m:r>
+                    <w:rPr>
+                      <w:rFonts w:ascii="Cambria Math" w:hAnsi="Cambria Math"/>
+                    </w:rPr>
+                    <m:t>y3 * z1 - y1 * z3</m:t>
+                  </m:r>
+                </m:e>
+              </m:d>
+              <m:r>
+                <w:rPr>
+                  <w:rFonts w:ascii="Cambria Math" w:hAnsi="Cambria Math"/>
+                </w:rPr>
+                <m:t xml:space="preserve">+ x3 * </m:t>
+              </m:r>
+              <m:d>
+                <m:dPr>
+                  <m:ctrlPr>
+                    <w:rPr>
+                      <w:rFonts w:ascii="Cambria Math" w:hAnsi="Cambria Math"/>
+                      <w:i/>
+                    </w:rPr>
+                  </m:ctrlPr>
+                </m:dPr>
+                <m:e>
+                  <m:r>
+                    <w:rPr>
+                      <w:rFonts w:ascii="Cambria Math" w:hAnsi="Cambria Math"/>
+                    </w:rPr>
+                    <m:t>y1 * z2 - y2 * z1</m:t>
+                  </m:r>
+                </m:e>
+              </m:d>
+            </m:e>
+          </m:d>
+          <m:r>
+            <w:rPr>
+              <w:rFonts w:ascii="Cambria Math" w:hAnsi="Cambria Math"/>
+            </w:rPr>
+            <m:t>.</m:t>
           </m:r>
         </m:oMath>
       </m:oMathPara>
@@ -7667,7 +7913,14 @@
         <w:rPr>
           <w:rFonts w:eastAsiaTheme="minorEastAsia"/>
         </w:rPr>
-        <w:t xml:space="preserve">Для этого воспользуемся формулой скалярного произведения </w:t>
+        <w:t xml:space="preserve">Для этого воспользуемся формулой скалярного </w:t>
+      </w:r>
+      <w:r>
+        <w:rPr>
+          <w:rFonts w:eastAsiaTheme="minorEastAsia"/>
+        </w:rPr>
+        <w:lastRenderedPageBreak/>
+        <w:t xml:space="preserve">произведения </w:t>
       </w:r>
       <m:oMath>
         <m:sSub>
@@ -7809,14 +8062,7 @@
         <w:rPr>
           <w:rFonts w:eastAsiaTheme="minorEastAsia"/>
         </w:rPr>
-        <w:t xml:space="preserve">Поскольку нам необходимо найти, только </w:t>
-      </w:r>
-      <w:r>
-        <w:rPr>
-          <w:rFonts w:eastAsiaTheme="minorEastAsia"/>
-        </w:rPr>
-        <w:lastRenderedPageBreak/>
-        <w:t>направление нормали, мы можем взять одну из проекций нормали равную 1. =</w:t>
+        <w:t>Поскольку нам необходимо найти, только направление нормали, мы можем взять одну из проекций нормали равную 1. =</w:t>
       </w:r>
       <w:r>
         <w:rPr>
@@ -8217,7 +8463,27 @@
         <w:rPr>
           <w:rFonts w:eastAsiaTheme="minorEastAsia"/>
         </w:rPr>
-        <w:t>. А поскольку источник света находится бесконечно далеко, все лучи можно считать параллельными и направленными ровно вниз.</w:t>
+        <w:t xml:space="preserve">. А поскольку источник света находится бесконечно далеко, все лучи можно считать параллельными и направленными ровно </w:t>
+      </w:r>
+      <w:commentRangeStart w:id="33"/>
+      <w:r>
+        <w:rPr>
+          <w:rFonts w:eastAsiaTheme="minorEastAsia"/>
+        </w:rPr>
+        <w:t>вниз</w:t>
+      </w:r>
+      <w:commentRangeEnd w:id="33"/>
+      <w:r>
+        <w:rPr>
+          <w:rStyle w:val="affd"/>
+        </w:rPr>
+        <w:commentReference w:id="33"/>
+      </w:r>
+      <w:r>
+        <w:rPr>
+          <w:rFonts w:eastAsiaTheme="minorEastAsia"/>
+        </w:rPr>
+        <w:t>.</w:t>
       </w:r>
       <w:r>
         <w:rPr>
@@ -8350,7 +8616,27 @@
         <w:rPr>
           <w:rFonts w:eastAsiaTheme="minorEastAsia"/>
         </w:rPr>
-        <w:t>. Полностью данный алгоритм можно записать так:</w:t>
+        <w:t xml:space="preserve">. Полностью данный алгоритм можно записать </w:t>
+      </w:r>
+      <w:commentRangeStart w:id="34"/>
+      <w:r>
+        <w:rPr>
+          <w:rFonts w:eastAsiaTheme="minorEastAsia"/>
+        </w:rPr>
+        <w:t>так</w:t>
+      </w:r>
+      <w:commentRangeEnd w:id="34"/>
+      <w:r>
+        <w:rPr>
+          <w:rStyle w:val="affd"/>
+        </w:rPr>
+        <w:commentReference w:id="34"/>
+      </w:r>
+      <w:r>
+        <w:rPr>
+          <w:rFonts w:eastAsiaTheme="minorEastAsia"/>
+        </w:rPr>
+        <w:t>:</w:t>
       </w:r>
     </w:p>
     <w:p>
@@ -8664,6 +8950,7 @@
         <w:rPr>
           <w:rFonts w:eastAsiaTheme="minorEastAsia"/>
         </w:rPr>
+        <w:lastRenderedPageBreak/>
         <w:t xml:space="preserve">Заполнить буфер кадра фоновым значением </w:t>
       </w:r>
       <w:r>
@@ -8694,7 +8981,6 @@
         <w:rPr>
           <w:rFonts w:eastAsiaTheme="minorEastAsia"/>
         </w:rPr>
-        <w:lastRenderedPageBreak/>
         <w:t xml:space="preserve">Заполнить </w:t>
       </w:r>
       <w:r>
@@ -9025,8 +9311,9 @@
         <w:pStyle w:val="aff6"/>
       </w:pPr>
       <w:r>
+        <w:lastRenderedPageBreak/>
         <w:drawing>
-          <wp:inline distT="0" distB="0" distL="0" distR="0">
+          <wp:inline distT="0" distB="0" distL="0" distR="0" wp14:anchorId="0B0B0589" wp14:editId="40E00640">
             <wp:extent cx="4563533" cy="5653275"/>
             <wp:effectExtent l="0" t="0" r="8890" b="5080"/>
             <wp:docPr id="4" name="Рисунок 4"/>
@@ -9043,7 +9330,7 @@
                     </pic:cNvPicPr>
                   </pic:nvPicPr>
                   <pic:blipFill>
-                    <a:blip r:embed="rId11">
+                    <a:blip r:embed="rId14">
                       <a:extLst>
                         <a:ext uri="{28A0092B-C50C-407E-A947-70E740481C1C}">
                           <a14:useLocalDpi xmlns:a14="http://schemas.microsoft.com/office/drawing/2010/main" val="0"/>
@@ -9104,15 +9391,14 @@
       <w:pPr>
         <w:pStyle w:val="2"/>
       </w:pPr>
-      <w:bookmarkStart w:id="23" w:name="_Toc90590399"/>
-      <w:r>
-        <w:lastRenderedPageBreak/>
+      <w:bookmarkStart w:id="35" w:name="_Toc90590399"/>
+      <w:r>
         <w:t xml:space="preserve">2.3 </w:t>
       </w:r>
       <w:r>
         <w:t>Выбор структур данных</w:t>
       </w:r>
-      <w:bookmarkEnd w:id="23"/>
+      <w:bookmarkEnd w:id="35"/>
     </w:p>
     <w:p>
       <w:r>
@@ -9151,6 +9437,7 @@
     </w:p>
     <w:p>
       <w:r>
+        <w:lastRenderedPageBreak/>
         <w:t xml:space="preserve">Как было написано выше, для изображения ландшафта используются треугольные полигоны. </w:t>
       </w:r>
       <w:r>
@@ -9253,7 +9540,7 @@
       <w:r>
         <w:lastRenderedPageBreak/>
         <w:drawing>
-          <wp:inline distT="0" distB="0" distL="0" distR="0">
+          <wp:inline distT="0" distB="0" distL="0" distR="0" wp14:anchorId="6D5CA8E7" wp14:editId="16C89617">
             <wp:extent cx="6120130" cy="7106159"/>
             <wp:effectExtent l="0" t="0" r="0" b="0"/>
             <wp:docPr id="8" name="Рисунок 8"/>
@@ -9270,7 +9557,7 @@
                     </pic:cNvPicPr>
                   </pic:nvPicPr>
                   <pic:blipFill>
-                    <a:blip r:embed="rId12">
+                    <a:blip r:embed="rId15">
                       <a:extLst>
                         <a:ext uri="{28A0092B-C50C-407E-A947-70E740481C1C}">
                           <a14:useLocalDpi xmlns:a14="http://schemas.microsoft.com/office/drawing/2010/main" val="0"/>
@@ -9346,7 +9633,7 @@
       <w:r>
         <w:lastRenderedPageBreak/>
         <w:drawing>
-          <wp:inline distT="0" distB="0" distL="0" distR="0">
+          <wp:inline distT="0" distB="0" distL="0" distR="0" wp14:anchorId="2832A0B0" wp14:editId="394B397C">
             <wp:extent cx="2257429" cy="4351866"/>
             <wp:effectExtent l="0" t="0" r="0" b="0"/>
             <wp:docPr id="12" name="Рисунок 12"/>
@@ -9363,7 +9650,7 @@
                     </pic:cNvPicPr>
                   </pic:nvPicPr>
                   <pic:blipFill>
-                    <a:blip r:embed="rId13">
+                    <a:blip r:embed="rId16">
                       <a:extLst>
                         <a:ext uri="{28A0092B-C50C-407E-A947-70E740481C1C}">
                           <a14:useLocalDpi xmlns:a14="http://schemas.microsoft.com/office/drawing/2010/main" val="0"/>
@@ -9435,7 +9722,7 @@
       </w:pPr>
       <w:r>
         <w:drawing>
-          <wp:inline distT="0" distB="0" distL="0" distR="0">
+          <wp:inline distT="0" distB="0" distL="0" distR="0" wp14:anchorId="15E910B5" wp14:editId="2932AE3F">
             <wp:extent cx="2316691" cy="3601195"/>
             <wp:effectExtent l="0" t="0" r="7620" b="0"/>
             <wp:docPr id="14" name="Рисунок 14"/>
@@ -9452,7 +9739,7 @@
                     </pic:cNvPicPr>
                   </pic:nvPicPr>
                   <pic:blipFill>
-                    <a:blip r:embed="rId14">
+                    <a:blip r:embed="rId17">
                       <a:extLst>
                         <a:ext uri="{28A0092B-C50C-407E-A947-70E740481C1C}">
                           <a14:useLocalDpi xmlns:a14="http://schemas.microsoft.com/office/drawing/2010/main" val="0"/>
@@ -9525,7 +9812,7 @@
       <w:r>
         <w:lastRenderedPageBreak/>
         <w:drawing>
-          <wp:inline distT="0" distB="0" distL="0" distR="0">
+          <wp:inline distT="0" distB="0" distL="0" distR="0" wp14:anchorId="18536D19" wp14:editId="538D1320">
             <wp:extent cx="2081656" cy="4622800"/>
             <wp:effectExtent l="0" t="0" r="0" b="6350"/>
             <wp:docPr id="15" name="Рисунок 15"/>
@@ -9542,7 +9829,7 @@
                     </pic:cNvPicPr>
                   </pic:nvPicPr>
                   <pic:blipFill>
-                    <a:blip r:embed="rId15">
+                    <a:blip r:embed="rId18">
                       <a:extLst>
                         <a:ext uri="{28A0092B-C50C-407E-A947-70E740481C1C}">
                           <a14:useLocalDpi xmlns:a14="http://schemas.microsoft.com/office/drawing/2010/main" val="0"/>
@@ -9611,7 +9898,7 @@
       </w:pPr>
       <w:r>
         <w:drawing>
-          <wp:inline distT="0" distB="0" distL="0" distR="0">
+          <wp:inline distT="0" distB="0" distL="0" distR="0" wp14:anchorId="6623918F" wp14:editId="7D93FA1B">
             <wp:extent cx="6120130" cy="1691439"/>
             <wp:effectExtent l="0" t="0" r="0" b="4445"/>
             <wp:docPr id="10" name="Рисунок 10"/>
@@ -9628,7 +9915,7 @@
                     </pic:cNvPicPr>
                   </pic:nvPicPr>
                   <pic:blipFill>
-                    <a:blip r:embed="rId16">
+                    <a:blip r:embed="rId19">
                       <a:extLst>
                         <a:ext uri="{28A0092B-C50C-407E-A947-70E740481C1C}">
                           <a14:useLocalDpi xmlns:a14="http://schemas.microsoft.com/office/drawing/2010/main" val="0"/>
@@ -9661,7 +9948,7 @@
       </w:r>
       <w:r>
         <w:drawing>
-          <wp:inline distT="0" distB="0" distL="0" distR="0">
+          <wp:inline distT="0" distB="0" distL="0" distR="0" wp14:anchorId="30EED1E0" wp14:editId="54F63FC9">
             <wp:extent cx="6120130" cy="1592567"/>
             <wp:effectExtent l="0" t="0" r="0" b="8255"/>
             <wp:docPr id="11" name="Рисунок 11"/>
@@ -9678,7 +9965,7 @@
                     </pic:cNvPicPr>
                   </pic:nvPicPr>
                   <pic:blipFill>
-                    <a:blip r:embed="rId17">
+                    <a:blip r:embed="rId20">
                       <a:extLst>
                         <a:ext uri="{28A0092B-C50C-407E-A947-70E740481C1C}">
                           <a14:useLocalDpi xmlns:a14="http://schemas.microsoft.com/office/drawing/2010/main" val="0"/>
@@ -9751,7 +10038,7 @@
       <w:r>
         <w:lastRenderedPageBreak/>
         <w:drawing>
-          <wp:inline distT="0" distB="0" distL="0" distR="0">
+          <wp:inline distT="0" distB="0" distL="0" distR="0" wp14:anchorId="05F9F1D1" wp14:editId="60BE92B3">
             <wp:extent cx="1490134" cy="4316648"/>
             <wp:effectExtent l="0" t="0" r="0" b="8255"/>
             <wp:docPr id="16" name="Рисунок 16"/>
@@ -9768,7 +10055,7 @@
                     </pic:cNvPicPr>
                   </pic:nvPicPr>
                   <pic:blipFill>
-                    <a:blip r:embed="rId18">
+                    <a:blip r:embed="rId21">
                       <a:extLst>
                         <a:ext uri="{28A0092B-C50C-407E-A947-70E740481C1C}">
                           <a14:useLocalDpi xmlns:a14="http://schemas.microsoft.com/office/drawing/2010/main" val="0"/>
@@ -9832,7 +10119,7 @@
       </w:pPr>
       <w:r>
         <w:drawing>
-          <wp:inline distT="0" distB="0" distL="0" distR="0">
+          <wp:inline distT="0" distB="0" distL="0" distR="0" wp14:anchorId="0A0ECA93" wp14:editId="747E324E">
             <wp:extent cx="1769961" cy="2709334"/>
             <wp:effectExtent l="0" t="0" r="1905" b="0"/>
             <wp:docPr id="17" name="Рисунок 17"/>
@@ -9849,7 +10136,7 @@
                     </pic:cNvPicPr>
                   </pic:nvPicPr>
                   <pic:blipFill>
-                    <a:blip r:embed="rId19">
+                    <a:blip r:embed="rId22">
                       <a:extLst>
                         <a:ext uri="{28A0092B-C50C-407E-A947-70E740481C1C}">
                           <a14:useLocalDpi xmlns:a14="http://schemas.microsoft.com/office/drawing/2010/main" val="0"/>
@@ -9919,7 +10206,7 @@
       <w:r>
         <w:lastRenderedPageBreak/>
         <w:drawing>
-          <wp:inline distT="0" distB="0" distL="0" distR="0">
+          <wp:inline distT="0" distB="0" distL="0" distR="0" wp14:anchorId="285CD06D" wp14:editId="0BB4A344">
             <wp:extent cx="2217286" cy="7399866"/>
             <wp:effectExtent l="0" t="0" r="0" b="0"/>
             <wp:docPr id="19" name="Рисунок 19"/>
@@ -9936,7 +10223,7 @@
                     </pic:cNvPicPr>
                   </pic:nvPicPr>
                   <pic:blipFill>
-                    <a:blip r:embed="rId20">
+                    <a:blip r:embed="rId23">
                       <a:extLst>
                         <a:ext uri="{28A0092B-C50C-407E-A947-70E740481C1C}">
                           <a14:useLocalDpi xmlns:a14="http://schemas.microsoft.com/office/drawing/2010/main" val="0"/>
@@ -10001,7 +10288,7 @@
       <w:pPr>
         <w:pStyle w:val="2"/>
       </w:pPr>
-      <w:bookmarkStart w:id="24" w:name="_Toc90590400"/>
+      <w:bookmarkStart w:id="36" w:name="_Toc90590400"/>
       <w:r>
         <w:t xml:space="preserve">Вывод из </w:t>
       </w:r>
@@ -10011,7 +10298,7 @@
       <w:r>
         <w:t xml:space="preserve"> части</w:t>
       </w:r>
-      <w:bookmarkEnd w:id="24"/>
+      <w:bookmarkEnd w:id="36"/>
     </w:p>
     <w:p>
       <w:r>
@@ -10025,7 +10312,7 @@
       <w:pPr>
         <w:pStyle w:val="1"/>
       </w:pPr>
-      <w:bookmarkStart w:id="25" w:name="_Toc90590401"/>
+      <w:bookmarkStart w:id="37" w:name="_Toc90590401"/>
       <w:r>
         <w:lastRenderedPageBreak/>
         <w:t xml:space="preserve">3. </w:t>
@@ -10033,7 +10320,7 @@
       <w:r>
         <w:t>Технологическая часть</w:t>
       </w:r>
-      <w:bookmarkEnd w:id="25"/>
+      <w:bookmarkEnd w:id="37"/>
     </w:p>
     <w:p>
       <w:r>
@@ -10086,8 +10373,8 @@
       <w:pPr>
         <w:pStyle w:val="2"/>
       </w:pPr>
-      <w:bookmarkStart w:id="26" w:name="_Toc4"/>
-      <w:bookmarkStart w:id="27" w:name="_Toc90590402"/>
+      <w:bookmarkStart w:id="38" w:name="_Toc4"/>
+      <w:bookmarkStart w:id="39" w:name="_Toc90590402"/>
       <w:r>
         <w:rPr>
           <w:rFonts w:eastAsia="Arial Unicode MS" w:cs="Arial Unicode MS"/>
@@ -10106,14 +10393,14 @@
         </w:rPr>
         <w:t xml:space="preserve"> используемые для реализации </w:t>
       </w:r>
-      <w:bookmarkEnd w:id="26"/>
+      <w:bookmarkEnd w:id="38"/>
       <w:r>
         <w:rPr>
           <w:rFonts w:eastAsia="Arial Unicode MS" w:cs="Arial Unicode MS"/>
         </w:rPr>
         <w:t>и исследования</w:t>
       </w:r>
-      <w:bookmarkEnd w:id="27"/>
+      <w:bookmarkEnd w:id="39"/>
     </w:p>
     <w:p>
       <w:pPr>
@@ -10163,7 +10450,21 @@
         <w:t>–</w:t>
       </w:r>
       <w:r>
-        <w:t xml:space="preserve"> язык программирования общего назначения с уклоном в сторону системного программирования. </w:t>
+        <w:t xml:space="preserve"> язык программирования общего назначения с уклоном в сторону системного </w:t>
+      </w:r>
+      <w:commentRangeStart w:id="40"/>
+      <w:r>
+        <w:t>программирования</w:t>
+      </w:r>
+      <w:commentRangeEnd w:id="40"/>
+      <w:r>
+        <w:rPr>
+          <w:rStyle w:val="affd"/>
+        </w:rPr>
+        <w:commentReference w:id="40"/>
+      </w:r>
+      <w:r>
+        <w:t xml:space="preserve">. </w:t>
       </w:r>
       <w:r>
         <w:t>[</w:t>
@@ -10218,7 +10519,18 @@
         <w:t>кроме этого,</w:t>
       </w:r>
       <w:r>
-        <w:t xml:space="preserve"> он имеет ряд следующих плюсов:</w:t>
+        <w:t xml:space="preserve"> он имеет ряд следующих плюсо</w:t>
+      </w:r>
+      <w:commentRangeStart w:id="41"/>
+      <w:r>
+        <w:t>в:</w:t>
+      </w:r>
+      <w:commentRangeEnd w:id="41"/>
+      <w:r>
+        <w:rPr>
+          <w:rStyle w:val="affd"/>
+        </w:rPr>
+        <w:commentReference w:id="41"/>
       </w:r>
     </w:p>
     <w:p>
@@ -11494,8 +11806,8 @@
       <w:pPr>
         <w:pStyle w:val="2"/>
       </w:pPr>
-      <w:bookmarkStart w:id="28" w:name="_Toc5"/>
-      <w:bookmarkStart w:id="29" w:name="_Toc90590403"/>
+      <w:bookmarkStart w:id="42" w:name="_Toc5"/>
+      <w:bookmarkStart w:id="43" w:name="_Toc90590403"/>
       <w:r>
         <w:rPr>
           <w:rFonts w:eastAsia="Arial Unicode MS" w:cs="Arial Unicode MS"/>
@@ -11508,8 +11820,8 @@
         </w:rPr>
         <w:t>Реализация</w:t>
       </w:r>
-      <w:bookmarkEnd w:id="28"/>
-      <w:bookmarkEnd w:id="29"/>
+      <w:bookmarkEnd w:id="42"/>
+      <w:bookmarkEnd w:id="43"/>
     </w:p>
     <w:p>
       <w:r>
@@ -11628,8 +11940,6 @@
       </w:r>
     </w:p>
     <w:p/>
-    <w:p/>
-    <w:p/>
     <w:p>
       <w:pPr>
         <w:ind w:firstLine="0"/>
@@ -11637,25 +11947,11 @@
     </w:p>
     <w:p>
       <w:pPr>
-        <w:ind w:firstLine="0"/>
-      </w:pPr>
-    </w:p>
-    <w:p>
-      <w:pPr>
-        <w:ind w:firstLine="0"/>
-      </w:pPr>
-    </w:p>
-    <w:p>
-      <w:pPr>
-        <w:ind w:firstLine="0"/>
-      </w:pPr>
-    </w:p>
-    <w:p>
-      <w:pPr>
         <w:pStyle w:val="aff3"/>
         <w:jc w:val="center"/>
       </w:pPr>
       <w:r>
+        <w:lastRenderedPageBreak/>
         <w:t xml:space="preserve">Листинг </w:t>
       </w:r>
       <w:r>
@@ -13179,7 +13475,6 @@
                       <w:szCs w:val="20"/>
                       <w:lang w:eastAsia="ru-RU"/>
                     </w:rPr>
-                    <w:lastRenderedPageBreak/>
                     <w:t>36</w:t>
                   </w:r>
                 </w:p>
@@ -13510,7 +13805,6 @@
                       <w:szCs w:val="20"/>
                       <w:lang w:val="en-US" w:eastAsia="ru-RU"/>
                     </w:rPr>
-                    <w:lastRenderedPageBreak/>
                     <w:t>void</w:t>
                   </w:r>
                   <w:r>
@@ -17768,7 +18062,6 @@
                       <w:szCs w:val="20"/>
                       <w:lang w:val="en-US" w:eastAsia="ru-RU"/>
                     </w:rPr>
-                    <w:lastRenderedPageBreak/>
                     <w:t xml:space="preserve">            </w:t>
                   </w:r>
                   <w:r>
@@ -18758,6 +19051,7 @@
         <w:jc w:val="center"/>
       </w:pPr>
       <w:r>
+        <w:lastRenderedPageBreak/>
         <w:t xml:space="preserve">Листинг </w:t>
       </w:r>
       <w:r>
@@ -20677,7 +20971,7 @@
         <w:pStyle w:val="a6"/>
         <w:ind w:left="1499" w:firstLine="0"/>
       </w:pPr>
-      <w:bookmarkStart w:id="30" w:name="_Toc506423515"/>
+      <w:bookmarkStart w:id="44" w:name="_Toc506423515"/>
     </w:p>
     <w:p>
       <w:pPr>
@@ -20723,6 +21017,7 @@
         </w:rPr>
       </w:pPr>
       <w:r>
+        <w:lastRenderedPageBreak/>
         <w:t>Листинг</w:t>
       </w:r>
       <w:r>
@@ -22253,7 +22548,6 @@
                 <w:szCs w:val="20"/>
                 <w:lang w:eastAsia="ru-RU"/>
               </w:rPr>
-              <w:lastRenderedPageBreak/>
               <w:t>35</w:t>
             </w:r>
           </w:p>
@@ -22822,7 +23116,6 @@
                 <w:szCs w:val="20"/>
                 <w:lang w:val="en-US" w:eastAsia="ru-RU"/>
               </w:rPr>
-              <w:lastRenderedPageBreak/>
               <w:t>void</w:t>
             </w:r>
             <w:r>
@@ -27006,7 +27299,6 @@
                 <w:szCs w:val="20"/>
                 <w:lang w:val="en-US" w:eastAsia="ru-RU"/>
               </w:rPr>
-              <w:lastRenderedPageBreak/>
               <w:t xml:space="preserve">    B </w:t>
             </w:r>
             <w:r>
@@ -28639,12 +28931,12 @@
       <w:pPr>
         <w:pStyle w:val="2"/>
       </w:pPr>
-      <w:bookmarkStart w:id="31" w:name="_Toc90590404"/>
+      <w:bookmarkStart w:id="45" w:name="_Toc90590404"/>
       <w:r>
         <w:lastRenderedPageBreak/>
         <w:t>3.3 Интерфейс программы</w:t>
       </w:r>
-      <w:bookmarkEnd w:id="31"/>
+      <w:bookmarkEnd w:id="45"/>
     </w:p>
     <w:p>
       <w:r>
@@ -28666,7 +28958,7 @@
       </w:pPr>
       <w:r>
         <w:drawing>
-          <wp:inline distT="0" distB="0" distL="0" distR="0">
+          <wp:inline distT="0" distB="0" distL="0" distR="0" wp14:anchorId="2BE82DFD" wp14:editId="053904ED">
             <wp:extent cx="6120130" cy="4114000"/>
             <wp:effectExtent l="0" t="0" r="0" b="1270"/>
             <wp:docPr id="20" name="Рисунок 20"/>
@@ -28683,7 +28975,7 @@
                     </pic:cNvPicPr>
                   </pic:nvPicPr>
                   <pic:blipFill>
-                    <a:blip r:embed="rId21">
+                    <a:blip r:embed="rId24">
                       <a:extLst>
                         <a:ext uri="{28A0092B-C50C-407E-A947-70E740481C1C}">
                           <a14:useLocalDpi xmlns:a14="http://schemas.microsoft.com/office/drawing/2010/main" val="0"/>
@@ -28748,14 +29040,14 @@
       <w:pPr>
         <w:pStyle w:val="2"/>
       </w:pPr>
-      <w:bookmarkStart w:id="32" w:name="_Toc90590405"/>
+      <w:bookmarkStart w:id="46" w:name="_Toc90590405"/>
       <w:r>
         <w:t xml:space="preserve">3.4 </w:t>
       </w:r>
       <w:r>
         <w:t>Тестирование</w:t>
       </w:r>
-      <w:bookmarkEnd w:id="32"/>
+      <w:bookmarkEnd w:id="46"/>
     </w:p>
     <w:p>
       <w:r>
@@ -28771,7 +29063,6 @@
         </w:numPr>
       </w:pPr>
       <w:r>
-        <w:lastRenderedPageBreak/>
         <w:t xml:space="preserve">проверка алгоритма </w:t>
       </w:r>
       <w:proofErr w:type="spellStart"/>
@@ -28876,8 +29167,9 @@
         <w:pStyle w:val="aff6"/>
       </w:pPr>
       <w:r>
+        <w:lastRenderedPageBreak/>
         <w:drawing>
-          <wp:inline distT="0" distB="0" distL="0" distR="0">
+          <wp:inline distT="0" distB="0" distL="0" distR="0" wp14:anchorId="777EAC8B" wp14:editId="51AE5664">
             <wp:extent cx="5681134" cy="3842583"/>
             <wp:effectExtent l="0" t="0" r="0" b="5715"/>
             <wp:docPr id="26" name="Рисунок 26"/>
@@ -28894,7 +29186,7 @@
                     </pic:cNvPicPr>
                   </pic:nvPicPr>
                   <pic:blipFill>
-                    <a:blip r:embed="rId22">
+                    <a:blip r:embed="rId25">
                       <a:extLst>
                         <a:ext uri="{28A0092B-C50C-407E-A947-70E740481C1C}">
                           <a14:useLocalDpi xmlns:a14="http://schemas.microsoft.com/office/drawing/2010/main" val="0"/>
@@ -28954,9 +29246,8 @@
         <w:pStyle w:val="aff6"/>
       </w:pPr>
       <w:r>
-        <w:lastRenderedPageBreak/>
         <w:drawing>
-          <wp:inline distT="0" distB="0" distL="0" distR="0">
+          <wp:inline distT="0" distB="0" distL="0" distR="0" wp14:anchorId="28352AF2" wp14:editId="1ABD5FFB">
             <wp:extent cx="5655734" cy="3810153"/>
             <wp:effectExtent l="0" t="0" r="2540" b="0"/>
             <wp:docPr id="27" name="Рисунок 27"/>
@@ -28973,7 +29264,7 @@
                     </pic:cNvPicPr>
                   </pic:nvPicPr>
                   <pic:blipFill>
-                    <a:blip r:embed="rId23">
+                    <a:blip r:embed="rId26">
                       <a:extLst>
                         <a:ext uri="{28A0092B-C50C-407E-A947-70E740481C1C}">
                           <a14:useLocalDpi xmlns:a14="http://schemas.microsoft.com/office/drawing/2010/main" val="0"/>
@@ -29030,8 +29321,9 @@
         <w:pStyle w:val="aff6"/>
       </w:pPr>
       <w:r>
+        <w:lastRenderedPageBreak/>
         <w:drawing>
-          <wp:inline distT="0" distB="0" distL="0" distR="0">
+          <wp:inline distT="0" distB="0" distL="0" distR="0" wp14:anchorId="6E17E065" wp14:editId="25087615">
             <wp:extent cx="5664200" cy="3847919"/>
             <wp:effectExtent l="0" t="0" r="0" b="635"/>
             <wp:docPr id="28" name="Рисунок 28"/>
@@ -29048,7 +29340,7 @@
                     </pic:cNvPicPr>
                   </pic:nvPicPr>
                   <pic:blipFill>
-                    <a:blip r:embed="rId24">
+                    <a:blip r:embed="rId27">
                       <a:extLst>
                         <a:ext uri="{28A0092B-C50C-407E-A947-70E740481C1C}">
                           <a14:useLocalDpi xmlns:a14="http://schemas.microsoft.com/office/drawing/2010/main" val="0"/>
@@ -29105,9 +29397,8 @@
         <w:pStyle w:val="aff6"/>
       </w:pPr>
       <w:r>
-        <w:lastRenderedPageBreak/>
         <w:drawing>
-          <wp:inline distT="0" distB="0" distL="0" distR="0">
+          <wp:inline distT="0" distB="0" distL="0" distR="0" wp14:anchorId="50A6D2FA" wp14:editId="2AF8A85F">
             <wp:extent cx="5631110" cy="3808730"/>
             <wp:effectExtent l="0" t="0" r="8255" b="1270"/>
             <wp:docPr id="29" name="Рисунок 29"/>
@@ -29124,7 +29415,7 @@
                     </pic:cNvPicPr>
                   </pic:nvPicPr>
                   <pic:blipFill>
-                    <a:blip r:embed="rId25">
+                    <a:blip r:embed="rId28">
                       <a:extLst>
                         <a:ext uri="{28A0092B-C50C-407E-A947-70E740481C1C}">
                           <a14:useLocalDpi xmlns:a14="http://schemas.microsoft.com/office/drawing/2010/main" val="0"/>
@@ -29181,8 +29472,9 @@
         <w:pStyle w:val="aff6"/>
       </w:pPr>
       <w:r>
+        <w:lastRenderedPageBreak/>
         <w:drawing>
-          <wp:inline distT="0" distB="0" distL="0" distR="0">
+          <wp:inline distT="0" distB="0" distL="0" distR="0" wp14:anchorId="20601F67" wp14:editId="22A1728F">
             <wp:extent cx="5656913" cy="3886200"/>
             <wp:effectExtent l="0" t="0" r="1270" b="0"/>
             <wp:docPr id="30" name="Рисунок 30"/>
@@ -29199,7 +29491,7 @@
                     </pic:cNvPicPr>
                   </pic:nvPicPr>
                   <pic:blipFill>
-                    <a:blip r:embed="rId26">
+                    <a:blip r:embed="rId29">
                       <a:extLst>
                         <a:ext uri="{28A0092B-C50C-407E-A947-70E740481C1C}">
                           <a14:useLocalDpi xmlns:a14="http://schemas.microsoft.com/office/drawing/2010/main" val="0"/>
@@ -29253,9 +29545,8 @@
         <w:pStyle w:val="aff6"/>
       </w:pPr>
       <w:r>
-        <w:lastRenderedPageBreak/>
         <w:drawing>
-          <wp:inline distT="0" distB="0" distL="0" distR="0">
+          <wp:inline distT="0" distB="0" distL="0" distR="0" wp14:anchorId="26B49E02" wp14:editId="7A1E8632">
             <wp:extent cx="5638800" cy="3833395"/>
             <wp:effectExtent l="0" t="0" r="0" b="0"/>
             <wp:docPr id="31" name="Рисунок 31"/>
@@ -29272,7 +29563,7 @@
                     </pic:cNvPicPr>
                   </pic:nvPicPr>
                   <pic:blipFill>
-                    <a:blip r:embed="rId27">
+                    <a:blip r:embed="rId30">
                       <a:extLst>
                         <a:ext uri="{28A0092B-C50C-407E-A947-70E740481C1C}">
                           <a14:useLocalDpi xmlns:a14="http://schemas.microsoft.com/office/drawing/2010/main" val="0"/>
@@ -29330,14 +29621,15 @@
       <w:pPr>
         <w:pStyle w:val="2"/>
       </w:pPr>
-      <w:bookmarkStart w:id="33" w:name="_Toc90590406"/>
-      <w:r>
+      <w:bookmarkStart w:id="47" w:name="_Toc90590406"/>
+      <w:r>
+        <w:lastRenderedPageBreak/>
         <w:t>Вывод</w:t>
       </w:r>
       <w:r>
         <w:t xml:space="preserve"> из технологической части</w:t>
       </w:r>
-      <w:bookmarkEnd w:id="33"/>
+      <w:bookmarkEnd w:id="47"/>
     </w:p>
     <w:p>
       <w:r>
@@ -29388,7 +29680,7 @@
       <w:pPr>
         <w:pStyle w:val="1"/>
       </w:pPr>
-      <w:bookmarkStart w:id="34" w:name="_Toc90590407"/>
+      <w:bookmarkStart w:id="48" w:name="_Toc90590407"/>
       <w:r>
         <w:lastRenderedPageBreak/>
         <w:t>4</w:t>
@@ -29402,7 +29694,7 @@
       <w:r>
         <w:t xml:space="preserve"> часть</w:t>
       </w:r>
-      <w:bookmarkEnd w:id="34"/>
+      <w:bookmarkEnd w:id="48"/>
     </w:p>
     <w:p>
       <w:r>
@@ -29442,7 +29734,7 @@
       <w:pPr>
         <w:pStyle w:val="2"/>
       </w:pPr>
-      <w:bookmarkStart w:id="35" w:name="_Toc90590408"/>
+      <w:bookmarkStart w:id="49" w:name="_Toc90590408"/>
       <w:r>
         <w:t>4</w:t>
       </w:r>
@@ -29455,7 +29747,7 @@
       <w:r>
         <w:t xml:space="preserve"> Пример работы программы</w:t>
       </w:r>
-      <w:bookmarkEnd w:id="35"/>
+      <w:bookmarkEnd w:id="49"/>
     </w:p>
     <w:p>
       <w:r>
@@ -29504,7 +29796,7 @@
       </w:pPr>
       <w:r>
         <w:drawing>
-          <wp:inline distT="0" distB="0" distL="0" distR="0" wp14:anchorId="5BF4EA71" wp14:editId="5DD2CF75">
+          <wp:inline distT="0" distB="0" distL="0" distR="0" wp14:anchorId="000F1358" wp14:editId="5D65CF17">
             <wp:extent cx="5012267" cy="2792348"/>
             <wp:effectExtent l="0" t="0" r="0" b="8255"/>
             <wp:docPr id="23" name="Рисунок 23"/>
@@ -29521,7 +29813,7 @@
                     </pic:cNvPicPr>
                   </pic:nvPicPr>
                   <pic:blipFill>
-                    <a:blip r:embed="rId28">
+                    <a:blip r:embed="rId31">
                       <a:extLst>
                         <a:ext uri="{28A0092B-C50C-407E-A947-70E740481C1C}">
                           <a14:useLocalDpi xmlns:a14="http://schemas.microsoft.com/office/drawing/2010/main" val="0"/>
@@ -29591,7 +29883,7 @@
       </w:pPr>
       <w:r>
         <w:drawing>
-          <wp:inline distT="0" distB="0" distL="0" distR="0" wp14:anchorId="7B6DB69C" wp14:editId="3B036938">
+          <wp:inline distT="0" distB="0" distL="0" distR="0" wp14:anchorId="25C68112" wp14:editId="4B525D3D">
             <wp:extent cx="4351866" cy="2439414"/>
             <wp:effectExtent l="0" t="0" r="0" b="0"/>
             <wp:docPr id="24" name="Рисунок 24"/>
@@ -29608,7 +29900,7 @@
                     </pic:cNvPicPr>
                   </pic:nvPicPr>
                   <pic:blipFill>
-                    <a:blip r:embed="rId29">
+                    <a:blip r:embed="rId32">
                       <a:extLst>
                         <a:ext uri="{28A0092B-C50C-407E-A947-70E740481C1C}">
                           <a14:useLocalDpi xmlns:a14="http://schemas.microsoft.com/office/drawing/2010/main" val="0"/>
@@ -29682,7 +29974,7 @@
       <w:pPr>
         <w:pStyle w:val="2"/>
       </w:pPr>
-      <w:bookmarkStart w:id="36" w:name="_Toc90590409"/>
+      <w:bookmarkStart w:id="50" w:name="_Toc90590409"/>
       <w:r>
         <w:lastRenderedPageBreak/>
         <w:t>4.</w:t>
@@ -29693,7 +29985,7 @@
       <w:r>
         <w:t xml:space="preserve"> Технические характеристики</w:t>
       </w:r>
-      <w:bookmarkEnd w:id="36"/>
+      <w:bookmarkEnd w:id="50"/>
     </w:p>
     <w:p>
       <w:r>
@@ -29795,11 +30087,11 @@
       <w:pPr>
         <w:pStyle w:val="2"/>
       </w:pPr>
-      <w:bookmarkStart w:id="37" w:name="_Toc90590410"/>
+      <w:bookmarkStart w:id="51" w:name="_Toc90590410"/>
       <w:r>
         <w:t xml:space="preserve">4.3 </w:t>
       </w:r>
-      <w:bookmarkStart w:id="38" w:name="_Hlk90589435"/>
+      <w:bookmarkStart w:id="52" w:name="_Hlk90589435"/>
       <w:r>
         <w:t>Сравнительный анализ времени выполнения</w:t>
       </w:r>
@@ -29820,8 +30112,8 @@
       <w:r>
         <w:t>с использованием параллельных вычислений и без.</w:t>
       </w:r>
-      <w:bookmarkEnd w:id="37"/>
-      <w:bookmarkEnd w:id="38"/>
+      <w:bookmarkEnd w:id="51"/>
+      <w:bookmarkEnd w:id="52"/>
     </w:p>
     <w:p>
       <w:r>
@@ -30477,11 +30769,11 @@
       <w:pPr>
         <w:pStyle w:val="2"/>
       </w:pPr>
-      <w:bookmarkStart w:id="39" w:name="_Toc90590411"/>
+      <w:bookmarkStart w:id="53" w:name="_Toc90590411"/>
       <w:r>
         <w:t>Вывод из исследовательской части</w:t>
       </w:r>
-      <w:bookmarkEnd w:id="39"/>
+      <w:bookmarkEnd w:id="53"/>
     </w:p>
     <w:p>
       <w:r>
@@ -30520,12 +30812,12 @@
       <w:pPr>
         <w:pStyle w:val="1"/>
       </w:pPr>
-      <w:bookmarkStart w:id="40" w:name="_Toc90590412"/>
+      <w:bookmarkStart w:id="54" w:name="_Toc90590412"/>
       <w:r>
         <w:lastRenderedPageBreak/>
         <w:t>Заключение</w:t>
       </w:r>
-      <w:bookmarkEnd w:id="40"/>
+      <w:bookmarkEnd w:id="54"/>
     </w:p>
     <w:p>
       <w:r>
@@ -30564,6 +30856,7 @@
           <w:numId w:val="8"/>
         </w:numPr>
       </w:pPr>
+      <w:commentRangeStart w:id="55"/>
       <w:r>
         <w:t>выбрано представление данных о ландшафте;</w:t>
       </w:r>
@@ -30633,6 +30926,13 @@
       <w:r>
         <w:t>;</w:t>
       </w:r>
+      <w:commentRangeEnd w:id="55"/>
+      <w:r>
+        <w:rPr>
+          <w:rStyle w:val="affd"/>
+        </w:rPr>
+        <w:commentReference w:id="55"/>
+      </w:r>
     </w:p>
     <w:p>
       <w:pPr>
@@ -30694,7 +30994,7 @@
       <w:pPr>
         <w:pStyle w:val="1"/>
       </w:pPr>
-      <w:bookmarkStart w:id="41" w:name="_Toc90590413"/>
+      <w:bookmarkStart w:id="56" w:name="_Toc90590413"/>
       <w:r>
         <w:lastRenderedPageBreak/>
         <w:t>Список</w:t>
@@ -30705,8 +31005,8 @@
       <w:r>
         <w:t>Литературы</w:t>
       </w:r>
-      <w:bookmarkEnd w:id="30"/>
-      <w:bookmarkEnd w:id="41"/>
+      <w:bookmarkEnd w:id="44"/>
+      <w:bookmarkEnd w:id="56"/>
     </w:p>
     <w:p>
       <w:pPr>
@@ -30720,7 +31020,7 @@
           <w:color w:val="000000" w:themeColor="text1"/>
         </w:rPr>
       </w:pPr>
-      <w:bookmarkStart w:id="42" w:name="_Ref82386958"/>
+      <w:bookmarkStart w:id="57" w:name="_Ref82386958"/>
       <w:r>
         <w:rPr>
           <w:color w:val="000000" w:themeColor="text1"/>
@@ -30733,7 +31033,7 @@
         </w:rPr>
         <w:t>https://www.ixbt.com/video/3dterrains-generation.shtml</w:t>
       </w:r>
-      <w:bookmarkEnd w:id="42"/>
+      <w:bookmarkEnd w:id="57"/>
       <w:r>
         <w:rPr>
           <w:color w:val="000000" w:themeColor="text1"/>
@@ -30780,7 +31080,7 @@
         </w:numPr>
         <w:jc w:val="left"/>
       </w:pPr>
-      <w:bookmarkStart w:id="43" w:name="_Ref82387021"/>
+      <w:bookmarkStart w:id="58" w:name="_Ref82387021"/>
       <w:proofErr w:type="spellStart"/>
       <w:r>
         <w:t>Роджерс</w:t>
@@ -30789,7 +31089,7 @@
       <w:r>
         <w:t xml:space="preserve"> Д. Алгоритмические основы машинной графики. Москва: Мир, 1989. 512 с.</w:t>
       </w:r>
-      <w:bookmarkEnd w:id="43"/>
+      <w:bookmarkEnd w:id="58"/>
     </w:p>
     <w:p>
       <w:pPr>
@@ -30803,7 +31103,7 @@
           <w:color w:val="000000" w:themeColor="text1"/>
         </w:rPr>
       </w:pPr>
-      <w:bookmarkStart w:id="44" w:name="_Ref82387034"/>
+      <w:bookmarkStart w:id="59" w:name="_Ref82387034"/>
       <w:r>
         <w:rPr>
           <w:color w:val="000000" w:themeColor="text1"/>
@@ -30861,7 +31161,7 @@
         </w:rPr>
         <w:t>https://habr.com/ru/post/342906/</w:t>
       </w:r>
-      <w:bookmarkEnd w:id="44"/>
+      <w:bookmarkEnd w:id="59"/>
       <w:r>
         <w:rPr>
           <w:color w:val="000000" w:themeColor="text1"/>
@@ -30914,7 +31214,8 @@
           <w:color w:val="000000" w:themeColor="text1"/>
         </w:rPr>
       </w:pPr>
-      <w:bookmarkStart w:id="45" w:name="_Ref82387057"/>
+      <w:bookmarkStart w:id="60" w:name="_Ref82387057"/>
+      <w:commentRangeStart w:id="61"/>
       <w:r>
         <w:rPr>
           <w:rStyle w:val="tm-user-cardname"/>
@@ -30971,7 +31272,7 @@
         </w:rPr>
         <w:t>ttps://habr.com/ru/post/111538/</w:t>
       </w:r>
-      <w:bookmarkEnd w:id="45"/>
+      <w:bookmarkEnd w:id="60"/>
       <w:r>
         <w:rPr>
           <w:color w:val="000000" w:themeColor="text1"/>
@@ -31017,6 +31318,13 @@
           <w:rStyle w:val="tm-user-cardname"/>
         </w:rPr>
         <w:t>.21)</w:t>
+      </w:r>
+      <w:commentRangeEnd w:id="61"/>
+      <w:r>
+        <w:rPr>
+          <w:rStyle w:val="affd"/>
+        </w:rPr>
+        <w:commentReference w:id="61"/>
       </w:r>
     </w:p>
     <w:p>
@@ -31028,7 +31336,7 @@
         </w:numPr>
         <w:jc w:val="left"/>
       </w:pPr>
-      <w:bookmarkStart w:id="46" w:name="_Ref82387075"/>
+      <w:bookmarkStart w:id="62" w:name="_Ref82387075"/>
       <w:r>
         <w:t>Дё</w:t>
       </w:r>
@@ -31055,7 +31363,7 @@
       <w:r>
         <w:t xml:space="preserve"> 160с.</w:t>
       </w:r>
-      <w:bookmarkEnd w:id="46"/>
+      <w:bookmarkEnd w:id="62"/>
     </w:p>
     <w:p>
       <w:pPr>
@@ -31071,7 +31379,8 @@
           <w:u w:val="none"/>
         </w:rPr>
       </w:pPr>
-      <w:bookmarkStart w:id="47" w:name="_Ref82387104"/>
+      <w:bookmarkStart w:id="63" w:name="_Ref82387104"/>
+      <w:commentRangeStart w:id="64"/>
       <w:r>
         <w:rPr>
           <w:rStyle w:val="tm-user-cardname"/>
@@ -31195,7 +31504,7 @@
         </w:rPr>
         <w:t>/333932/</w:t>
       </w:r>
-      <w:bookmarkEnd w:id="47"/>
+      <w:bookmarkEnd w:id="63"/>
       <w:r>
         <w:rPr>
           <w:rStyle w:val="tm-user-cardname"/>
@@ -31221,6 +31530,13 @@
           <w:rStyle w:val="tm-user-cardname"/>
         </w:rPr>
         <w:t>.08.21)</w:t>
+      </w:r>
+      <w:commentRangeEnd w:id="64"/>
+      <w:r>
+        <w:rPr>
+          <w:rStyle w:val="affd"/>
+        </w:rPr>
+        <w:commentReference w:id="64"/>
       </w:r>
     </w:p>
     <w:p>
@@ -31232,7 +31548,7 @@
         </w:numPr>
         <w:jc w:val="left"/>
       </w:pPr>
-      <w:bookmarkStart w:id="48" w:name="_Ref82387122"/>
+      <w:bookmarkStart w:id="65" w:name="_Ref82387122"/>
       <w:proofErr w:type="spellStart"/>
       <w:r>
         <w:t>Бье</w:t>
@@ -31286,7 +31602,7 @@
       <w:r>
         <w:t>. Москва: Бином, 2010. 1136 с.</w:t>
       </w:r>
-      <w:bookmarkEnd w:id="48"/>
+      <w:bookmarkEnd w:id="65"/>
     </w:p>
     <w:p>
       <w:pPr>
@@ -31297,7 +31613,7 @@
         </w:numPr>
         <w:jc w:val="left"/>
       </w:pPr>
-      <w:bookmarkStart w:id="49" w:name="_Ref82387133"/>
+      <w:bookmarkStart w:id="66" w:name="_Ref82387133"/>
       <w:r>
         <w:rPr>
           <w:lang w:val="en-US"/>
@@ -31363,7 +31679,7 @@
       <w:r>
         <w:t>/</w:t>
       </w:r>
-      <w:bookmarkEnd w:id="49"/>
+      <w:bookmarkEnd w:id="66"/>
       <w:r>
         <w:t xml:space="preserve"> </w:t>
       </w:r>
@@ -31386,7 +31702,7 @@
           <w:rStyle w:val="tm-user-cardname"/>
         </w:rPr>
       </w:pPr>
-      <w:bookmarkStart w:id="50" w:name="_Ref90588622"/>
+      <w:bookmarkStart w:id="67" w:name="_Ref90588622"/>
       <w:r>
         <w:rPr>
           <w:rStyle w:val="tm-user-cardname"/>
@@ -31675,11 +31991,11 @@
         </w:rPr>
         <w:t>.21)</w:t>
       </w:r>
-      <w:bookmarkEnd w:id="50"/>
+      <w:bookmarkEnd w:id="67"/>
     </w:p>
     <w:sectPr>
-      <w:footerReference w:type="default" r:id="rId30"/>
-      <w:footerReference w:type="first" r:id="rId31"/>
+      <w:footerReference w:type="default" r:id="rId33"/>
+      <w:footerReference w:type="first" r:id="rId34"/>
       <w:pgSz w:w="11906" w:h="16838" w:code="9"/>
       <w:pgMar w:top="1134" w:right="567" w:bottom="1134" w:left="1701" w:header="709" w:footer="709" w:gutter="0"/>
       <w:pgNumType w:start="2"/>
@@ -31688,6 +32004,308 @@
     </w:sectPr>
   </w:body>
 </w:document>
+</file>
+
+<file path=word/comments.xml><?xml version="1.0" encoding="utf-8"?>
+<w:comments xmlns:wpc="http://schemas.microsoft.com/office/word/2010/wordprocessingCanvas" xmlns:cx="http://schemas.microsoft.com/office/drawing/2014/chartex" xmlns:cx1="http://schemas.microsoft.com/office/drawing/2015/9/8/chartex" xmlns:cx2="http://schemas.microsoft.com/office/drawing/2015/10/21/chartex" xmlns:cx3="http://schemas.microsoft.com/office/drawing/2016/5/9/chartex" xmlns:cx4="http://schemas.microsoft.com/office/drawing/2016/5/10/chartex" xmlns:cx5="http://schemas.microsoft.com/office/drawing/2016/5/11/chartex" xmlns:cx6="http://schemas.microsoft.com/office/drawing/2016/5/12/chartex" xmlns:cx7="http://schemas.microsoft.com/office/drawing/2016/5/13/chartex" xmlns:cx8="http://schemas.microsoft.com/office/drawing/2016/5/14/chartex" xmlns:mc="http://schemas.openxmlformats.org/markup-compatibility/2006" xmlns:aink="http://schemas.microsoft.com/office/drawing/2016/ink" xmlns:am3d="http://schemas.microsoft.com/office/drawing/2017/model3d" xmlns:o="urn:schemas-microsoft-com:office:office" xmlns:r="http://schemas.openxmlformats.org/officeDocument/2006/relationships" xmlns:m="http://schemas.openxmlformats.org/officeDocument/2006/math" xmlns:v="urn:schemas-microsoft-com:vml" xmlns:wp14="http://schemas.microsoft.com/office/word/2010/wordprocessingDrawing" xmlns:wp="http://schemas.openxmlformats.org/drawingml/2006/wordprocessingDrawing" xmlns:w10="urn:schemas-microsoft-com:office:word" xmlns:w="http://schemas.openxmlformats.org/wordprocessingml/2006/main" xmlns:w14="http://schemas.microsoft.com/office/word/2010/wordml" xmlns:w15="http://schemas.microsoft.com/office/word/2012/wordml" xmlns:w16cid="http://schemas.microsoft.com/office/word/2016/wordml/cid" xmlns:w16se="http://schemas.microsoft.com/office/word/2015/wordml/symex" xmlns:wpg="http://schemas.microsoft.com/office/word/2010/wordprocessingGroup" xmlns:wpi="http://schemas.microsoft.com/office/word/2010/wordprocessingInk" xmlns:wne="http://schemas.microsoft.com/office/word/2006/wordml" xmlns:wps="http://schemas.microsoft.com/office/word/2010/wordprocessingShape" mc:Ignorable="w14 w15 w16se w16cid wp14">
+  <w:comment w:id="3" w:author="Arseny Pronin" w:date="2021-12-18T18:35:00Z" w:initials="AP">
+    <w:p>
+      <w:pPr>
+        <w:pStyle w:val="affe"/>
+      </w:pPr>
+      <w:r>
+        <w:rPr>
+          <w:rStyle w:val="affd"/>
+        </w:rPr>
+        <w:annotationRef/>
+      </w:r>
+      <w:r>
+        <w:t>Убрать ц</w:t>
+      </w:r>
+    </w:p>
+  </w:comment>
+  <w:comment w:id="4" w:author="Arseny Pronin" w:date="2021-12-18T18:33:00Z" w:initials="AP">
+    <w:p>
+      <w:pPr>
+        <w:pStyle w:val="affe"/>
+      </w:pPr>
+      <w:r>
+        <w:rPr>
+          <w:rStyle w:val="affd"/>
+        </w:rPr>
+        <w:annotationRef/>
+      </w:r>
+      <w:r>
+        <w:t>проанализировать</w:t>
+      </w:r>
+    </w:p>
+  </w:comment>
+  <w:comment w:id="5" w:author="Arseny Pronin" w:date="2021-12-18T18:34:00Z" w:initials="AP">
+    <w:p>
+      <w:pPr>
+        <w:pStyle w:val="affe"/>
+      </w:pPr>
+      <w:r>
+        <w:rPr>
+          <w:rStyle w:val="affd"/>
+        </w:rPr>
+        <w:annotationRef/>
+      </w:r>
+      <w:r>
+        <w:t>Время генерации от размера</w:t>
+      </w:r>
+    </w:p>
+  </w:comment>
+  <w:comment w:id="10" w:author="Arseny Pronin" w:date="2021-12-18T18:37:00Z" w:initials="AP">
+    <w:p>
+      <w:pPr>
+        <w:pStyle w:val="affe"/>
+      </w:pPr>
+      <w:r>
+        <w:rPr>
+          <w:rStyle w:val="affd"/>
+        </w:rPr>
+        <w:annotationRef/>
+      </w:r>
+      <w:r>
+        <w:t>Точка после ссылки</w:t>
+      </w:r>
+    </w:p>
+  </w:comment>
+  <w:comment w:id="17" w:author="Arseny Pronin" w:date="2021-12-18T18:40:00Z" w:initials="AP">
+    <w:p>
+      <w:pPr>
+        <w:pStyle w:val="affe"/>
+      </w:pPr>
+      <w:r>
+        <w:rPr>
+          <w:rStyle w:val="affd"/>
+        </w:rPr>
+        <w:annotationRef/>
+      </w:r>
+    </w:p>
+  </w:comment>
+  <w:comment w:id="23" w:author="Arseny Pronin" w:date="2021-12-18T18:41:00Z" w:initials="AP">
+    <w:p>
+      <w:pPr>
+        <w:pStyle w:val="affe"/>
+      </w:pPr>
+      <w:r>
+        <w:rPr>
+          <w:rStyle w:val="affd"/>
+        </w:rPr>
+        <w:annotationRef/>
+      </w:r>
+    </w:p>
+  </w:comment>
+  <w:comment w:id="26" w:author="Arseny Pronin" w:date="2021-12-18T18:41:00Z" w:initials="AP">
+    <w:p>
+      <w:pPr>
+        <w:pStyle w:val="affe"/>
+      </w:pPr>
+      <w:r>
+        <w:rPr>
+          <w:rStyle w:val="affd"/>
+        </w:rPr>
+        <w:annotationRef/>
+      </w:r>
+    </w:p>
+  </w:comment>
+  <w:comment w:id="27" w:author="Arseny Pronin" w:date="2021-12-18T18:41:00Z" w:initials="AP">
+    <w:p>
+      <w:pPr>
+        <w:pStyle w:val="affe"/>
+      </w:pPr>
+      <w:r>
+        <w:rPr>
+          <w:rStyle w:val="affd"/>
+        </w:rPr>
+        <w:annotationRef/>
+      </w:r>
+    </w:p>
+  </w:comment>
+  <w:comment w:id="30" w:author="Arseny Pronin" w:date="2021-12-18T18:42:00Z" w:initials="AP">
+    <w:p>
+      <w:pPr>
+        <w:pStyle w:val="affe"/>
+      </w:pPr>
+      <w:r>
+        <w:rPr>
+          <w:rStyle w:val="affd"/>
+        </w:rPr>
+        <w:annotationRef/>
+      </w:r>
+      <w:r>
+        <w:t xml:space="preserve">При реализации </w:t>
+      </w:r>
+      <w:proofErr w:type="spellStart"/>
+      <w:r>
+        <w:t>плг</w:t>
+      </w:r>
+      <w:proofErr w:type="spellEnd"/>
+      <w:r>
+        <w:t xml:space="preserve"> </w:t>
+      </w:r>
+      <w:r>
+        <w:rPr>
+          <w:lang w:val="en-US"/>
+        </w:rPr>
+        <w:t xml:space="preserve">DS </w:t>
+      </w:r>
+      <w:r>
+        <w:t>необходимо</w:t>
+      </w:r>
+    </w:p>
+  </w:comment>
+  <w:comment w:id="31" w:author="Arseny Pronin" w:date="2021-12-18T18:44:00Z" w:initials="AP">
+    <w:p>
+      <w:pPr>
+        <w:pStyle w:val="affe"/>
+      </w:pPr>
+      <w:r>
+        <w:rPr>
+          <w:rStyle w:val="affd"/>
+        </w:rPr>
+        <w:annotationRef/>
+      </w:r>
+    </w:p>
+  </w:comment>
+  <w:comment w:id="33" w:author="Arseny Pronin" w:date="2021-12-18T18:45:00Z" w:initials="AP">
+    <w:p>
+      <w:pPr>
+        <w:pStyle w:val="affe"/>
+      </w:pPr>
+      <w:r>
+        <w:rPr>
+          <w:rStyle w:val="affd"/>
+        </w:rPr>
+        <w:annotationRef/>
+      </w:r>
+    </w:p>
+  </w:comment>
+  <w:comment w:id="34" w:author="Arseny Pronin" w:date="2021-12-18T18:45:00Z" w:initials="AP">
+    <w:p>
+      <w:pPr>
+        <w:pStyle w:val="affe"/>
+      </w:pPr>
+      <w:r>
+        <w:rPr>
+          <w:rStyle w:val="affd"/>
+        </w:rPr>
+        <w:annotationRef/>
+      </w:r>
+    </w:p>
+  </w:comment>
+  <w:comment w:id="40" w:author="Arseny Pronin" w:date="2021-12-18T18:45:00Z" w:initials="AP">
+    <w:p>
+      <w:pPr>
+        <w:pStyle w:val="affe"/>
+      </w:pPr>
+      <w:r>
+        <w:rPr>
+          <w:rStyle w:val="affd"/>
+        </w:rPr>
+        <w:annotationRef/>
+      </w:r>
+    </w:p>
+  </w:comment>
+  <w:comment w:id="41" w:author="Arseny Pronin" w:date="2021-12-18T18:46:00Z" w:initials="AP">
+    <w:p>
+      <w:pPr>
+        <w:pStyle w:val="affe"/>
+      </w:pPr>
+      <w:r>
+        <w:rPr>
+          <w:rStyle w:val="affd"/>
+        </w:rPr>
+        <w:annotationRef/>
+      </w:r>
+    </w:p>
+  </w:comment>
+  <w:comment w:id="55" w:author="Arseny Pronin" w:date="2021-12-18T18:48:00Z" w:initials="AP">
+    <w:p>
+      <w:pPr>
+        <w:pStyle w:val="affe"/>
+      </w:pPr>
+      <w:r>
+        <w:rPr>
+          <w:rStyle w:val="affd"/>
+        </w:rPr>
+        <w:annotationRef/>
+      </w:r>
+    </w:p>
+  </w:comment>
+  <w:comment w:id="61" w:author="Arseny Pronin" w:date="2021-12-18T18:49:00Z" w:initials="AP">
+    <w:p>
+      <w:pPr>
+        <w:pStyle w:val="affe"/>
+      </w:pPr>
+      <w:r>
+        <w:rPr>
+          <w:rStyle w:val="affd"/>
+        </w:rPr>
+        <w:annotationRef/>
+      </w:r>
+    </w:p>
+  </w:comment>
+  <w:comment w:id="64" w:author="Arseny Pronin" w:date="2021-12-18T18:49:00Z" w:initials="AP">
+    <w:p>
+      <w:pPr>
+        <w:pStyle w:val="affe"/>
+      </w:pPr>
+      <w:r>
+        <w:rPr>
+          <w:rStyle w:val="affd"/>
+        </w:rPr>
+        <w:annotationRef/>
+      </w:r>
+    </w:p>
+  </w:comment>
+</w:comments>
+</file>
+
+<file path=word/commentsExtended.xml><?xml version="1.0" encoding="utf-8"?>
+<w15:commentsEx xmlns:wpc="http://schemas.microsoft.com/office/word/2010/wordprocessingCanvas" xmlns:cx="http://schemas.microsoft.com/office/drawing/2014/chartex" xmlns:cx1="http://schemas.microsoft.com/office/drawing/2015/9/8/chartex" xmlns:cx2="http://schemas.microsoft.com/office/drawing/2015/10/21/chartex" xmlns:cx3="http://schemas.microsoft.com/office/drawing/2016/5/9/chartex" xmlns:cx4="http://schemas.microsoft.com/office/drawing/2016/5/10/chartex" xmlns:cx5="http://schemas.microsoft.com/office/drawing/2016/5/11/chartex" xmlns:cx6="http://schemas.microsoft.com/office/drawing/2016/5/12/chartex" xmlns:cx7="http://schemas.microsoft.com/office/drawing/2016/5/13/chartex" xmlns:cx8="http://schemas.microsoft.com/office/drawing/2016/5/14/chartex" xmlns:mc="http://schemas.openxmlformats.org/markup-compatibility/2006" xmlns:aink="http://schemas.microsoft.com/office/drawing/2016/ink" xmlns:am3d="http://schemas.microsoft.com/office/drawing/2017/model3d" xmlns:o="urn:schemas-microsoft-com:office:office" xmlns:r="http://schemas.openxmlformats.org/officeDocument/2006/relationships" xmlns:m="http://schemas.openxmlformats.org/officeDocument/2006/math" xmlns:v="urn:schemas-microsoft-com:vml" xmlns:wp14="http://schemas.microsoft.com/office/word/2010/wordprocessingDrawing" xmlns:wp="http://schemas.openxmlformats.org/drawingml/2006/wordprocessingDrawing" xmlns:w10="urn:schemas-microsoft-com:office:word" xmlns:w="http://schemas.openxmlformats.org/wordprocessingml/2006/main" xmlns:w14="http://schemas.microsoft.com/office/word/2010/wordml" xmlns:w15="http://schemas.microsoft.com/office/word/2012/wordml" xmlns:w16cid="http://schemas.microsoft.com/office/word/2016/wordml/cid" xmlns:w16se="http://schemas.microsoft.com/office/word/2015/wordml/symex" xmlns:wpg="http://schemas.microsoft.com/office/word/2010/wordprocessingGroup" xmlns:wpi="http://schemas.microsoft.com/office/word/2010/wordprocessingInk" xmlns:wne="http://schemas.microsoft.com/office/word/2006/wordml" xmlns:wps="http://schemas.microsoft.com/office/word/2010/wordprocessingShape" mc:Ignorable="w14 w15 w16se w16cid wp14">
+  <w15:commentEx w15:paraId="3779EC2C" w15:done="0"/>
+  <w15:commentEx w15:paraId="5B662A3A" w15:done="0"/>
+  <w15:commentEx w15:paraId="796ECF87" w15:done="0"/>
+  <w15:commentEx w15:paraId="2B1C73CB" w15:done="0"/>
+  <w15:commentEx w15:paraId="7D92EF0F" w15:done="0"/>
+  <w15:commentEx w15:paraId="08EA1B1F" w15:done="0"/>
+  <w15:commentEx w15:paraId="181F33BB" w15:done="0"/>
+  <w15:commentEx w15:paraId="00103AA5" w15:done="0"/>
+  <w15:commentEx w15:paraId="09A677C7" w15:done="0"/>
+  <w15:commentEx w15:paraId="524DCABC" w15:done="0"/>
+  <w15:commentEx w15:paraId="0D6773B2" w15:done="0"/>
+  <w15:commentEx w15:paraId="54CE3C6B" w15:done="0"/>
+  <w15:commentEx w15:paraId="06F0BD06" w15:done="0"/>
+  <w15:commentEx w15:paraId="5C905516" w15:done="0"/>
+  <w15:commentEx w15:paraId="281D18E4" w15:done="0"/>
+  <w15:commentEx w15:paraId="7F50ABE1" w15:done="0"/>
+  <w15:commentEx w15:paraId="54DEDAC3" w15:done="0"/>
+</w15:commentsEx>
+</file>
+
+<file path=word/commentsIds.xml><?xml version="1.0" encoding="utf-8"?>
+<w16cid:commentsIds xmlns:wpc="http://schemas.microsoft.com/office/word/2010/wordprocessingCanvas" xmlns:cx="http://schemas.microsoft.com/office/drawing/2014/chartex" xmlns:cx1="http://schemas.microsoft.com/office/drawing/2015/9/8/chartex" xmlns:cx2="http://schemas.microsoft.com/office/drawing/2015/10/21/chartex" xmlns:cx3="http://schemas.microsoft.com/office/drawing/2016/5/9/chartex" xmlns:cx4="http://schemas.microsoft.com/office/drawing/2016/5/10/chartex" xmlns:cx5="http://schemas.microsoft.com/office/drawing/2016/5/11/chartex" xmlns:cx6="http://schemas.microsoft.com/office/drawing/2016/5/12/chartex" xmlns:cx7="http://schemas.microsoft.com/office/drawing/2016/5/13/chartex" xmlns:cx8="http://schemas.microsoft.com/office/drawing/2016/5/14/chartex" xmlns:mc="http://schemas.openxmlformats.org/markup-compatibility/2006" xmlns:aink="http://schemas.microsoft.com/office/drawing/2016/ink" xmlns:am3d="http://schemas.microsoft.com/office/drawing/2017/model3d" xmlns:o="urn:schemas-microsoft-com:office:office" xmlns:r="http://schemas.openxmlformats.org/officeDocument/2006/relationships" xmlns:m="http://schemas.openxmlformats.org/officeDocument/2006/math" xmlns:v="urn:schemas-microsoft-com:vml" xmlns:wp14="http://schemas.microsoft.com/office/word/2010/wordprocessingDrawing" xmlns:wp="http://schemas.openxmlformats.org/drawingml/2006/wordprocessingDrawing" xmlns:w10="urn:schemas-microsoft-com:office:word" xmlns:w="http://schemas.openxmlformats.org/wordprocessingml/2006/main" xmlns:w14="http://schemas.microsoft.com/office/word/2010/wordml" xmlns:w15="http://schemas.microsoft.com/office/word/2012/wordml" xmlns:w16cid="http://schemas.microsoft.com/office/word/2016/wordml/cid" xmlns:w16se="http://schemas.microsoft.com/office/word/2015/wordml/symex" xmlns:wpg="http://schemas.microsoft.com/office/word/2010/wordprocessingGroup" xmlns:wpi="http://schemas.microsoft.com/office/word/2010/wordprocessingInk" xmlns:wne="http://schemas.microsoft.com/office/word/2006/wordml" xmlns:wps="http://schemas.microsoft.com/office/word/2010/wordprocessingShape" mc:Ignorable="w14 w15 w16se w16cid wp14">
+  <w16cid:commentId w16cid:paraId="3779EC2C" w16cid:durableId="2568A85F"/>
+  <w16cid:commentId w16cid:paraId="5B662A3A" w16cid:durableId="2568A815"/>
+  <w16cid:commentId w16cid:paraId="796ECF87" w16cid:durableId="2568A82F"/>
+  <w16cid:commentId w16cid:paraId="2B1C73CB" w16cid:durableId="2568A8EB"/>
+  <w16cid:commentId w16cid:paraId="7D92EF0F" w16cid:durableId="2568A991"/>
+  <w16cid:commentId w16cid:paraId="08EA1B1F" w16cid:durableId="2568A9CD"/>
+  <w16cid:commentId w16cid:paraId="181F33BB" w16cid:durableId="2568A9F2"/>
+  <w16cid:commentId w16cid:paraId="00103AA5" w16cid:durableId="2568A9F6"/>
+  <w16cid:commentId w16cid:paraId="09A677C7" w16cid:durableId="2568AA12"/>
+  <w16cid:commentId w16cid:paraId="524DCABC" w16cid:durableId="2568AA8D"/>
+  <w16cid:commentId w16cid:paraId="0D6773B2" w16cid:durableId="2568AAB2"/>
+  <w16cid:commentId w16cid:paraId="54CE3C6B" w16cid:durableId="2568AABB"/>
+  <w16cid:commentId w16cid:paraId="06F0BD06" w16cid:durableId="2568AAE5"/>
+  <w16cid:commentId w16cid:paraId="5C905516" w16cid:durableId="2568AAEA"/>
+  <w16cid:commentId w16cid:paraId="281D18E4" w16cid:durableId="2568AB99"/>
+  <w16cid:commentId w16cid:paraId="7F50ABE1" w16cid:durableId="2568ABB1"/>
+  <w16cid:commentId w16cid:paraId="54DEDAC3" w16cid:durableId="2568ABBA"/>
+</w16cid:commentsIds>
 </file>
 
 <file path=word/endnotes.xml><?xml version="1.0" encoding="utf-8"?>
@@ -34169,6 +34787,14 @@
   </w:num>
   <w:numIdMacAtCleanup w:val="21"/>
 </w:numbering>
+</file>
+
+<file path=word/people.xml><?xml version="1.0" encoding="utf-8"?>
+<w15:people xmlns:wpc="http://schemas.microsoft.com/office/word/2010/wordprocessingCanvas" xmlns:cx="http://schemas.microsoft.com/office/drawing/2014/chartex" xmlns:cx1="http://schemas.microsoft.com/office/drawing/2015/9/8/chartex" xmlns:cx2="http://schemas.microsoft.com/office/drawing/2015/10/21/chartex" xmlns:cx3="http://schemas.microsoft.com/office/drawing/2016/5/9/chartex" xmlns:cx4="http://schemas.microsoft.com/office/drawing/2016/5/10/chartex" xmlns:cx5="http://schemas.microsoft.com/office/drawing/2016/5/11/chartex" xmlns:cx6="http://schemas.microsoft.com/office/drawing/2016/5/12/chartex" xmlns:cx7="http://schemas.microsoft.com/office/drawing/2016/5/13/chartex" xmlns:cx8="http://schemas.microsoft.com/office/drawing/2016/5/14/chartex" xmlns:mc="http://schemas.openxmlformats.org/markup-compatibility/2006" xmlns:aink="http://schemas.microsoft.com/office/drawing/2016/ink" xmlns:am3d="http://schemas.microsoft.com/office/drawing/2017/model3d" xmlns:o="urn:schemas-microsoft-com:office:office" xmlns:r="http://schemas.openxmlformats.org/officeDocument/2006/relationships" xmlns:m="http://schemas.openxmlformats.org/officeDocument/2006/math" xmlns:v="urn:schemas-microsoft-com:vml" xmlns:wp14="http://schemas.microsoft.com/office/word/2010/wordprocessingDrawing" xmlns:wp="http://schemas.openxmlformats.org/drawingml/2006/wordprocessingDrawing" xmlns:w10="urn:schemas-microsoft-com:office:word" xmlns:w="http://schemas.openxmlformats.org/wordprocessingml/2006/main" xmlns:w14="http://schemas.microsoft.com/office/word/2010/wordml" xmlns:w15="http://schemas.microsoft.com/office/word/2012/wordml" xmlns:w16cid="http://schemas.microsoft.com/office/word/2016/wordml/cid" xmlns:w16se="http://schemas.microsoft.com/office/word/2015/wordml/symex" xmlns:wpg="http://schemas.microsoft.com/office/word/2010/wordprocessingGroup" xmlns:wpi="http://schemas.microsoft.com/office/word/2010/wordprocessingInk" xmlns:wne="http://schemas.microsoft.com/office/word/2006/wordml" xmlns:wps="http://schemas.microsoft.com/office/word/2010/wordprocessingShape" mc:Ignorable="w14 w15 w16se w16cid wp14">
+  <w15:person w15:author="Arseny Pronin">
+    <w15:presenceInfo w15:providerId="Windows Live" w15:userId="f5d6e21ebee198ae"/>
+  </w15:person>
+</w15:people>
 </file>
 
 <file path=word/styles.xml><?xml version="1.0" encoding="utf-8"?>
@@ -35513,6 +36139,76 @@
       </w:tblBorders>
     </w:tblPr>
   </w:style>
+  <w:style w:type="character" w:styleId="affd">
+    <w:name w:val="annotation reference"/>
+    <w:basedOn w:val="a0"/>
+    <w:uiPriority w:val="99"/>
+    <w:semiHidden/>
+    <w:unhideWhenUsed/>
+    <w:rsid w:val="00721A36"/>
+    <w:rPr>
+      <w:sz w:val="16"/>
+      <w:szCs w:val="16"/>
+    </w:rPr>
+  </w:style>
+  <w:style w:type="paragraph" w:styleId="affe">
+    <w:name w:val="annotation text"/>
+    <w:basedOn w:val="a"/>
+    <w:link w:val="afff"/>
+    <w:uiPriority w:val="99"/>
+    <w:semiHidden/>
+    <w:unhideWhenUsed/>
+    <w:rsid w:val="00721A36"/>
+    <w:pPr>
+      <w:spacing w:line="240" w:lineRule="auto"/>
+    </w:pPr>
+    <w:rPr>
+      <w:sz w:val="20"/>
+      <w:szCs w:val="20"/>
+    </w:rPr>
+  </w:style>
+  <w:style w:type="character" w:customStyle="1" w:styleId="afff">
+    <w:name w:val="Текст примечания Знак"/>
+    <w:basedOn w:val="a0"/>
+    <w:link w:val="affe"/>
+    <w:uiPriority w:val="99"/>
+    <w:semiHidden/>
+    <w:rsid w:val="00721A36"/>
+    <w:rPr>
+      <w:rFonts w:ascii="Times New Roman" w:hAnsi="Times New Roman"/>
+      <w:sz w:val="20"/>
+      <w:szCs w:val="20"/>
+    </w:rPr>
+  </w:style>
+  <w:style w:type="paragraph" w:styleId="afff0">
+    <w:name w:val="annotation subject"/>
+    <w:basedOn w:val="affe"/>
+    <w:next w:val="affe"/>
+    <w:link w:val="afff1"/>
+    <w:uiPriority w:val="99"/>
+    <w:semiHidden/>
+    <w:unhideWhenUsed/>
+    <w:rsid w:val="00721A36"/>
+    <w:rPr>
+      <w:b/>
+      <w:bCs/>
+    </w:rPr>
+  </w:style>
+  <w:style w:type="character" w:customStyle="1" w:styleId="afff1">
+    <w:name w:val="Тема примечания Знак"/>
+    <w:basedOn w:val="afff"/>
+    <w:link w:val="afff0"/>
+    <w:uiPriority w:val="99"/>
+    <w:semiHidden/>
+    <w:rsid w:val="00721A36"/>
+    <w:rPr>
+      <w:rFonts w:ascii="Times New Roman" w:hAnsi="Times New Roman"/>
+      <w:b/>
+      <w:bCs/>
+      <w:sz w:val="20"/>
+      <w:szCs w:val="20"/>
+    </w:rPr>
+  </w:style>
 </w:styles>
 </file>
 
@@ -35806,7 +36502,7 @@
 </file>
 
 <file path=customXml/itemProps1.xml><?xml version="1.0" encoding="utf-8"?>
-<ds:datastoreItem xmlns:ds="http://schemas.openxmlformats.org/officeDocument/2006/customXml" ds:itemID="{2FEDAA5E-550D-4545-B5C5-6877DC308169}">
+<ds:datastoreItem xmlns:ds="http://schemas.openxmlformats.org/officeDocument/2006/customXml" ds:itemID="{BC68FCA2-7A78-4D88-88D3-DBDF10C0A808}">
   <ds:schemaRefs>
     <ds:schemaRef ds:uri="http://schemas.openxmlformats.org/officeDocument/2006/bibliography"/>
   </ds:schemaRefs>

</xml_diff>

<commit_message>
Done Time tests and fixing report and Presentation
</commit_message>
<xml_diff>
--- a/Report/РПЗ Пронин А.С. ИУ7-52б.docx
+++ b/Report/РПЗ Пронин А.С. ИУ7-52б.docx
@@ -58,7 +58,7 @@
           <w:r>
             <w:fldChar w:fldCharType="separate"/>
           </w:r>
-          <w:hyperlink w:anchor="_Toc90590379" w:history="1">
+          <w:hyperlink w:anchor="_Toc90832539" w:history="1">
             <w:r>
               <w:rPr>
                 <w:rStyle w:val="a5"/>
@@ -85,7 +85,7 @@
                 <w:noProof/>
                 <w:webHidden/>
               </w:rPr>
-              <w:instrText xml:space="preserve"> PAGEREF _Toc90590379 \h </w:instrText>
+              <w:instrText xml:space="preserve"> PAGEREF _Toc90832539 \h </w:instrText>
             </w:r>
             <w:r>
               <w:rPr>
@@ -129,7 +129,7 @@
               <w:lang w:eastAsia="ru-RU"/>
             </w:rPr>
           </w:pPr>
-          <w:hyperlink w:anchor="_Toc90590380" w:history="1">
+          <w:hyperlink w:anchor="_Toc90832540" w:history="1">
             <w:r>
               <w:rPr>
                 <w:rStyle w:val="a5"/>
@@ -156,7 +156,7 @@
                 <w:noProof/>
                 <w:webHidden/>
               </w:rPr>
-              <w:instrText xml:space="preserve"> PAGEREF _Toc90590380 \h </w:instrText>
+              <w:instrText xml:space="preserve"> PAGEREF _Toc90832540 \h </w:instrText>
             </w:r>
             <w:r>
               <w:rPr>
@@ -200,7 +200,7 @@
               <w:lang w:eastAsia="ru-RU"/>
             </w:rPr>
           </w:pPr>
-          <w:hyperlink w:anchor="_Toc90590381" w:history="1">
+          <w:hyperlink w:anchor="_Toc90832541" w:history="1">
             <w:r>
               <w:rPr>
                 <w:rStyle w:val="a5"/>
@@ -227,7 +227,7 @@
                 <w:noProof/>
                 <w:webHidden/>
               </w:rPr>
-              <w:instrText xml:space="preserve"> PAGEREF _Toc90590381 \h </w:instrText>
+              <w:instrText xml:space="preserve"> PAGEREF _Toc90832541 \h </w:instrText>
             </w:r>
             <w:r>
               <w:rPr>
@@ -271,7 +271,7 @@
               <w:lang w:eastAsia="ru-RU"/>
             </w:rPr>
           </w:pPr>
-          <w:hyperlink w:anchor="_Toc90590382" w:history="1">
+          <w:hyperlink w:anchor="_Toc90832542" w:history="1">
             <w:r>
               <w:rPr>
                 <w:rStyle w:val="a5"/>
@@ -298,7 +298,7 @@
                 <w:noProof/>
                 <w:webHidden/>
               </w:rPr>
-              <w:instrText xml:space="preserve"> PAGEREF _Toc90590382 \h </w:instrText>
+              <w:instrText xml:space="preserve"> PAGEREF _Toc90832542 \h </w:instrText>
             </w:r>
             <w:r>
               <w:rPr>
@@ -342,7 +342,7 @@
               <w:lang w:eastAsia="ru-RU"/>
             </w:rPr>
           </w:pPr>
-          <w:hyperlink w:anchor="_Toc90590383" w:history="1">
+          <w:hyperlink w:anchor="_Toc90832543" w:history="1">
             <w:r>
               <w:rPr>
                 <w:rStyle w:val="a5"/>
@@ -369,7 +369,7 @@
                 <w:noProof/>
                 <w:webHidden/>
               </w:rPr>
-              <w:instrText xml:space="preserve"> PAGEREF _Toc90590383 \h </w:instrText>
+              <w:instrText xml:space="preserve"> PAGEREF _Toc90832543 \h </w:instrText>
             </w:r>
             <w:r>
               <w:rPr>
@@ -413,7 +413,7 @@
               <w:lang w:eastAsia="ru-RU"/>
             </w:rPr>
           </w:pPr>
-          <w:hyperlink w:anchor="_Toc90590384" w:history="1">
+          <w:hyperlink w:anchor="_Toc90832544" w:history="1">
             <w:r>
               <w:rPr>
                 <w:rStyle w:val="a5"/>
@@ -440,7 +440,7 @@
                 <w:noProof/>
                 <w:webHidden/>
               </w:rPr>
-              <w:instrText xml:space="preserve"> PAGEREF _Toc90590384 \h </w:instrText>
+              <w:instrText xml:space="preserve"> PAGEREF _Toc90832544 \h </w:instrText>
             </w:r>
             <w:r>
               <w:rPr>
@@ -484,7 +484,7 @@
               <w:lang w:eastAsia="ru-RU"/>
             </w:rPr>
           </w:pPr>
-          <w:hyperlink w:anchor="_Toc90590385" w:history="1">
+          <w:hyperlink w:anchor="_Toc90832545" w:history="1">
             <w:r>
               <w:rPr>
                 <w:rStyle w:val="a5"/>
@@ -511,7 +511,7 @@
                 <w:noProof/>
                 <w:webHidden/>
               </w:rPr>
-              <w:instrText xml:space="preserve"> PAGEREF _Toc90590385 \h </w:instrText>
+              <w:instrText xml:space="preserve"> PAGEREF _Toc90832545 \h </w:instrText>
             </w:r>
             <w:r>
               <w:rPr>
@@ -555,7 +555,7 @@
               <w:lang w:eastAsia="ru-RU"/>
             </w:rPr>
           </w:pPr>
-          <w:hyperlink w:anchor="_Toc90590386" w:history="1">
+          <w:hyperlink w:anchor="_Toc90832546" w:history="1">
             <w:r>
               <w:rPr>
                 <w:rStyle w:val="a5"/>
@@ -582,7 +582,7 @@
                 <w:noProof/>
                 <w:webHidden/>
               </w:rPr>
-              <w:instrText xml:space="preserve"> PAGEREF _Toc90590386 \h </w:instrText>
+              <w:instrText xml:space="preserve"> PAGEREF _Toc90832546 \h </w:instrText>
             </w:r>
             <w:r>
               <w:rPr>
@@ -626,7 +626,7 @@
               <w:lang w:eastAsia="ru-RU"/>
             </w:rPr>
           </w:pPr>
-          <w:hyperlink w:anchor="_Toc90590387" w:history="1">
+          <w:hyperlink w:anchor="_Toc90832547" w:history="1">
             <w:r>
               <w:rPr>
                 <w:rStyle w:val="a5"/>
@@ -653,7 +653,7 @@
                 <w:noProof/>
                 <w:webHidden/>
               </w:rPr>
-              <w:instrText xml:space="preserve"> PAGEREF _Toc90590387 \h </w:instrText>
+              <w:instrText xml:space="preserve"> PAGEREF _Toc90832547 \h </w:instrText>
             </w:r>
             <w:r>
               <w:rPr>
@@ -697,7 +697,7 @@
               <w:lang w:eastAsia="ru-RU"/>
             </w:rPr>
           </w:pPr>
-          <w:hyperlink w:anchor="_Toc90590388" w:history="1">
+          <w:hyperlink w:anchor="_Toc90832548" w:history="1">
             <w:r>
               <w:rPr>
                 <w:rStyle w:val="a5"/>
@@ -724,7 +724,7 @@
                 <w:noProof/>
                 <w:webHidden/>
               </w:rPr>
-              <w:instrText xml:space="preserve"> PAGEREF _Toc90590388 \h </w:instrText>
+              <w:instrText xml:space="preserve"> PAGEREF _Toc90832548 \h </w:instrText>
             </w:r>
             <w:r>
               <w:rPr>
@@ -768,7 +768,7 @@
               <w:lang w:eastAsia="ru-RU"/>
             </w:rPr>
           </w:pPr>
-          <w:hyperlink w:anchor="_Toc90590389" w:history="1">
+          <w:hyperlink w:anchor="_Toc90832549" w:history="1">
             <w:r>
               <w:rPr>
                 <w:rStyle w:val="a5"/>
@@ -825,7 +825,7 @@
                 <w:noProof/>
                 <w:webHidden/>
               </w:rPr>
-              <w:instrText xml:space="preserve"> PAGEREF _Toc90590389 \h </w:instrText>
+              <w:instrText xml:space="preserve"> PAGEREF _Toc90832549 \h </w:instrText>
             </w:r>
             <w:r>
               <w:rPr>
@@ -869,7 +869,7 @@
               <w:lang w:eastAsia="ru-RU"/>
             </w:rPr>
           </w:pPr>
-          <w:hyperlink w:anchor="_Toc90590390" w:history="1">
+          <w:hyperlink w:anchor="_Toc90832550" w:history="1">
             <w:r>
               <w:rPr>
                 <w:rStyle w:val="a5"/>
@@ -919,7 +919,7 @@
                 <w:noProof/>
                 <w:webHidden/>
               </w:rPr>
-              <w:instrText xml:space="preserve"> PAGEREF _Toc90590390 \h </w:instrText>
+              <w:instrText xml:space="preserve"> PAGEREF _Toc90832550 \h </w:instrText>
             </w:r>
             <w:r>
               <w:rPr>
@@ -963,7 +963,7 @@
               <w:lang w:eastAsia="ru-RU"/>
             </w:rPr>
           </w:pPr>
-          <w:hyperlink w:anchor="_Toc90590391" w:history="1">
+          <w:hyperlink w:anchor="_Toc90832551" w:history="1">
             <w:r>
               <w:rPr>
                 <w:rStyle w:val="a5"/>
@@ -990,7 +990,7 @@
                 <w:noProof/>
                 <w:webHidden/>
               </w:rPr>
-              <w:instrText xml:space="preserve"> PAGEREF _Toc90590391 \h </w:instrText>
+              <w:instrText xml:space="preserve"> PAGEREF _Toc90832551 \h </w:instrText>
             </w:r>
             <w:r>
               <w:rPr>
@@ -1034,28 +1034,13 @@
               <w:lang w:eastAsia="ru-RU"/>
             </w:rPr>
           </w:pPr>
-          <w:hyperlink w:anchor="_Toc90590392" w:history="1">
+          <w:hyperlink w:anchor="_Toc90832552" w:history="1">
             <w:r>
               <w:rPr>
                 <w:rStyle w:val="a5"/>
                 <w:noProof/>
               </w:rPr>
-              <w:t>1.</w:t>
-            </w:r>
-            <w:r>
-              <w:rPr>
-                <w:rStyle w:val="a5"/>
-                <w:noProof/>
-                <w:lang w:val="en-US"/>
-              </w:rPr>
-              <w:t>4</w:t>
-            </w:r>
-            <w:r>
-              <w:rPr>
-                <w:rStyle w:val="a5"/>
-                <w:noProof/>
-              </w:rPr>
-              <w:t>.1 Алгоритм плавающего горизонта</w:t>
+              <w:t>1.4.1 Алгоритм плавающего горизонта</w:t>
             </w:r>
             <w:r>
               <w:rPr>
@@ -1076,7 +1061,7 @@
                 <w:noProof/>
                 <w:webHidden/>
               </w:rPr>
-              <w:instrText xml:space="preserve"> PAGEREF _Toc90590392 \h </w:instrText>
+              <w:instrText xml:space="preserve"> PAGEREF _Toc90832552 \h </w:instrText>
             </w:r>
             <w:r>
               <w:rPr>
@@ -1120,7 +1105,7 @@
               <w:lang w:eastAsia="ru-RU"/>
             </w:rPr>
           </w:pPr>
-          <w:hyperlink w:anchor="_Toc90590393" w:history="1">
+          <w:hyperlink w:anchor="_Toc90832553" w:history="1">
             <w:r>
               <w:rPr>
                 <w:rStyle w:val="a5"/>
@@ -1162,7 +1147,7 @@
                 <w:noProof/>
                 <w:webHidden/>
               </w:rPr>
-              <w:instrText xml:space="preserve"> PAGEREF _Toc90590393 \h </w:instrText>
+              <w:instrText xml:space="preserve"> PAGEREF _Toc90832553 \h </w:instrText>
             </w:r>
             <w:r>
               <w:rPr>
@@ -1206,7 +1191,7 @@
               <w:lang w:eastAsia="ru-RU"/>
             </w:rPr>
           </w:pPr>
-          <w:hyperlink w:anchor="_Toc90590394" w:history="1">
+          <w:hyperlink w:anchor="_Toc90832554" w:history="1">
             <w:r>
               <w:rPr>
                 <w:rStyle w:val="a5"/>
@@ -1263,7 +1248,7 @@
                 <w:noProof/>
                 <w:webHidden/>
               </w:rPr>
-              <w:instrText xml:space="preserve"> PAGEREF _Toc90590394 \h </w:instrText>
+              <w:instrText xml:space="preserve"> PAGEREF _Toc90832554 \h </w:instrText>
             </w:r>
             <w:r>
               <w:rPr>
@@ -1307,7 +1292,7 @@
               <w:lang w:eastAsia="ru-RU"/>
             </w:rPr>
           </w:pPr>
-          <w:hyperlink w:anchor="_Toc90590395" w:history="1">
+          <w:hyperlink w:anchor="_Toc90832555" w:history="1">
             <w:r>
               <w:rPr>
                 <w:rStyle w:val="a5"/>
@@ -1334,7 +1319,7 @@
                 <w:noProof/>
                 <w:webHidden/>
               </w:rPr>
-              <w:instrText xml:space="preserve"> PAGEREF _Toc90590395 \h </w:instrText>
+              <w:instrText xml:space="preserve"> PAGEREF _Toc90832555 \h </w:instrText>
             </w:r>
             <w:r>
               <w:rPr>
@@ -1378,7 +1363,7 @@
               <w:lang w:eastAsia="ru-RU"/>
             </w:rPr>
           </w:pPr>
-          <w:hyperlink w:anchor="_Toc90590396" w:history="1">
+          <w:hyperlink w:anchor="_Toc90832556" w:history="1">
             <w:r>
               <w:rPr>
                 <w:rStyle w:val="a5"/>
@@ -1405,7 +1390,7 @@
                 <w:noProof/>
                 <w:webHidden/>
               </w:rPr>
-              <w:instrText xml:space="preserve"> PAGEREF _Toc90590396 \h </w:instrText>
+              <w:instrText xml:space="preserve"> PAGEREF _Toc90832556 \h </w:instrText>
             </w:r>
             <w:r>
               <w:rPr>
@@ -1449,7 +1434,7 @@
               <w:lang w:eastAsia="ru-RU"/>
             </w:rPr>
           </w:pPr>
-          <w:hyperlink w:anchor="_Toc90590397" w:history="1">
+          <w:hyperlink w:anchor="_Toc90832557" w:history="1">
             <w:r>
               <w:rPr>
                 <w:rStyle w:val="a5"/>
@@ -1499,7 +1484,7 @@
                 <w:noProof/>
                 <w:webHidden/>
               </w:rPr>
-              <w:instrText xml:space="preserve"> PAGEREF _Toc90590397 \h </w:instrText>
+              <w:instrText xml:space="preserve"> PAGEREF _Toc90832557 \h </w:instrText>
             </w:r>
             <w:r>
               <w:rPr>
@@ -1543,7 +1528,7 @@
               <w:lang w:eastAsia="ru-RU"/>
             </w:rPr>
           </w:pPr>
-          <w:hyperlink w:anchor="_Toc90590398" w:history="1">
+          <w:hyperlink w:anchor="_Toc90832558" w:history="1">
             <w:r>
               <w:rPr>
                 <w:rStyle w:val="a5"/>
@@ -1585,7 +1570,7 @@
                 <w:noProof/>
                 <w:webHidden/>
               </w:rPr>
-              <w:instrText xml:space="preserve"> PAGEREF _Toc90590398 \h </w:instrText>
+              <w:instrText xml:space="preserve"> PAGEREF _Toc90832558 \h </w:instrText>
             </w:r>
             <w:r>
               <w:rPr>
@@ -1605,7 +1590,7 @@
                 <w:noProof/>
                 <w:webHidden/>
               </w:rPr>
-              <w:t>20</w:t>
+              <w:t>19</w:t>
             </w:r>
             <w:r>
               <w:rPr>
@@ -1629,7 +1614,7 @@
               <w:lang w:eastAsia="ru-RU"/>
             </w:rPr>
           </w:pPr>
-          <w:hyperlink w:anchor="_Toc90590399" w:history="1">
+          <w:hyperlink w:anchor="_Toc90832559" w:history="1">
             <w:r>
               <w:rPr>
                 <w:rStyle w:val="a5"/>
@@ -1656,7 +1641,7 @@
                 <w:noProof/>
                 <w:webHidden/>
               </w:rPr>
-              <w:instrText xml:space="preserve"> PAGEREF _Toc90590399 \h </w:instrText>
+              <w:instrText xml:space="preserve"> PAGEREF _Toc90832559 \h </w:instrText>
             </w:r>
             <w:r>
               <w:rPr>
@@ -1676,7 +1661,7 @@
                 <w:noProof/>
                 <w:webHidden/>
               </w:rPr>
-              <w:t>24</w:t>
+              <w:t>23</w:t>
             </w:r>
             <w:r>
               <w:rPr>
@@ -1700,7 +1685,7 @@
               <w:lang w:eastAsia="ru-RU"/>
             </w:rPr>
           </w:pPr>
-          <w:hyperlink w:anchor="_Toc90590400" w:history="1">
+          <w:hyperlink w:anchor="_Toc90832560" w:history="1">
             <w:r>
               <w:rPr>
                 <w:rStyle w:val="a5"/>
@@ -1727,7 +1712,7 @@
                 <w:noProof/>
                 <w:webHidden/>
               </w:rPr>
-              <w:instrText xml:space="preserve"> PAGEREF _Toc90590400 \h </w:instrText>
+              <w:instrText xml:space="preserve"> PAGEREF _Toc90832560 \h </w:instrText>
             </w:r>
             <w:r>
               <w:rPr>
@@ -1771,7 +1756,7 @@
               <w:lang w:eastAsia="ru-RU"/>
             </w:rPr>
           </w:pPr>
-          <w:hyperlink w:anchor="_Toc90590401" w:history="1">
+          <w:hyperlink w:anchor="_Toc90832561" w:history="1">
             <w:r>
               <w:rPr>
                 <w:rStyle w:val="a5"/>
@@ -1798,7 +1783,7 @@
                 <w:noProof/>
                 <w:webHidden/>
               </w:rPr>
-              <w:instrText xml:space="preserve"> PAGEREF _Toc90590401 \h </w:instrText>
+              <w:instrText xml:space="preserve"> PAGEREF _Toc90832561 \h </w:instrText>
             </w:r>
             <w:r>
               <w:rPr>
@@ -1842,7 +1827,7 @@
               <w:lang w:eastAsia="ru-RU"/>
             </w:rPr>
           </w:pPr>
-          <w:hyperlink w:anchor="_Toc90590402" w:history="1">
+          <w:hyperlink w:anchor="_Toc90832562" w:history="1">
             <w:r>
               <w:rPr>
                 <w:rStyle w:val="a5"/>
@@ -1870,7 +1855,7 @@
                 <w:noProof/>
                 <w:webHidden/>
               </w:rPr>
-              <w:instrText xml:space="preserve"> PAGEREF _Toc90590402 \h </w:instrText>
+              <w:instrText xml:space="preserve"> PAGEREF _Toc90832562 \h </w:instrText>
             </w:r>
             <w:r>
               <w:rPr>
@@ -1914,7 +1899,7 @@
               <w:lang w:eastAsia="ru-RU"/>
             </w:rPr>
           </w:pPr>
-          <w:hyperlink w:anchor="_Toc90590403" w:history="1">
+          <w:hyperlink w:anchor="_Toc90832563" w:history="1">
             <w:r>
               <w:rPr>
                 <w:rStyle w:val="a5"/>
@@ -1942,7 +1927,7 @@
                 <w:noProof/>
                 <w:webHidden/>
               </w:rPr>
-              <w:instrText xml:space="preserve"> PAGEREF _Toc90590403 \h </w:instrText>
+              <w:instrText xml:space="preserve"> PAGEREF _Toc90832563 \h </w:instrText>
             </w:r>
             <w:r>
               <w:rPr>
@@ -1986,7 +1971,7 @@
               <w:lang w:eastAsia="ru-RU"/>
             </w:rPr>
           </w:pPr>
-          <w:hyperlink w:anchor="_Toc90590404" w:history="1">
+          <w:hyperlink w:anchor="_Toc90832564" w:history="1">
             <w:r>
               <w:rPr>
                 <w:rStyle w:val="a5"/>
@@ -2013,7 +1998,7 @@
                 <w:noProof/>
                 <w:webHidden/>
               </w:rPr>
-              <w:instrText xml:space="preserve"> PAGEREF _Toc90590404 \h </w:instrText>
+              <w:instrText xml:space="preserve"> PAGEREF _Toc90832564 \h </w:instrText>
             </w:r>
             <w:r>
               <w:rPr>
@@ -2057,7 +2042,7 @@
               <w:lang w:eastAsia="ru-RU"/>
             </w:rPr>
           </w:pPr>
-          <w:hyperlink w:anchor="_Toc90590405" w:history="1">
+          <w:hyperlink w:anchor="_Toc90832565" w:history="1">
             <w:r>
               <w:rPr>
                 <w:rStyle w:val="a5"/>
@@ -2084,7 +2069,7 @@
                 <w:noProof/>
                 <w:webHidden/>
               </w:rPr>
-              <w:instrText xml:space="preserve"> PAGEREF _Toc90590405 \h </w:instrText>
+              <w:instrText xml:space="preserve"> PAGEREF _Toc90832565 \h </w:instrText>
             </w:r>
             <w:r>
               <w:rPr>
@@ -2128,7 +2113,7 @@
               <w:lang w:eastAsia="ru-RU"/>
             </w:rPr>
           </w:pPr>
-          <w:hyperlink w:anchor="_Toc90590406" w:history="1">
+          <w:hyperlink w:anchor="_Toc90832566" w:history="1">
             <w:r>
               <w:rPr>
                 <w:rStyle w:val="a5"/>
@@ -2155,7 +2140,7 @@
                 <w:noProof/>
                 <w:webHidden/>
               </w:rPr>
-              <w:instrText xml:space="preserve"> PAGEREF _Toc90590406 \h </w:instrText>
+              <w:instrText xml:space="preserve"> PAGEREF _Toc90832566 \h </w:instrText>
             </w:r>
             <w:r>
               <w:rPr>
@@ -2199,7 +2184,7 @@
               <w:lang w:eastAsia="ru-RU"/>
             </w:rPr>
           </w:pPr>
-          <w:hyperlink w:anchor="_Toc90590407" w:history="1">
+          <w:hyperlink w:anchor="_Toc90832567" w:history="1">
             <w:r>
               <w:rPr>
                 <w:rStyle w:val="a5"/>
@@ -2226,7 +2211,7 @@
                 <w:noProof/>
                 <w:webHidden/>
               </w:rPr>
-              <w:instrText xml:space="preserve"> PAGEREF _Toc90590407 \h </w:instrText>
+              <w:instrText xml:space="preserve"> PAGEREF _Toc90832567 \h </w:instrText>
             </w:r>
             <w:r>
               <w:rPr>
@@ -2270,7 +2255,7 @@
               <w:lang w:eastAsia="ru-RU"/>
             </w:rPr>
           </w:pPr>
-          <w:hyperlink w:anchor="_Toc90590408" w:history="1">
+          <w:hyperlink w:anchor="_Toc90832568" w:history="1">
             <w:r>
               <w:rPr>
                 <w:rStyle w:val="a5"/>
@@ -2297,7 +2282,7 @@
                 <w:noProof/>
                 <w:webHidden/>
               </w:rPr>
-              <w:instrText xml:space="preserve"> PAGEREF _Toc90590408 \h </w:instrText>
+              <w:instrText xml:space="preserve"> PAGEREF _Toc90832568 \h </w:instrText>
             </w:r>
             <w:r>
               <w:rPr>
@@ -2341,7 +2326,7 @@
               <w:lang w:eastAsia="ru-RU"/>
             </w:rPr>
           </w:pPr>
-          <w:hyperlink w:anchor="_Toc90590409" w:history="1">
+          <w:hyperlink w:anchor="_Toc90832569" w:history="1">
             <w:r>
               <w:rPr>
                 <w:rStyle w:val="a5"/>
@@ -2368,7 +2353,7 @@
                 <w:noProof/>
                 <w:webHidden/>
               </w:rPr>
-              <w:instrText xml:space="preserve"> PAGEREF _Toc90590409 \h </w:instrText>
+              <w:instrText xml:space="preserve"> PAGEREF _Toc90832569 \h </w:instrText>
             </w:r>
             <w:r>
               <w:rPr>
@@ -2412,7 +2397,7 @@
               <w:lang w:eastAsia="ru-RU"/>
             </w:rPr>
           </w:pPr>
-          <w:hyperlink w:anchor="_Toc90590410" w:history="1">
+          <w:hyperlink w:anchor="_Toc90832570" w:history="1">
             <w:r>
               <w:rPr>
                 <w:rStyle w:val="a5"/>
@@ -2454,7 +2439,7 @@
                 <w:noProof/>
                 <w:webHidden/>
               </w:rPr>
-              <w:instrText xml:space="preserve"> PAGEREF _Toc90590410 \h </w:instrText>
+              <w:instrText xml:space="preserve"> PAGEREF _Toc90832570 \h </w:instrText>
             </w:r>
             <w:r>
               <w:rPr>
@@ -2498,13 +2483,57 @@
               <w:lang w:eastAsia="ru-RU"/>
             </w:rPr>
           </w:pPr>
-          <w:hyperlink w:anchor="_Toc90590411" w:history="1">
+          <w:hyperlink w:anchor="_Toc90832571" w:history="1">
             <w:r>
               <w:rPr>
                 <w:rStyle w:val="a5"/>
                 <w:noProof/>
               </w:rPr>
-              <w:t>Вывод из исследовательской части</w:t>
+              <w:t>Оценка вре</w:t>
+            </w:r>
+            <w:r>
+              <w:rPr>
+                <w:rStyle w:val="a5"/>
+                <w:noProof/>
+              </w:rPr>
+              <w:t>м</w:t>
+            </w:r>
+            <w:r>
+              <w:rPr>
+                <w:rStyle w:val="a5"/>
+                <w:noProof/>
+              </w:rPr>
+              <w:t xml:space="preserve">ени выполнения алгоритма </w:t>
+            </w:r>
+            <w:r>
+              <w:rPr>
+                <w:rStyle w:val="a5"/>
+                <w:noProof/>
+                <w:lang w:val="en-US"/>
+              </w:rPr>
+              <w:t>diamond</w:t>
+            </w:r>
+            <w:r>
+              <w:rPr>
+                <w:rStyle w:val="a5"/>
+                <w:noProof/>
+              </w:rPr>
+              <w:t>-</w:t>
+            </w:r>
+            <w:r>
+              <w:rPr>
+                <w:rStyle w:val="a5"/>
+                <w:noProof/>
+                <w:lang w:val="en-US"/>
+              </w:rPr>
+              <w:t>square</w:t>
+            </w:r>
+            <w:r>
+              <w:rPr>
+                <w:rStyle w:val="a5"/>
+                <w:noProof/>
+              </w:rPr>
+              <w:t xml:space="preserve"> в зависимости от размера.</w:t>
             </w:r>
             <w:r>
               <w:rPr>
@@ -2525,7 +2554,78 @@
                 <w:noProof/>
                 <w:webHidden/>
               </w:rPr>
-              <w:instrText xml:space="preserve"> PAGEREF _Toc90590411 \h </w:instrText>
+              <w:instrText xml:space="preserve"> PAGEREF _Toc90832571 \h </w:instrText>
+            </w:r>
+            <w:r>
+              <w:rPr>
+                <w:noProof/>
+                <w:webHidden/>
+              </w:rPr>
+            </w:r>
+            <w:r>
+              <w:rPr>
+                <w:noProof/>
+                <w:webHidden/>
+              </w:rPr>
+              <w:fldChar w:fldCharType="separate"/>
+            </w:r>
+            <w:r>
+              <w:rPr>
+                <w:noProof/>
+                <w:webHidden/>
+              </w:rPr>
+              <w:t>44</w:t>
+            </w:r>
+            <w:r>
+              <w:rPr>
+                <w:noProof/>
+                <w:webHidden/>
+              </w:rPr>
+              <w:fldChar w:fldCharType="end"/>
+            </w:r>
+          </w:hyperlink>
+        </w:p>
+        <w:p>
+          <w:pPr>
+            <w:pStyle w:val="21"/>
+            <w:tabs>
+              <w:tab w:val="right" w:leader="dot" w:pos="9628"/>
+            </w:tabs>
+            <w:rPr>
+              <w:rFonts w:asciiTheme="minorHAnsi" w:eastAsiaTheme="minorEastAsia" w:hAnsiTheme="minorHAnsi"/>
+              <w:noProof/>
+              <w:sz w:val="22"/>
+              <w:lang w:eastAsia="ru-RU"/>
+            </w:rPr>
+          </w:pPr>
+          <w:hyperlink w:anchor="_Toc90832572" w:history="1">
+            <w:r>
+              <w:rPr>
+                <w:rStyle w:val="a5"/>
+                <w:noProof/>
+              </w:rPr>
+              <w:t>Вывод из исследовательской части</w:t>
+            </w:r>
+            <w:r>
+              <w:rPr>
+                <w:noProof/>
+                <w:webHidden/>
+              </w:rPr>
+              <w:tab/>
+            </w:r>
+            <w:r>
+              <w:rPr>
+                <w:noProof/>
+                <w:webHidden/>
+              </w:rPr>
+              <w:fldChar w:fldCharType="begin"/>
+            </w:r>
+            <w:r>
+              <w:rPr>
+                <w:noProof/>
+                <w:webHidden/>
+              </w:rPr>
+              <w:instrText xml:space="preserve"> PAGEREF _Toc90832572 \h </w:instrText>
             </w:r>
             <w:r>
               <w:rPr>
@@ -2569,7 +2669,7 @@
               <w:lang w:eastAsia="ru-RU"/>
             </w:rPr>
           </w:pPr>
-          <w:hyperlink w:anchor="_Toc90590412" w:history="1">
+          <w:hyperlink w:anchor="_Toc90832573" w:history="1">
             <w:r>
               <w:rPr>
                 <w:rStyle w:val="a5"/>
@@ -2596,7 +2696,7 @@
                 <w:noProof/>
                 <w:webHidden/>
               </w:rPr>
-              <w:instrText xml:space="preserve"> PAGEREF _Toc90590412 \h </w:instrText>
+              <w:instrText xml:space="preserve"> PAGEREF _Toc90832573 \h </w:instrText>
             </w:r>
             <w:r>
               <w:rPr>
@@ -2640,7 +2740,7 @@
               <w:lang w:eastAsia="ru-RU"/>
             </w:rPr>
           </w:pPr>
-          <w:hyperlink w:anchor="_Toc90590413" w:history="1">
+          <w:hyperlink w:anchor="_Toc90832574" w:history="1">
             <w:r>
               <w:rPr>
                 <w:rStyle w:val="a5"/>
@@ -2667,7 +2767,7 @@
                 <w:noProof/>
                 <w:webHidden/>
               </w:rPr>
-              <w:instrText xml:space="preserve"> PAGEREF _Toc90590413 \h </w:instrText>
+              <w:instrText xml:space="preserve"> PAGEREF _Toc90832574 \h </w:instrText>
             </w:r>
             <w:r>
               <w:rPr>
@@ -2716,7 +2816,7 @@
       <w:pPr>
         <w:pStyle w:val="1"/>
       </w:pPr>
-      <w:bookmarkStart w:id="1" w:name="_Toc90590379"/>
+      <w:bookmarkStart w:id="1" w:name="_Toc90832539"/>
       <w:r>
         <w:lastRenderedPageBreak/>
         <w:t>Введение</w:t>
@@ -2962,35 +3062,62 @@
         </w:numPr>
       </w:pPr>
       <w:r>
-        <w:t>произвести о</w:t>
-      </w:r>
-      <w:r>
-        <w:t>цен</w:t>
-      </w:r>
-      <w:r>
-        <w:t>ку</w:t>
+        <w:t>оценить</w:t>
       </w:r>
       <w:r>
         <w:t xml:space="preserve"> врем</w:t>
       </w:r>
       <w:r>
-        <w:t>ени</w:t>
-      </w:r>
-      <w:r>
-        <w:t xml:space="preserve"> генерации ландшафта </w:t>
+        <w:t>я</w:t>
+      </w:r>
+      <w:r>
+        <w:t xml:space="preserve"> </w:t>
+      </w:r>
+      <w:r>
+        <w:t xml:space="preserve">выполнения алгоритма </w:t>
+      </w:r>
+      <w:r>
+        <w:rPr>
+          <w:lang w:val="en-US"/>
+        </w:rPr>
+        <w:t>diamond</w:t>
+      </w:r>
+      <w:r>
+        <w:t>-</w:t>
+      </w:r>
+      <w:r>
+        <w:rPr>
+          <w:lang w:val="en-US"/>
+        </w:rPr>
+        <w:t>squar</w:t>
+      </w:r>
+      <w:r>
+        <w:rPr>
+          <w:lang w:val="en-US"/>
+        </w:rPr>
+        <w:t>e</w:t>
+      </w:r>
+      <w:r>
+        <w:t xml:space="preserve"> </w:t>
       </w:r>
       <w:r>
         <w:t xml:space="preserve">в зависимости от </w:t>
       </w:r>
       <w:r>
-        <w:t>размера.</w:t>
+        <w:t>размера</w:t>
+      </w:r>
+      <w:r>
+        <w:t xml:space="preserve"> карты высот</w:t>
+      </w:r>
+      <w:r>
+        <w:t>.</w:t>
       </w:r>
     </w:p>
     <w:p>
       <w:pPr>
         <w:pStyle w:val="1"/>
       </w:pPr>
-      <w:bookmarkStart w:id="2" w:name="_Toc90590380"/>
+      <w:bookmarkStart w:id="2" w:name="_Toc90832540"/>
       <w:r>
         <w:lastRenderedPageBreak/>
         <w:t xml:space="preserve">1. </w:t>
@@ -3036,7 +3163,7 @@
       <w:pPr>
         <w:pStyle w:val="2"/>
       </w:pPr>
-      <w:bookmarkStart w:id="3" w:name="_Toc90590381"/>
+      <w:bookmarkStart w:id="3" w:name="_Toc90832541"/>
       <w:r>
         <w:t>1.1 Формализация</w:t>
       </w:r>
@@ -3123,7 +3250,7 @@
       <w:pPr>
         <w:pStyle w:val="2"/>
       </w:pPr>
-      <w:bookmarkStart w:id="4" w:name="_Toc90590382"/>
+      <w:bookmarkStart w:id="4" w:name="_Toc90832542"/>
       <w:r>
         <w:t>1.</w:t>
       </w:r>
@@ -3219,7 +3346,7 @@
       <w:pPr>
         <w:pStyle w:val="3"/>
       </w:pPr>
-      <w:bookmarkStart w:id="5" w:name="_Toc90590383"/>
+      <w:bookmarkStart w:id="5" w:name="_Toc90832543"/>
       <w:r>
         <w:lastRenderedPageBreak/>
         <w:t>1.</w:t>
@@ -3456,7 +3583,7 @@
       <w:pPr>
         <w:pStyle w:val="3"/>
       </w:pPr>
-      <w:bookmarkStart w:id="6" w:name="_Toc90590384"/>
+      <w:bookmarkStart w:id="6" w:name="_Toc90832544"/>
       <w:r>
         <w:t>1.</w:t>
       </w:r>
@@ -3617,7 +3744,7 @@
       <w:pPr>
         <w:pStyle w:val="3"/>
       </w:pPr>
-      <w:bookmarkStart w:id="7" w:name="_Toc90590385"/>
+      <w:bookmarkStart w:id="7" w:name="_Toc90832545"/>
       <w:r>
         <w:t>1.</w:t>
       </w:r>
@@ -3827,7 +3954,7 @@
       <w:pPr>
         <w:pStyle w:val="2"/>
       </w:pPr>
-      <w:bookmarkStart w:id="8" w:name="_Toc90590386"/>
+      <w:bookmarkStart w:id="8" w:name="_Toc90832546"/>
       <w:r>
         <w:lastRenderedPageBreak/>
         <w:t>1.</w:t>
@@ -3855,7 +3982,7 @@
       <w:pPr>
         <w:pStyle w:val="3"/>
       </w:pPr>
-      <w:bookmarkStart w:id="9" w:name="_Toc90590387"/>
+      <w:bookmarkStart w:id="9" w:name="_Toc90832547"/>
       <w:r>
         <w:t>1.</w:t>
       </w:r>
@@ -4039,7 +4166,7 @@
       <w:pPr>
         <w:pStyle w:val="3"/>
       </w:pPr>
-      <w:bookmarkStart w:id="10" w:name="_Toc90590388"/>
+      <w:bookmarkStart w:id="10" w:name="_Toc90832548"/>
       <w:r>
         <w:t>1.</w:t>
       </w:r>
@@ -4128,7 +4255,7 @@
       <w:pPr>
         <w:pStyle w:val="3"/>
       </w:pPr>
-      <w:bookmarkStart w:id="11" w:name="_Toc90590389"/>
+      <w:bookmarkStart w:id="11" w:name="_Toc90832549"/>
       <w:r>
         <w:t>1.</w:t>
       </w:r>
@@ -4341,7 +4468,7 @@
       <w:pPr>
         <w:pStyle w:val="3"/>
       </w:pPr>
-      <w:bookmarkStart w:id="12" w:name="_Toc90590390"/>
+      <w:bookmarkStart w:id="12" w:name="_Toc90832550"/>
       <w:r>
         <w:t>1.</w:t>
       </w:r>
@@ -4612,7 +4739,7 @@
       <w:pPr>
         <w:pStyle w:val="2"/>
       </w:pPr>
-      <w:bookmarkStart w:id="13" w:name="_Toc90590391"/>
+      <w:bookmarkStart w:id="13" w:name="_Toc90832551"/>
       <w:r>
         <w:t>1.</w:t>
       </w:r>
@@ -4692,7 +4819,7 @@
       <w:pPr>
         <w:pStyle w:val="3"/>
       </w:pPr>
-      <w:bookmarkStart w:id="14" w:name="_Toc90590392"/>
+      <w:bookmarkStart w:id="14" w:name="_Toc90832552"/>
       <w:r>
         <w:lastRenderedPageBreak/>
         <w:t>1.</w:t>
@@ -5018,7 +5145,7 @@
         <w:pStyle w:val="3"/>
       </w:pPr>
       <w:bookmarkStart w:id="15" w:name="_Toc88449725"/>
-      <w:bookmarkStart w:id="16" w:name="_Toc90590393"/>
+      <w:bookmarkStart w:id="16" w:name="_Toc90832553"/>
       <w:r>
         <w:t>1.</w:t>
       </w:r>
@@ -5167,7 +5294,7 @@
       <w:pPr>
         <w:pStyle w:val="3"/>
       </w:pPr>
-      <w:bookmarkStart w:id="17" w:name="_Toc90590394"/>
+      <w:bookmarkStart w:id="17" w:name="_Toc90832554"/>
       <w:r>
         <w:t>1.</w:t>
       </w:r>
@@ -5291,7 +5418,7 @@
         <w:pStyle w:val="2"/>
         <w:jc w:val="left"/>
       </w:pPr>
-      <w:bookmarkStart w:id="18" w:name="_Toc90590395"/>
+      <w:bookmarkStart w:id="18" w:name="_Toc90832555"/>
       <w:r>
         <w:t>Вывод</w:t>
       </w:r>
@@ -5606,7 +5733,7 @@
       <w:pPr>
         <w:pStyle w:val="1"/>
       </w:pPr>
-      <w:bookmarkStart w:id="19" w:name="_Toc90590396"/>
+      <w:bookmarkStart w:id="19" w:name="_Toc90832556"/>
       <w:r>
         <w:lastRenderedPageBreak/>
         <w:t xml:space="preserve">2. </w:t>
@@ -5637,7 +5764,7 @@
       <w:pPr>
         <w:pStyle w:val="2"/>
       </w:pPr>
-      <w:bookmarkStart w:id="20" w:name="_Toc90590397"/>
+      <w:bookmarkStart w:id="20" w:name="_Toc90832557"/>
       <w:r>
         <w:t xml:space="preserve">2.1 </w:t>
       </w:r>
@@ -6330,7 +6457,7 @@
       <w:pPr>
         <w:pStyle w:val="2"/>
       </w:pPr>
-      <w:bookmarkStart w:id="21" w:name="_Toc90590398"/>
+      <w:bookmarkStart w:id="21" w:name="_Toc90832558"/>
       <w:r>
         <w:t xml:space="preserve">2.2 </w:t>
       </w:r>
@@ -9213,7 +9340,7 @@
       <w:pPr>
         <w:pStyle w:val="2"/>
       </w:pPr>
-      <w:bookmarkStart w:id="22" w:name="_Toc90590399"/>
+      <w:bookmarkStart w:id="22" w:name="_Toc90832559"/>
       <w:r>
         <w:t xml:space="preserve">2.3 </w:t>
       </w:r>
@@ -10110,7 +10237,7 @@
       <w:pPr>
         <w:pStyle w:val="2"/>
       </w:pPr>
-      <w:bookmarkStart w:id="23" w:name="_Toc90590400"/>
+      <w:bookmarkStart w:id="23" w:name="_Toc90832560"/>
       <w:r>
         <w:t xml:space="preserve">Вывод из </w:t>
       </w:r>
@@ -10134,7 +10261,7 @@
       <w:pPr>
         <w:pStyle w:val="1"/>
       </w:pPr>
-      <w:bookmarkStart w:id="24" w:name="_Toc90590401"/>
+      <w:bookmarkStart w:id="24" w:name="_Toc90832561"/>
       <w:r>
         <w:lastRenderedPageBreak/>
         <w:t xml:space="preserve">3. </w:t>
@@ -10196,7 +10323,7 @@
         <w:pStyle w:val="2"/>
       </w:pPr>
       <w:bookmarkStart w:id="25" w:name="_Toc4"/>
-      <w:bookmarkStart w:id="26" w:name="_Toc90590402"/>
+      <w:bookmarkStart w:id="26" w:name="_Toc90832562"/>
       <w:r>
         <w:rPr>
           <w:rFonts w:eastAsia="Arial Unicode MS" w:cs="Arial Unicode MS"/>
@@ -11604,7 +11731,7 @@
         <w:pStyle w:val="2"/>
       </w:pPr>
       <w:bookmarkStart w:id="27" w:name="_Toc5"/>
-      <w:bookmarkStart w:id="28" w:name="_Toc90590403"/>
+      <w:bookmarkStart w:id="28" w:name="_Toc90832563"/>
       <w:r>
         <w:rPr>
           <w:rFonts w:eastAsia="Arial Unicode MS" w:cs="Arial Unicode MS"/>
@@ -28728,7 +28855,7 @@
       <w:pPr>
         <w:pStyle w:val="2"/>
       </w:pPr>
-      <w:bookmarkStart w:id="30" w:name="_Toc90590404"/>
+      <w:bookmarkStart w:id="30" w:name="_Toc90832564"/>
       <w:r>
         <w:lastRenderedPageBreak/>
         <w:t>3.3 Интерфейс программы</w:t>
@@ -28837,7 +28964,7 @@
       <w:pPr>
         <w:pStyle w:val="2"/>
       </w:pPr>
-      <w:bookmarkStart w:id="31" w:name="_Toc90590405"/>
+      <w:bookmarkStart w:id="31" w:name="_Toc90832565"/>
       <w:r>
         <w:t xml:space="preserve">3.4 </w:t>
       </w:r>
@@ -29431,7 +29558,7 @@
         <w:pStyle w:val="2"/>
         <w:jc w:val="left"/>
       </w:pPr>
-      <w:bookmarkStart w:id="32" w:name="_Toc90590406"/>
+      <w:bookmarkStart w:id="32" w:name="_Toc90832566"/>
       <w:r>
         <w:lastRenderedPageBreak/>
         <w:t>Вывод</w:t>
@@ -29490,7 +29617,7 @@
       <w:pPr>
         <w:pStyle w:val="1"/>
       </w:pPr>
-      <w:bookmarkStart w:id="33" w:name="_Toc90590407"/>
+      <w:bookmarkStart w:id="33" w:name="_Toc90832567"/>
       <w:r>
         <w:lastRenderedPageBreak/>
         <w:t>4</w:t>
@@ -29523,10 +29650,10 @@
         <w:t xml:space="preserve"> работы программы</w:t>
       </w:r>
       <w:r>
-        <w:t xml:space="preserve">, </w:t>
-      </w:r>
-      <w:r>
-        <w:t>и проведён с</w:t>
+        <w:t>,</w:t>
+      </w:r>
+      <w:r>
+        <w:t xml:space="preserve"> проведён с</w:t>
       </w:r>
       <w:r>
         <w:t xml:space="preserve">равнительный анализ времени выполнения алгоритма </w:t>
@@ -29537,14 +29664,44 @@
       </w:r>
       <w:proofErr w:type="spellEnd"/>
       <w:r>
-        <w:t xml:space="preserve"> с использованием параллельных вычислений и без.</w:t>
+        <w:t xml:space="preserve"> с использованием параллельных вычислений и без</w:t>
+      </w:r>
+      <w:r>
+        <w:t xml:space="preserve">, а также </w:t>
+      </w:r>
+      <w:r>
+        <w:t xml:space="preserve">произведена оценка времени выполнения алгоритма </w:t>
+      </w:r>
+      <w:r>
+        <w:rPr>
+          <w:lang w:val="en-US"/>
+        </w:rPr>
+        <w:t>diamond</w:t>
+      </w:r>
+      <w:r>
+        <w:t>-</w:t>
+      </w:r>
+      <w:r>
+        <w:rPr>
+          <w:lang w:val="en-US"/>
+        </w:rPr>
+        <w:t>square</w:t>
+      </w:r>
+      <w:r>
+        <w:t xml:space="preserve"> </w:t>
+      </w:r>
+      <w:r>
+        <w:t>в зависимости от размера карты высот</w:t>
+      </w:r>
+      <w:r>
+        <w:t>.</w:t>
       </w:r>
     </w:p>
     <w:p>
       <w:pPr>
         <w:pStyle w:val="2"/>
       </w:pPr>
-      <w:bookmarkStart w:id="34" w:name="_Toc90590408"/>
+      <w:bookmarkStart w:id="34" w:name="_Toc90832568"/>
       <w:r>
         <w:t>4</w:t>
       </w:r>
@@ -29606,9 +29763,9 @@
       </w:pPr>
       <w:r>
         <w:drawing>
-          <wp:inline distT="0" distB="0" distL="0" distR="0" wp14:anchorId="000F1358" wp14:editId="5D65CF17">
-            <wp:extent cx="5012267" cy="2792348"/>
-            <wp:effectExtent l="0" t="0" r="0" b="8255"/>
+          <wp:inline distT="0" distB="0" distL="0" distR="0" wp14:anchorId="000F1358" wp14:editId="35227C77">
+            <wp:extent cx="5505061" cy="2183016"/>
+            <wp:effectExtent l="0" t="0" r="635" b="8255"/>
             <wp:docPr id="23" name="Рисунок 23"/>
             <wp:cNvGraphicFramePr>
               <a:graphicFrameLocks xmlns:a="http://schemas.openxmlformats.org/drawingml/2006/main" noChangeAspect="1"/>
@@ -29622,7 +29779,7 @@
                       <a:picLocks noChangeAspect="1" noChangeArrowheads="1"/>
                     </pic:cNvPicPr>
                   </pic:nvPicPr>
-                  <pic:blipFill>
+                  <pic:blipFill rotWithShape="1">
                     <a:blip r:embed="rId27">
                       <a:extLst>
                         <a:ext uri="{28A0092B-C50C-407E-A947-70E740481C1C}">
@@ -29630,15 +29787,13 @@
                         </a:ext>
                       </a:extLst>
                     </a:blip>
-                    <a:srcRect/>
-                    <a:stretch>
-                      <a:fillRect/>
-                    </a:stretch>
+                    <a:srcRect b="28820"/>
+                    <a:stretch/>
                   </pic:blipFill>
                   <pic:spPr bwMode="auto">
                     <a:xfrm>
                       <a:off x="0" y="0"/>
-                      <a:ext cx="5028653" cy="2801477"/>
+                      <a:ext cx="5553856" cy="2202366"/>
                     </a:xfrm>
                     <a:prstGeom prst="rect">
                       <a:avLst/>
@@ -29647,6 +29802,11 @@
                     <a:ln>
                       <a:noFill/>
                     </a:ln>
+                    <a:extLst>
+                      <a:ext uri="{53640926-AAD7-44D8-BBD7-CCE9431645EC}">
+                        <a14:shadowObscured xmlns:a14="http://schemas.microsoft.com/office/drawing/2010/main"/>
+                      </a:ext>
+                    </a:extLst>
                   </pic:spPr>
                 </pic:pic>
               </a:graphicData>
@@ -29693,9 +29853,9 @@
       </w:pPr>
       <w:r>
         <w:drawing>
-          <wp:inline distT="0" distB="0" distL="0" distR="0" wp14:anchorId="25C68112" wp14:editId="4B525D3D">
-            <wp:extent cx="4351866" cy="2439414"/>
-            <wp:effectExtent l="0" t="0" r="0" b="0"/>
+          <wp:inline distT="0" distB="0" distL="0" distR="0" wp14:anchorId="25C68112" wp14:editId="644B9E32">
+            <wp:extent cx="5094514" cy="2855701"/>
+            <wp:effectExtent l="0" t="0" r="0" b="1905"/>
             <wp:docPr id="24" name="Рисунок 24"/>
             <wp:cNvGraphicFramePr>
               <a:graphicFrameLocks xmlns:a="http://schemas.openxmlformats.org/drawingml/2006/main" noChangeAspect="1"/>
@@ -29725,7 +29885,7 @@
                   <pic:spPr bwMode="auto">
                     <a:xfrm>
                       <a:off x="0" y="0"/>
-                      <a:ext cx="4374210" cy="2451939"/>
+                      <a:ext cx="5142707" cy="2882715"/>
                     </a:xfrm>
                     <a:prstGeom prst="rect">
                       <a:avLst/>
@@ -29784,7 +29944,7 @@
       <w:pPr>
         <w:pStyle w:val="2"/>
       </w:pPr>
-      <w:bookmarkStart w:id="35" w:name="_Toc90590409"/>
+      <w:bookmarkStart w:id="35" w:name="_Toc90832569"/>
       <w:r>
         <w:lastRenderedPageBreak/>
         <w:t>4.</w:t>
@@ -29897,7 +30057,7 @@
       <w:pPr>
         <w:pStyle w:val="2"/>
       </w:pPr>
-      <w:bookmarkStart w:id="36" w:name="_Toc90590410"/>
+      <w:bookmarkStart w:id="36" w:name="_Toc90832570"/>
       <w:r>
         <w:t xml:space="preserve">4.3 </w:t>
       </w:r>
@@ -29983,13 +30143,8 @@
               <w:jc w:val="center"/>
             </w:pPr>
             <w:r>
-              <w:t xml:space="preserve">Количество потоков, </w:t>
-            </w:r>
-            <w:proofErr w:type="spellStart"/>
-            <w:r>
-              <w:t>шт</w:t>
-            </w:r>
-            <w:proofErr w:type="spellEnd"/>
+              <w:t>Количество потоков, шт</w:t>
+            </w:r>
           </w:p>
         </w:tc>
         <w:tc>
@@ -30298,13 +30453,8 @@
               <w:jc w:val="center"/>
             </w:pPr>
             <w:r>
-              <w:t xml:space="preserve">Размер карты высот, </w:t>
-            </w:r>
-            <w:proofErr w:type="spellStart"/>
-            <w:r>
-              <w:t>шт</w:t>
-            </w:r>
-            <w:proofErr w:type="spellEnd"/>
+              <w:t>Размер карты высот, шт</w:t>
+            </w:r>
           </w:p>
         </w:tc>
         <w:tc>
@@ -30576,58 +30726,876 @@
       </w:tr>
     </w:tbl>
     <w:p>
+      <w:bookmarkStart w:id="38" w:name="_Toc90832571"/>
+    </w:p>
+    <w:p>
+      <w:r>
+        <w:t>С</w:t>
+      </w:r>
+      <w:r>
+        <w:t xml:space="preserve">мотря на результаты сравнительного анализа времени выполнения обычного и многопоточного алгоритмов </w:t>
+      </w:r>
+      <w:proofErr w:type="spellStart"/>
+      <w:r>
+        <w:t>ZBuffer</w:t>
+      </w:r>
+      <w:proofErr w:type="spellEnd"/>
+      <w:r>
+        <w:t>, логично сделать вывод, что наиболее быстрым, является алгоритм, использующий параллельные вычисления.</w:t>
+      </w:r>
+    </w:p>
+    <w:p>
       <w:pPr>
         <w:pStyle w:val="2"/>
       </w:pPr>
-      <w:bookmarkStart w:id="38" w:name="_Toc90590411"/>
-      <w:r>
-        <w:t>Вывод из исследовательской части</w:t>
+      <w:r>
+        <w:t xml:space="preserve">Оценка </w:t>
+      </w:r>
+      <w:r>
+        <w:t xml:space="preserve">времени </w:t>
+      </w:r>
+      <w:r>
+        <w:t>выполнения</w:t>
+      </w:r>
+      <w:r>
+        <w:t xml:space="preserve"> </w:t>
+      </w:r>
+      <w:r>
+        <w:t xml:space="preserve">алгоритма </w:t>
+      </w:r>
+      <w:r>
+        <w:rPr>
+          <w:lang w:val="en-US"/>
+        </w:rPr>
+        <w:t>diamond</w:t>
+      </w:r>
+      <w:r>
+        <w:t>-</w:t>
+      </w:r>
+      <w:r>
+        <w:rPr>
+          <w:lang w:val="en-US"/>
+        </w:rPr>
+        <w:t>square</w:t>
+      </w:r>
+      <w:r>
+        <w:t xml:space="preserve"> в зависимости от размера</w:t>
+      </w:r>
+      <w:r>
+        <w:t>.</w:t>
       </w:r>
       <w:bookmarkEnd w:id="38"/>
     </w:p>
     <w:p>
       <w:r>
-        <w:t>В данном разделе были представлены примеры работы программы, и проведён с</w:t>
-      </w:r>
-      <w:r>
-        <w:t xml:space="preserve">равнительный анализ времени выполнения алгоритма </w:t>
-      </w:r>
-      <w:proofErr w:type="spellStart"/>
-      <w:r>
-        <w:t>ZBuffer</w:t>
-      </w:r>
-      <w:proofErr w:type="spellEnd"/>
-      <w:r>
-        <w:t xml:space="preserve"> с использованием параллельных вычислений и без</w:t>
+        <w:t xml:space="preserve">Чтобы оценить время </w:t>
+      </w:r>
+      <w:r>
+        <w:t>выполнения</w:t>
+      </w:r>
+      <w:r>
+        <w:t xml:space="preserve"> </w:t>
+      </w:r>
+      <w:r>
+        <w:t xml:space="preserve">алгоритма </w:t>
+      </w:r>
+      <w:r>
+        <w:rPr>
+          <w:lang w:val="en-US"/>
+        </w:rPr>
+        <w:t>diamond</w:t>
+      </w:r>
+      <w:r>
+        <w:t>-</w:t>
+      </w:r>
+      <w:r>
+        <w:rPr>
+          <w:lang w:val="en-US"/>
+        </w:rPr>
+        <w:t>square</w:t>
+      </w:r>
+      <w:r>
+        <w:t xml:space="preserve"> в зависимости от размера</w:t>
+      </w:r>
+      <w:r>
+        <w:t>,</w:t>
+      </w:r>
+      <w:r>
+        <w:t xml:space="preserve"> замерялось реальное время для </w:t>
+      </w:r>
+      <w:r>
+        <w:t>карт высот</w:t>
+      </w:r>
+      <w:r>
+        <w:t xml:space="preserve"> следующих размеров</w:t>
+      </w:r>
+      <w:r>
+        <w:t>: 33</w:t>
+      </w:r>
+      <w:r>
+        <w:rPr>
+          <w:lang w:val="en-US"/>
+        </w:rPr>
+        <w:t>x</w:t>
+      </w:r>
+      <w:r>
+        <w:t>33, 65</w:t>
+      </w:r>
+      <w:r>
+        <w:rPr>
+          <w:lang w:val="en-US"/>
+        </w:rPr>
+        <w:t>x</w:t>
+      </w:r>
+      <w:r>
+        <w:t>65, 129</w:t>
+      </w:r>
+      <w:r>
+        <w:rPr>
+          <w:lang w:val="en-US"/>
+        </w:rPr>
+        <w:t>x</w:t>
+      </w:r>
+      <w:r>
+        <w:t>129, 257</w:t>
+      </w:r>
+      <w:r>
+        <w:rPr>
+          <w:lang w:val="en-US"/>
+        </w:rPr>
+        <w:t>x</w:t>
+      </w:r>
+      <w:r>
+        <w:t>257, 513</w:t>
+      </w:r>
+      <w:r>
+        <w:rPr>
+          <w:lang w:val="en-US"/>
+        </w:rPr>
+        <w:t>x</w:t>
+      </w:r>
+      <w:r>
+        <w:t>513, 1025</w:t>
+      </w:r>
+      <w:r>
+        <w:rPr>
+          <w:lang w:val="en-US"/>
+        </w:rPr>
+        <w:t>x</w:t>
+      </w:r>
+      <w:r>
+        <w:t>1025</w:t>
+      </w:r>
+      <w:r>
+        <w:t xml:space="preserve">. </w:t>
+      </w:r>
+      <w:r>
+        <w:t>Алгоритм выполнялся</w:t>
+      </w:r>
+      <w:r>
+        <w:t xml:space="preserve"> </w:t>
+      </w:r>
+      <m:oMath>
+        <m:sSup>
+          <m:sSupPr>
+            <m:ctrlPr>
+              <w:rPr>
+                <w:rFonts w:ascii="Cambria Math" w:hAnsi="Cambria Math"/>
+                <w:i/>
+                <w:lang w:val="en-US"/>
+              </w:rPr>
+            </m:ctrlPr>
+          </m:sSupPr>
+          <m:e>
+            <m:r>
+              <w:rPr>
+                <w:rFonts w:ascii="Cambria Math" w:hAnsi="Cambria Math"/>
+              </w:rPr>
+              <m:t>1025</m:t>
+            </m:r>
+          </m:e>
+          <m:sup>
+            <m:r>
+              <w:rPr>
+                <w:rFonts w:ascii="Cambria Math" w:hAnsi="Cambria Math"/>
+              </w:rPr>
+              <m:t>2</m:t>
+            </m:r>
+          </m:sup>
+        </m:sSup>
+        <m:r>
+          <w:rPr>
+            <w:rFonts w:ascii="Cambria Math" w:hAnsi="Cambria Math"/>
+          </w:rPr>
+          <m:t>*10/</m:t>
+        </m:r>
+        <m:sSup>
+          <m:sSupPr>
+            <m:ctrlPr>
+              <w:rPr>
+                <w:rFonts w:ascii="Cambria Math" w:hAnsi="Cambria Math"/>
+                <w:i/>
+                <w:lang w:val="en-US"/>
+              </w:rPr>
+            </m:ctrlPr>
+          </m:sSupPr>
+          <m:e>
+            <m:r>
+              <w:rPr>
+                <w:rFonts w:ascii="Cambria Math" w:hAnsi="Cambria Math"/>
+                <w:lang w:val="en-US"/>
+              </w:rPr>
+              <m:t>N</m:t>
+            </m:r>
+          </m:e>
+          <m:sup>
+            <m:r>
+              <w:rPr>
+                <w:rFonts w:ascii="Cambria Math" w:hAnsi="Cambria Math"/>
+              </w:rPr>
+              <m:t>2</m:t>
+            </m:r>
+          </m:sup>
+        </m:sSup>
+      </m:oMath>
+      <w:r>
+        <w:t xml:space="preserve"> </w:t>
+      </w:r>
+      <w:r>
+        <w:t>раз</w:t>
+      </w:r>
+      <w:r>
+        <w:t xml:space="preserve">, </w:t>
+      </w:r>
+      <w:r>
+        <w:t xml:space="preserve">где </w:t>
+      </w:r>
+      <w:r>
+        <w:rPr>
+          <w:lang w:val="en-US"/>
+        </w:rPr>
+        <w:t>N</w:t>
+      </w:r>
+      <w:r>
+        <w:t xml:space="preserve"> – </w:t>
+      </w:r>
+      <w:r>
+        <w:t>размер стороны карты высот ландшафта</w:t>
       </w:r>
       <w:r>
         <w:t>.</w:t>
       </w:r>
       <w:r>
-        <w:t xml:space="preserve"> С</w:t>
-      </w:r>
-      <w:r>
-        <w:t xml:space="preserve">мотря на результаты сравнительного анализа времени выполнения обычного и многопоточного алгоритмов </w:t>
-      </w:r>
-      <w:proofErr w:type="spellStart"/>
-      <w:r>
-        <w:t>ZBuffer</w:t>
-      </w:r>
-      <w:proofErr w:type="spellEnd"/>
-      <w:r>
-        <w:t>, логично сделать вывод, что наиболее быстрым, является алгоритм, использующий параллельные вычисления.</w:t>
+        <w:t xml:space="preserve"> В таблице</w:t>
+      </w:r>
+      <w:r>
+        <w:t xml:space="preserve"> 4.3 </w:t>
+      </w:r>
+      <w:r>
+        <w:t>показаны результаты эксперимента.</w:t>
+      </w:r>
+      <w:r>
+        <w:t xml:space="preserve"> Шаг </w:t>
+      </w:r>
+      <w:r>
+        <w:t>“</w:t>
+      </w:r>
+      <w:r>
+        <w:rPr>
+          <w:lang w:val="en-US"/>
+        </w:rPr>
+        <w:t>Smoothing</w:t>
+      </w:r>
+      <w:r>
+        <w:t>”</w:t>
+      </w:r>
+      <w:r>
+        <w:t xml:space="preserve"> это шаг 2 из </w:t>
+      </w:r>
+      <w:r>
+        <w:rPr>
+          <w:lang w:val="en-US"/>
+        </w:rPr>
+        <w:t>“</w:t>
+      </w:r>
+      <w:r>
+        <w:t>Простого алгоритма</w:t>
+      </w:r>
+      <w:r>
+        <w:rPr>
+          <w:lang w:val="en-US"/>
+        </w:rPr>
+        <w:t>”</w:t>
+      </w:r>
+      <w:r>
+        <w:t>, описанный ранее.</w:t>
+      </w:r>
+    </w:p>
+    <w:p/>
+    <w:p/>
+    <w:p>
+      <w:pPr>
+        <w:pStyle w:val="aff2"/>
+        <w:keepNext/>
+        <w:jc w:val="left"/>
+      </w:pPr>
+      <w:r>
+        <w:lastRenderedPageBreak/>
+        <w:t>Таблица 4.</w:t>
+      </w:r>
+      <w:r>
+        <w:t>3</w:t>
+      </w:r>
+      <w:r>
+        <w:t xml:space="preserve"> –</w:t>
+      </w:r>
+      <w:r>
+        <w:t xml:space="preserve"> </w:t>
+      </w:r>
+      <w:r>
+        <w:t>В</w:t>
+      </w:r>
+      <w:r>
+        <w:t>рем</w:t>
+      </w:r>
+      <w:r>
+        <w:t>я</w:t>
+      </w:r>
+      <w:r>
+        <w:t xml:space="preserve"> выполнения </w:t>
+      </w:r>
+      <w:r>
+        <w:t xml:space="preserve">алгоритма </w:t>
+      </w:r>
+      <w:r>
+        <w:rPr>
+          <w:lang w:val="en-US"/>
+        </w:rPr>
+        <w:t>diamond</w:t>
+      </w:r>
+      <w:r>
+        <w:t>-</w:t>
+      </w:r>
+      <w:r>
+        <w:rPr>
+          <w:lang w:val="en-US"/>
+        </w:rPr>
+        <w:t>square</w:t>
+      </w:r>
+    </w:p>
+    <w:tbl>
+      <w:tblPr>
+        <w:tblStyle w:val="affc"/>
+        <w:tblW w:w="0" w:type="auto"/>
+        <w:tblLook w:val="04A0" w:firstRow="1" w:lastRow="0" w:firstColumn="1" w:lastColumn="0" w:noHBand="0" w:noVBand="1"/>
+      </w:tblPr>
+      <w:tblGrid>
+        <w:gridCol w:w="3284"/>
+        <w:gridCol w:w="3285"/>
+        <w:gridCol w:w="3285"/>
+      </w:tblGrid>
+      <w:tr>
+        <w:tc>
+          <w:tcPr>
+            <w:tcW w:w="3284" w:type="dxa"/>
+          </w:tcPr>
+          <w:p>
+            <w:pPr>
+              <w:ind w:firstLine="0"/>
+              <w:jc w:val="center"/>
+            </w:pPr>
+            <w:r>
+              <w:t>Размер карты высот, шт</w:t>
+            </w:r>
+          </w:p>
+        </w:tc>
+        <w:tc>
+          <w:tcPr>
+            <w:tcW w:w="3285" w:type="dxa"/>
+          </w:tcPr>
+          <w:p>
+            <w:pPr>
+              <w:ind w:firstLine="0"/>
+              <w:jc w:val="center"/>
+            </w:pPr>
+            <w:r>
+              <w:t xml:space="preserve">Время выполнения </w:t>
+            </w:r>
+            <w:r>
+              <w:t xml:space="preserve">без шага </w:t>
+            </w:r>
+            <w:r>
+              <w:t>“</w:t>
+            </w:r>
+            <w:r>
+              <w:rPr>
+                <w:lang w:val="en-US"/>
+              </w:rPr>
+              <w:t>Smoothing</w:t>
+            </w:r>
+            <w:r>
+              <w:t>”</w:t>
+            </w:r>
+            <w:r>
+              <w:t>, сек.</w:t>
+            </w:r>
+          </w:p>
+        </w:tc>
+        <w:tc>
+          <w:tcPr>
+            <w:tcW w:w="3285" w:type="dxa"/>
+          </w:tcPr>
+          <w:p>
+            <w:pPr>
+              <w:ind w:firstLine="0"/>
+              <w:jc w:val="center"/>
+            </w:pPr>
+            <w:r>
+              <w:t xml:space="preserve">Время выполнения </w:t>
+            </w:r>
+            <w:r>
+              <w:t>с</w:t>
+            </w:r>
+            <w:r>
+              <w:t xml:space="preserve"> </w:t>
+            </w:r>
+            <w:r>
+              <w:t>шагом</w:t>
+            </w:r>
+            <w:r>
+              <w:t xml:space="preserve"> </w:t>
+            </w:r>
+            <w:r>
+              <w:t>“</w:t>
+            </w:r>
+            <w:r>
+              <w:rPr>
+                <w:lang w:val="en-US"/>
+              </w:rPr>
+              <w:t>Smoothing</w:t>
+            </w:r>
+            <w:r>
+              <w:t>”</w:t>
+            </w:r>
+            <w:r>
+              <w:t xml:space="preserve">, </w:t>
+            </w:r>
+            <w:r>
+              <w:t>сек.</w:t>
+            </w:r>
+          </w:p>
+        </w:tc>
+      </w:tr>
+      <w:tr>
+        <w:tc>
+          <w:tcPr>
+            <w:tcW w:w="3284" w:type="dxa"/>
+          </w:tcPr>
+          <w:p>
+            <w:pPr>
+              <w:ind w:firstLine="0"/>
+              <w:jc w:val="center"/>
+            </w:pPr>
+            <w:r>
+              <w:t>33x33</w:t>
+            </w:r>
+          </w:p>
+        </w:tc>
+        <w:tc>
+          <w:tcPr>
+            <w:tcW w:w="3285" w:type="dxa"/>
+          </w:tcPr>
+          <w:p>
+            <w:pPr>
+              <w:ind w:firstLine="0"/>
+              <w:jc w:val="center"/>
+            </w:pPr>
+            <w:r>
+              <w:t>0.000564113</w:t>
+            </w:r>
+          </w:p>
+        </w:tc>
+        <w:tc>
+          <w:tcPr>
+            <w:tcW w:w="3285" w:type="dxa"/>
+          </w:tcPr>
+          <w:p>
+            <w:pPr>
+              <w:ind w:firstLine="0"/>
+              <w:jc w:val="center"/>
+              <w:rPr>
+                <w:lang w:val="en-US"/>
+              </w:rPr>
+            </w:pPr>
+            <w:r>
+              <w:rPr>
+                <w:lang w:val="en-US"/>
+              </w:rPr>
+              <w:t>0.000614388</w:t>
+            </w:r>
+          </w:p>
+        </w:tc>
+      </w:tr>
+      <w:tr>
+        <w:tc>
+          <w:tcPr>
+            <w:tcW w:w="3284" w:type="dxa"/>
+          </w:tcPr>
+          <w:p>
+            <w:pPr>
+              <w:ind w:firstLine="0"/>
+              <w:jc w:val="center"/>
+            </w:pPr>
+            <w:r>
+              <w:t>65x65</w:t>
+            </w:r>
+          </w:p>
+        </w:tc>
+        <w:tc>
+          <w:tcPr>
+            <w:tcW w:w="3285" w:type="dxa"/>
+          </w:tcPr>
+          <w:p>
+            <w:pPr>
+              <w:ind w:firstLine="0"/>
+              <w:jc w:val="center"/>
+              <w:rPr>
+                <w:lang w:val="en-US"/>
+              </w:rPr>
+            </w:pPr>
+            <w:r>
+              <w:t>0.0023391</w:t>
+            </w:r>
+          </w:p>
+        </w:tc>
+        <w:tc>
+          <w:tcPr>
+            <w:tcW w:w="3285" w:type="dxa"/>
+          </w:tcPr>
+          <w:p>
+            <w:pPr>
+              <w:ind w:firstLine="0"/>
+              <w:jc w:val="center"/>
+            </w:pPr>
+            <w:r>
+              <w:t>0.00258608</w:t>
+            </w:r>
+          </w:p>
+        </w:tc>
+      </w:tr>
+      <w:tr>
+        <w:tc>
+          <w:tcPr>
+            <w:tcW w:w="3284" w:type="dxa"/>
+          </w:tcPr>
+          <w:p>
+            <w:pPr>
+              <w:ind w:firstLine="0"/>
+              <w:jc w:val="center"/>
+            </w:pPr>
+            <w:r>
+              <w:t>129x129</w:t>
+            </w:r>
+          </w:p>
+        </w:tc>
+        <w:tc>
+          <w:tcPr>
+            <w:tcW w:w="3285" w:type="dxa"/>
+          </w:tcPr>
+          <w:p>
+            <w:pPr>
+              <w:ind w:firstLine="0"/>
+              <w:jc w:val="center"/>
+              <w:rPr>
+                <w:lang w:val="en-US"/>
+              </w:rPr>
+            </w:pPr>
+            <w:r>
+              <w:t>0.00980666</w:t>
+            </w:r>
+          </w:p>
+        </w:tc>
+        <w:tc>
+          <w:tcPr>
+            <w:tcW w:w="3285" w:type="dxa"/>
+          </w:tcPr>
+          <w:p>
+            <w:pPr>
+              <w:ind w:firstLine="0"/>
+              <w:jc w:val="center"/>
+            </w:pPr>
+            <w:r>
+              <w:t>0.0109905</w:t>
+            </w:r>
+          </w:p>
+        </w:tc>
+      </w:tr>
+      <w:tr>
+        <w:tc>
+          <w:tcPr>
+            <w:tcW w:w="3284" w:type="dxa"/>
+          </w:tcPr>
+          <w:p>
+            <w:pPr>
+              <w:ind w:firstLine="0"/>
+              <w:jc w:val="center"/>
+            </w:pPr>
+            <w:r>
+              <w:t>257x257</w:t>
+            </w:r>
+          </w:p>
+        </w:tc>
+        <w:tc>
+          <w:tcPr>
+            <w:tcW w:w="3285" w:type="dxa"/>
+          </w:tcPr>
+          <w:p>
+            <w:pPr>
+              <w:ind w:firstLine="0"/>
+              <w:jc w:val="center"/>
+              <w:rPr>
+                <w:lang w:val="en-US"/>
+              </w:rPr>
+            </w:pPr>
+            <w:r>
+              <w:t>0.0398239</w:t>
+            </w:r>
+          </w:p>
+        </w:tc>
+        <w:tc>
+          <w:tcPr>
+            <w:tcW w:w="3285" w:type="dxa"/>
+          </w:tcPr>
+          <w:p>
+            <w:pPr>
+              <w:ind w:firstLine="0"/>
+              <w:jc w:val="center"/>
+            </w:pPr>
+            <w:r>
+              <w:t>0.043239</w:t>
+            </w:r>
+          </w:p>
+        </w:tc>
+      </w:tr>
+      <w:tr>
+        <w:tc>
+          <w:tcPr>
+            <w:tcW w:w="3284" w:type="dxa"/>
+          </w:tcPr>
+          <w:p>
+            <w:pPr>
+              <w:ind w:firstLine="0"/>
+              <w:jc w:val="center"/>
+            </w:pPr>
+            <w:r>
+              <w:t>513x513</w:t>
+            </w:r>
+          </w:p>
+        </w:tc>
+        <w:tc>
+          <w:tcPr>
+            <w:tcW w:w="3285" w:type="dxa"/>
+          </w:tcPr>
+          <w:p>
+            <w:pPr>
+              <w:ind w:firstLine="0"/>
+              <w:jc w:val="center"/>
+              <w:rPr>
+                <w:lang w:val="en-US"/>
+              </w:rPr>
+            </w:pPr>
+            <w:r>
+              <w:t>0.157564</w:t>
+            </w:r>
+          </w:p>
+        </w:tc>
+        <w:tc>
+          <w:tcPr>
+            <w:tcW w:w="3285" w:type="dxa"/>
+          </w:tcPr>
+          <w:p>
+            <w:pPr>
+              <w:ind w:firstLine="0"/>
+              <w:jc w:val="center"/>
+            </w:pPr>
+            <w:r>
+              <w:t>0.179538</w:t>
+            </w:r>
+          </w:p>
+        </w:tc>
+      </w:tr>
+      <w:tr>
+        <w:tc>
+          <w:tcPr>
+            <w:tcW w:w="3284" w:type="dxa"/>
+          </w:tcPr>
+          <w:p>
+            <w:pPr>
+              <w:ind w:firstLine="0"/>
+              <w:jc w:val="center"/>
+            </w:pPr>
+            <w:r>
+              <w:t>1024</w:t>
+            </w:r>
+            <w:r>
+              <w:rPr>
+                <w:lang w:val="en-US"/>
+              </w:rPr>
+              <w:t>x1024</w:t>
+            </w:r>
+          </w:p>
+        </w:tc>
+        <w:tc>
+          <w:tcPr>
+            <w:tcW w:w="3285" w:type="dxa"/>
+          </w:tcPr>
+          <w:p>
+            <w:pPr>
+              <w:ind w:firstLine="0"/>
+              <w:jc w:val="center"/>
+              <w:rPr>
+                <w:lang w:val="en-US"/>
+              </w:rPr>
+            </w:pPr>
+            <w:r>
+              <w:t>0.6415</w:t>
+            </w:r>
+          </w:p>
+        </w:tc>
+        <w:tc>
+          <w:tcPr>
+            <w:tcW w:w="3285" w:type="dxa"/>
+          </w:tcPr>
+          <w:p>
+            <w:pPr>
+              <w:ind w:firstLine="0"/>
+              <w:jc w:val="center"/>
+            </w:pPr>
+            <w:r>
+              <w:t>0.7194</w:t>
+            </w:r>
+          </w:p>
+        </w:tc>
+      </w:tr>
+    </w:tbl>
+    <w:p/>
+    <w:p>
+      <w:r>
+        <w:t xml:space="preserve">Как и ожидалось, с ростом размера карты высот будет увеличиваться и время </w:t>
+      </w:r>
+      <w:r>
+        <w:t xml:space="preserve">выполнения алгоритма </w:t>
+      </w:r>
+      <w:r>
+        <w:rPr>
+          <w:lang w:val="en-US"/>
+        </w:rPr>
+        <w:t>diamond</w:t>
+      </w:r>
+      <w:r>
+        <w:t>-</w:t>
+      </w:r>
+      <w:r>
+        <w:rPr>
+          <w:lang w:val="en-US"/>
+        </w:rPr>
+        <w:t>square</w:t>
+      </w:r>
+      <w:r>
+        <w:t xml:space="preserve">. Кроме этого, время выполнения алгоритма увеличивается на </w:t>
+      </w:r>
+      <w:r>
+        <w:t xml:space="preserve">~11% </w:t>
+      </w:r>
+      <w:r>
+        <w:t xml:space="preserve">если выполнять шаг </w:t>
+      </w:r>
+      <w:r>
+        <w:t>“</w:t>
+      </w:r>
+      <w:r>
+        <w:rPr>
+          <w:lang w:val="en-US"/>
+        </w:rPr>
+        <w:t>Smoothing</w:t>
+      </w:r>
+      <w:r>
+        <w:t>”</w:t>
+      </w:r>
+      <w:r>
+        <w:t>.</w:t>
       </w:r>
     </w:p>
     <w:p>
       <w:pPr>
+        <w:pStyle w:val="2"/>
+        <w:jc w:val="left"/>
+      </w:pPr>
+      <w:bookmarkStart w:id="39" w:name="_Toc90832572"/>
+      <w:r>
+        <w:t>Вывод из исследовательской части</w:t>
+      </w:r>
+      <w:bookmarkEnd w:id="39"/>
+    </w:p>
+    <w:p>
+      <w:r>
+        <w:t>В данном разделе были представлены примеры работы программы, проведён с</w:t>
+      </w:r>
+      <w:r>
+        <w:t xml:space="preserve">равнительный анализ времени выполнения алгоритма </w:t>
+      </w:r>
+      <w:proofErr w:type="spellStart"/>
+      <w:r>
+        <w:t>ZBuffer</w:t>
+      </w:r>
+      <w:proofErr w:type="spellEnd"/>
+      <w:r>
+        <w:t xml:space="preserve"> с использованием параллельных вычислений и без</w:t>
+      </w:r>
+      <w:r>
+        <w:t xml:space="preserve">, а также </w:t>
+      </w:r>
+      <w:r>
+        <w:t xml:space="preserve">произведена оценка времени выполнения алгоритма </w:t>
+      </w:r>
+      <w:r>
+        <w:rPr>
+          <w:lang w:val="en-US"/>
+        </w:rPr>
+        <w:t>diamond</w:t>
+      </w:r>
+      <w:r>
+        <w:t>-</w:t>
+      </w:r>
+      <w:r>
+        <w:rPr>
+          <w:lang w:val="en-US"/>
+        </w:rPr>
+        <w:t>square</w:t>
+      </w:r>
+      <w:r>
+        <w:t xml:space="preserve"> </w:t>
+      </w:r>
+      <w:r>
+        <w:t>в зависимости от размера карты высот</w:t>
+      </w:r>
+      <w:r>
+        <w:t>.</w:t>
+      </w:r>
+      <w:r>
+        <w:t xml:space="preserve"> </w:t>
+      </w:r>
+    </w:p>
+    <w:p>
+      <w:pPr>
         <w:pStyle w:val="1"/>
       </w:pPr>
-      <w:bookmarkStart w:id="39" w:name="_Toc90590412"/>
+      <w:bookmarkStart w:id="40" w:name="_Toc90832573"/>
       <w:r>
         <w:lastRenderedPageBreak/>
         <w:t>Заключение</w:t>
       </w:r>
-      <w:bookmarkEnd w:id="39"/>
+      <w:bookmarkEnd w:id="40"/>
     </w:p>
     <w:p>
       <w:r>
@@ -30762,7 +31730,12 @@
         <w:t>проведён с</w:t>
       </w:r>
       <w:r>
-        <w:t>равнительный анализ времени выполнения</w:t>
+        <w:t>равнительный анализ вре</w:t>
+      </w:r>
+      <w:bookmarkStart w:id="41" w:name="_GoBack"/>
+      <w:bookmarkEnd w:id="41"/>
+      <w:r>
+        <w:t>мени выполнения</w:t>
       </w:r>
       <w:r>
         <w:t xml:space="preserve"> алгоритма </w:t>
@@ -30794,14 +31767,50 @@
         </w:numPr>
       </w:pPr>
       <w:r>
-        <w:t>произведена оценка времени генерации ландшафта в зависимости от размера.</w:t>
+        <w:t xml:space="preserve">произведена оценка времени </w:t>
+      </w:r>
+      <w:r>
+        <w:t xml:space="preserve">выполнения алгоритма </w:t>
+      </w:r>
+      <w:r>
+        <w:rPr>
+          <w:lang w:val="en-US"/>
+        </w:rPr>
+        <w:t>diamond</w:t>
+      </w:r>
+      <w:r>
+        <w:t>-</w:t>
+      </w:r>
+      <w:r>
+        <w:rPr>
+          <w:lang w:val="en-US"/>
+        </w:rPr>
+        <w:t>squar</w:t>
+      </w:r>
+      <w:r>
+        <w:rPr>
+          <w:lang w:val="en-US"/>
+        </w:rPr>
+        <w:t>e</w:t>
+      </w:r>
+      <w:r>
+        <w:t xml:space="preserve"> </w:t>
+      </w:r>
+      <w:r>
+        <w:t xml:space="preserve">в зависимости </w:t>
+      </w:r>
+      <w:r>
+        <w:t>от размера карты высот</w:t>
+      </w:r>
+      <w:r>
+        <w:t>.</w:t>
       </w:r>
     </w:p>
     <w:p>
       <w:pPr>
         <w:pStyle w:val="1"/>
       </w:pPr>
-      <w:bookmarkStart w:id="40" w:name="_Toc90590413"/>
+      <w:bookmarkStart w:id="42" w:name="_Toc90832574"/>
       <w:r>
         <w:lastRenderedPageBreak/>
         <w:t>Список</w:t>
@@ -30813,7 +31822,7 @@
         <w:t>Литературы</w:t>
       </w:r>
       <w:bookmarkEnd w:id="29"/>
-      <w:bookmarkEnd w:id="40"/>
+      <w:bookmarkEnd w:id="42"/>
     </w:p>
     <w:p>
       <w:pPr>
@@ -30827,7 +31836,7 @@
           <w:color w:val="000000" w:themeColor="text1"/>
         </w:rPr>
       </w:pPr>
-      <w:bookmarkStart w:id="41" w:name="_Ref82386958"/>
+      <w:bookmarkStart w:id="43" w:name="_Ref82386958"/>
       <w:r>
         <w:rPr>
           <w:color w:val="000000" w:themeColor="text1"/>
@@ -30840,7 +31849,7 @@
         </w:rPr>
         <w:t>https://www.ixbt.com/video/3dterrains-generation.shtml</w:t>
       </w:r>
-      <w:bookmarkEnd w:id="41"/>
+      <w:bookmarkEnd w:id="43"/>
       <w:r>
         <w:rPr>
           <w:color w:val="000000" w:themeColor="text1"/>
@@ -30887,7 +31896,7 @@
         </w:numPr>
         <w:jc w:val="left"/>
       </w:pPr>
-      <w:bookmarkStart w:id="42" w:name="_Ref82387021"/>
+      <w:bookmarkStart w:id="44" w:name="_Ref82387021"/>
       <w:proofErr w:type="spellStart"/>
       <w:r>
         <w:t>Роджерс</w:t>
@@ -30896,7 +31905,7 @@
       <w:r>
         <w:t xml:space="preserve"> Д. Алгоритмические основы машинной графики. Москва: Мир, 1989. 512 с.</w:t>
       </w:r>
-      <w:bookmarkEnd w:id="42"/>
+      <w:bookmarkEnd w:id="44"/>
     </w:p>
     <w:p>
       <w:pPr>
@@ -30907,7 +31916,7 @@
         </w:numPr>
         <w:jc w:val="left"/>
       </w:pPr>
-      <w:bookmarkStart w:id="43" w:name="_Ref82387075"/>
+      <w:bookmarkStart w:id="45" w:name="_Ref82387075"/>
       <w:r>
         <w:t>Дё</w:t>
       </w:r>
@@ -30934,7 +31943,7 @@
       <w:r>
         <w:t xml:space="preserve"> 160с.</w:t>
       </w:r>
-      <w:bookmarkEnd w:id="43"/>
+      <w:bookmarkEnd w:id="45"/>
     </w:p>
     <w:p>
       <w:pPr>
@@ -30945,7 +31954,7 @@
         </w:numPr>
         <w:jc w:val="left"/>
       </w:pPr>
-      <w:bookmarkStart w:id="44" w:name="_Ref82387122"/>
+      <w:bookmarkStart w:id="46" w:name="_Ref82387122"/>
       <w:proofErr w:type="spellStart"/>
       <w:r>
         <w:t>Бье</w:t>
@@ -30999,7 +32008,7 @@
       <w:r>
         <w:t>. Москва: Бином, 2010. 1136 с.</w:t>
       </w:r>
-      <w:bookmarkEnd w:id="44"/>
+      <w:bookmarkEnd w:id="46"/>
     </w:p>
     <w:p>
       <w:pPr>
@@ -31010,8 +32019,8 @@
         </w:numPr>
         <w:jc w:val="left"/>
       </w:pPr>
-      <w:bookmarkStart w:id="45" w:name="_Ref82387133"/>
-      <w:bookmarkStart w:id="46" w:name="_Ref90829873"/>
+      <w:bookmarkStart w:id="47" w:name="_Ref82387133"/>
+      <w:bookmarkStart w:id="48" w:name="_Ref90829873"/>
       <w:r>
         <w:rPr>
           <w:lang w:val="en-US"/>
@@ -31077,7 +32086,7 @@
       <w:r>
         <w:t>/</w:t>
       </w:r>
-      <w:bookmarkEnd w:id="45"/>
+      <w:bookmarkEnd w:id="47"/>
       <w:r>
         <w:t xml:space="preserve"> </w:t>
       </w:r>
@@ -31087,7 +32096,7 @@
         </w:rPr>
         <w:t>(дата обращения: 19.08.21)</w:t>
       </w:r>
-      <w:bookmarkEnd w:id="46"/>
+      <w:bookmarkEnd w:id="48"/>
     </w:p>
     <w:p>
       <w:pPr>
@@ -31101,7 +32110,7 @@
           <w:rStyle w:val="tm-user-cardname"/>
         </w:rPr>
       </w:pPr>
-      <w:bookmarkStart w:id="47" w:name="_Ref90588622"/>
+      <w:bookmarkStart w:id="49" w:name="_Ref90588622"/>
       <w:r>
         <w:rPr>
           <w:rStyle w:val="tm-user-cardname"/>
@@ -31390,9 +32399,7 @@
         </w:rPr>
         <w:t>.21)</w:t>
       </w:r>
-      <w:bookmarkStart w:id="48" w:name="_GoBack"/>
-      <w:bookmarkEnd w:id="47"/>
-      <w:bookmarkEnd w:id="48"/>
+      <w:bookmarkEnd w:id="49"/>
     </w:p>
     <w:sectPr>
       <w:footerReference w:type="default" r:id="rId29"/>
@@ -35063,6 +36070,7 @@
   <w:style w:type="character" w:default="1" w:styleId="a0">
     <w:name w:val="Default Paragraph Font"/>
     <w:uiPriority w:val="1"/>
+    <w:semiHidden/>
     <w:unhideWhenUsed/>
   </w:style>
   <w:style w:type="table" w:default="1" w:styleId="a1">
@@ -36256,7 +37264,7 @@
 </file>
 
 <file path=customXml/itemProps1.xml><?xml version="1.0" encoding="utf-8"?>
-<ds:datastoreItem xmlns:ds="http://schemas.openxmlformats.org/officeDocument/2006/customXml" ds:itemID="{0DCE1688-B090-4376-AB48-3023499E281E}">
+<ds:datastoreItem xmlns:ds="http://schemas.openxmlformats.org/officeDocument/2006/customXml" ds:itemID="{81B7D934-D540-4656-B9EF-8DA5C374EE8A}">
   <ds:schemaRefs>
     <ds:schemaRef ds:uri="http://schemas.openxmlformats.org/officeDocument/2006/bibliography"/>
   </ds:schemaRefs>

</xml_diff>